<commit_message>
added comments to word report
</commit_message>
<xml_diff>
--- a/output_word/crab_wild_molts_exo_2021.docx
+++ b/output_word/crab_wild_molts_exo_2021.docx
@@ -1,6 +1,6 @@
 
 <file path=word/document.xml><?xml version="1.0" encoding="utf-8"?>
-<w:document xmlns:wpc="http://schemas.microsoft.com/office/word/2010/wordprocessingCanvas" xmlns:cx="http://schemas.microsoft.com/office/drawing/2014/chartex" xmlns:cx1="http://schemas.microsoft.com/office/drawing/2015/9/8/chartex" xmlns:mc="http://schemas.openxmlformats.org/markup-compatibility/2006" xmlns:o="urn:schemas-microsoft-com:office:office" xmlns:r="http://schemas.openxmlformats.org/officeDocument/2006/relationships" xmlns:m="http://schemas.openxmlformats.org/officeDocument/2006/math" xmlns:v="urn:schemas-microsoft-com:vml" xmlns:wp14="http://schemas.microsoft.com/office/word/2010/wordprocessingDrawing" xmlns:wp="http://schemas.openxmlformats.org/drawingml/2006/wordprocessingDrawing" xmlns:w10="urn:schemas-microsoft-com:office:word" xmlns:w="http://schemas.openxmlformats.org/wordprocessingml/2006/main" xmlns:w14="http://schemas.microsoft.com/office/word/2010/wordml" xmlns:w15="http://schemas.microsoft.com/office/word/2012/wordml" xmlns:w16se="http://schemas.microsoft.com/office/word/2015/wordml/symex" xmlns:wpg="http://schemas.microsoft.com/office/word/2010/wordprocessingGroup" xmlns:wpi="http://schemas.microsoft.com/office/word/2010/wordprocessingInk" xmlns:wne="http://schemas.microsoft.com/office/word/2006/wordml" xmlns:wps="http://schemas.microsoft.com/office/word/2010/wordprocessingShape" mc:Ignorable="w14 w15 w16se wp14">
+<w:document xmlns:wpc="http://schemas.microsoft.com/office/word/2010/wordprocessingCanvas" xmlns:cx="http://schemas.microsoft.com/office/drawing/2014/chartex" xmlns:cx1="http://schemas.microsoft.com/office/drawing/2015/9/8/chartex" xmlns:cx2="http://schemas.microsoft.com/office/drawing/2015/10/21/chartex" xmlns:cx3="http://schemas.microsoft.com/office/drawing/2016/5/9/chartex" xmlns:cx4="http://schemas.microsoft.com/office/drawing/2016/5/10/chartex" xmlns:cx5="http://schemas.microsoft.com/office/drawing/2016/5/11/chartex" xmlns:cx6="http://schemas.microsoft.com/office/drawing/2016/5/12/chartex" xmlns:cx7="http://schemas.microsoft.com/office/drawing/2016/5/13/chartex" xmlns:cx8="http://schemas.microsoft.com/office/drawing/2016/5/14/chartex" xmlns:mc="http://schemas.openxmlformats.org/markup-compatibility/2006" xmlns:aink="http://schemas.microsoft.com/office/drawing/2016/ink" xmlns:am3d="http://schemas.microsoft.com/office/drawing/2017/model3d" xmlns:o="urn:schemas-microsoft-com:office:office" xmlns:r="http://schemas.openxmlformats.org/officeDocument/2006/relationships" xmlns:m="http://schemas.openxmlformats.org/officeDocument/2006/math" xmlns:v="urn:schemas-microsoft-com:vml" xmlns:wp14="http://schemas.microsoft.com/office/word/2010/wordprocessingDrawing" xmlns:wp="http://schemas.openxmlformats.org/drawingml/2006/wordprocessingDrawing" xmlns:w10="urn:schemas-microsoft-com:office:word" xmlns:w="http://schemas.openxmlformats.org/wordprocessingml/2006/main" xmlns:w14="http://schemas.microsoft.com/office/word/2010/wordml" xmlns:w15="http://schemas.microsoft.com/office/word/2012/wordml" xmlns:w16cex="http://schemas.microsoft.com/office/word/2018/wordml/cex" xmlns:w16cid="http://schemas.microsoft.com/office/word/2016/wordml/cid" xmlns:w16="http://schemas.microsoft.com/office/word/2018/wordml" xmlns:w16sdtdh="http://schemas.microsoft.com/office/word/2020/wordml/sdtdatahash" xmlns:w16se="http://schemas.microsoft.com/office/word/2015/wordml/symex" xmlns:wpg="http://schemas.microsoft.com/office/word/2010/wordprocessingGroup" xmlns:wpi="http://schemas.microsoft.com/office/word/2010/wordprocessingInk" xmlns:wne="http://schemas.microsoft.com/office/word/2006/wordml" xmlns:wps="http://schemas.microsoft.com/office/word/2010/wordprocessingShape" mc:Ignorable="w14 w15 w16se w16cid w16 w16cex w16sdtdh wp14">
   <w:body>
     <w:p>
       <w:pPr>
@@ -15,7 +15,15 @@
         <w:pStyle w:val="FirstParagraph"/>
       </w:pPr>
       <w:r>
-        <w:t xml:space="preserve">A few question about the data summary below. In Table </w:t>
+        <w:t xml:space="preserve">A few </w:t>
+      </w:r>
+      <w:proofErr w:type="gramStart"/>
+      <w:r>
+        <w:t>question</w:t>
+      </w:r>
+      <w:proofErr w:type="gramEnd"/>
+      <w:r>
+        <w:t xml:space="preserve"> about the data summary below. In Table </w:t>
       </w:r>
       <w:hyperlink w:anchor="preserve-summary">
         <w:r>
@@ -41,6 +49,7 @@
         <w:t xml:space="preserve">, is the assumption that crabs labeled “Instar” molted to a </w:t>
       </w:r>
       <w:commentRangeStart w:id="0"/>
+      <w:commentRangeStart w:id="1"/>
       <w:r>
         <w:t>later stage zoea</w:t>
       </w:r>
@@ -52,6 +61,15 @@
           <w:color w:val="auto"/>
         </w:rPr>
         <w:commentReference w:id="0"/>
+      </w:r>
+      <w:commentRangeEnd w:id="1"/>
+      <w:r>
+        <w:rPr>
+          <w:rStyle w:val="CommentReference"/>
+          <w:rFonts w:asciiTheme="minorHAnsi" w:hAnsiTheme="minorHAnsi" w:cstheme="minorBidi"/>
+          <w:color w:val="auto"/>
+        </w:rPr>
+        <w:commentReference w:id="1"/>
       </w:r>
       <w:r>
         <w:t xml:space="preserve">? In Table </w:t>
@@ -79,18 +97,26 @@
       <w:r>
         <w:t xml:space="preserve">, </w:t>
       </w:r>
-      <w:commentRangeStart w:id="1"/>
-      <w:r>
-        <w:t xml:space="preserve">a total of 20 discarded molts were preserved but a total only 18 live zoea were preserved (zoea + megalopae) - what happened to the other live crab? </w:t>
-      </w:r>
-      <w:commentRangeEnd w:id="1"/>
+      <w:commentRangeStart w:id="2"/>
+      <w:r>
+        <w:t xml:space="preserve">a total of 20 discarded molts were preserved but a total only 18 live zoea were preserved (zoea + </w:t>
+      </w:r>
+      <w:proofErr w:type="spellStart"/>
+      <w:r>
+        <w:t>megalopae</w:t>
+      </w:r>
+      <w:proofErr w:type="spellEnd"/>
+      <w:r>
+        <w:t xml:space="preserve">) - what happened to the other live crab? </w:t>
+      </w:r>
+      <w:commentRangeEnd w:id="2"/>
       <w:r>
         <w:rPr>
           <w:rStyle w:val="CommentReference"/>
           <w:rFonts w:asciiTheme="minorHAnsi" w:hAnsiTheme="minorHAnsi" w:cstheme="minorBidi"/>
           <w:color w:val="auto"/>
         </w:rPr>
-        <w:commentReference w:id="1"/>
+        <w:commentReference w:id="2"/>
       </w:r>
       <w:r>
         <w:t xml:space="preserve">In table </w:t>
@@ -116,7 +142,15 @@
         </w:r>
       </w:hyperlink>
       <w:r>
-        <w:t xml:space="preserve">, there were 18 molted pea crab and 2 dungeness. However, in Table </w:t>
+        <w:t xml:space="preserve">, there were 18 molted pea crab and 2 </w:t>
+      </w:r>
+      <w:proofErr w:type="spellStart"/>
+      <w:r>
+        <w:t>dungeness</w:t>
+      </w:r>
+      <w:proofErr w:type="spellEnd"/>
+      <w:r>
+        <w:t xml:space="preserve">. However, in Table </w:t>
       </w:r>
       <w:hyperlink w:anchor="preserve-summary">
         <w:r>
@@ -139,7 +173,15 @@
         </w:r>
       </w:hyperlink>
       <w:r>
-        <w:t>, 20 molts were preserved that were all labeled pea crab. There were also no dungeness preserved as live post-molt</w:t>
+        <w:t xml:space="preserve">, 20 molts were preserved that were all labeled pea crab. There were also no </w:t>
+      </w:r>
+      <w:proofErr w:type="spellStart"/>
+      <w:r>
+        <w:t>dungeness</w:t>
+      </w:r>
+      <w:proofErr w:type="spellEnd"/>
+      <w:r>
+        <w:t xml:space="preserve"> preserved as live post-molt</w:t>
       </w:r>
     </w:p>
     <w:p>
@@ -170,7 +212,60 @@
       </w:r>
       <w:bookmarkEnd w:id="3"/>
       <w:r>
-        <w:t>: Summary of the fate of zoea from Rosario (round 1). During the experiment, zoea could 1) die before, 2) molt, in which case both the new stage zoea or megalope and the discarded exoskeleton were preserved in seperate vials, or 3) the zoea could remain alivee and unmolted at the end of the experinment , in which case they were preserved. CrabType is presumed (crabs have not been IDed to species).</w:t>
+        <w:t xml:space="preserve">: Summary of the fate of zoea from Rosario (round 1). During the experiment, zoea could 1) die before, 2) molt, in which case both the new stage zoea or </w:t>
+      </w:r>
+      <w:proofErr w:type="spellStart"/>
+      <w:r>
+        <w:t>megalope</w:t>
+      </w:r>
+      <w:proofErr w:type="spellEnd"/>
+      <w:r>
+        <w:t xml:space="preserve"> and the discarded exoskeleton were preserved in </w:t>
+      </w:r>
+      <w:proofErr w:type="spellStart"/>
+      <w:r>
+        <w:t>seperate</w:t>
+      </w:r>
+      <w:proofErr w:type="spellEnd"/>
+      <w:r>
+        <w:t xml:space="preserve"> vials, or 3) the zoea could remain </w:t>
+      </w:r>
+      <w:proofErr w:type="spellStart"/>
+      <w:r>
+        <w:t>alivee</w:t>
+      </w:r>
+      <w:proofErr w:type="spellEnd"/>
+      <w:r>
+        <w:t xml:space="preserve"> and </w:t>
+      </w:r>
+      <w:proofErr w:type="spellStart"/>
+      <w:r>
+        <w:t>unmolted</w:t>
+      </w:r>
+      <w:proofErr w:type="spellEnd"/>
+      <w:r>
+        <w:t xml:space="preserve"> at the end of the </w:t>
+      </w:r>
+      <w:proofErr w:type="spellStart"/>
+      <w:proofErr w:type="gramStart"/>
+      <w:r>
+        <w:t>experinment</w:t>
+      </w:r>
+      <w:proofErr w:type="spellEnd"/>
+      <w:r>
+        <w:t xml:space="preserve"> ,</w:t>
+      </w:r>
+      <w:proofErr w:type="gramEnd"/>
+      <w:r>
+        <w:t xml:space="preserve"> in which case they were preserved. </w:t>
+      </w:r>
+      <w:proofErr w:type="spellStart"/>
+      <w:r>
+        <w:t>CrabType</w:t>
+      </w:r>
+      <w:proofErr w:type="spellEnd"/>
+      <w:r>
+        <w:t xml:space="preserve"> is presumed (crabs have not been IDed to species).</w:t>
       </w:r>
     </w:p>
     <w:tbl>
@@ -184,7 +279,7 @@
         <w:gridCol w:w="1335"/>
         <w:gridCol w:w="1783"/>
         <w:gridCol w:w="717"/>
-        <w:gridCol w:w="940"/>
+        <w:gridCol w:w="1078"/>
         <w:gridCol w:w="750"/>
       </w:tblGrid>
       <w:tr>
@@ -198,19 +293,23 @@
             <w:tcW w:w="0" w:type="auto"/>
           </w:tcPr>
           <w:p>
+            <w:proofErr w:type="spellStart"/>
             <w:r>
               <w:t>crabType</w:t>
             </w:r>
-          </w:p>
-        </w:tc>
-        <w:tc>
-          <w:tcPr>
-            <w:tcW w:w="0" w:type="auto"/>
-          </w:tcPr>
-          <w:p>
+            <w:proofErr w:type="spellEnd"/>
+          </w:p>
+        </w:tc>
+        <w:tc>
+          <w:tcPr>
+            <w:tcW w:w="0" w:type="auto"/>
+          </w:tcPr>
+          <w:p>
+            <w:proofErr w:type="spellStart"/>
             <w:r>
               <w:t>alive_unmolted</w:t>
             </w:r>
+            <w:proofErr w:type="spellEnd"/>
           </w:p>
         </w:tc>
         <w:tc>
@@ -284,6 +383,7 @@
           </w:tcPr>
           <w:p>
             <w:commentRangeStart w:id="4"/>
+            <w:commentRangeStart w:id="5"/>
             <w:r>
               <w:t>2</w:t>
             </w:r>
@@ -293,6 +393,13 @@
                 <w:rStyle w:val="CommentReference"/>
               </w:rPr>
               <w:commentReference w:id="4"/>
+            </w:r>
+            <w:commentRangeEnd w:id="5"/>
+            <w:r>
+              <w:rPr>
+                <w:rStyle w:val="CommentReference"/>
+              </w:rPr>
+              <w:commentReference w:id="5"/>
             </w:r>
           </w:p>
         </w:tc>
@@ -425,7 +532,7 @@
       <w:r>
         <w:t xml:space="preserve">Table </w:t>
       </w:r>
-      <w:bookmarkStart w:id="5" w:name="preserve-summary"/>
+      <w:bookmarkStart w:id="6" w:name="preserve-summary"/>
       <w:r>
         <w:fldChar w:fldCharType="begin"/>
       </w:r>
@@ -444,9 +551,105 @@
       <w:r>
         <w:fldChar w:fldCharType="end"/>
       </w:r>
-      <w:bookmarkEnd w:id="5"/>
-      <w:r>
-        <w:t>: Preserve sample summary based on preservation csv file. Zoea_start are zoea preserved from the coolers at the beginnig of the experiment - they were never in chambers. Zoea_live and meg_live are crabs preseverd after they molted. It was assumed that the crabs marked Instar in the oringal preservation file molted to a later stage zoea and crabs marked Megalopae molted to megalopae. Discard_molts were the discarded exoskeletons after molting (marked either Molt or zoeaMOLT in the data sheet). Zoea_end are crabs that were alive at the end of the experiment but never molted.</w:t>
+      <w:bookmarkEnd w:id="6"/>
+      <w:r>
+        <w:t xml:space="preserve">: Preserve sample summary based on preservation csv file. </w:t>
+      </w:r>
+      <w:proofErr w:type="spellStart"/>
+      <w:r>
+        <w:t>Zoea_start</w:t>
+      </w:r>
+      <w:proofErr w:type="spellEnd"/>
+      <w:r>
+        <w:t xml:space="preserve"> </w:t>
+      </w:r>
+      <w:proofErr w:type="gramStart"/>
+      <w:r>
+        <w:t>are</w:t>
+      </w:r>
+      <w:proofErr w:type="gramEnd"/>
+      <w:r>
+        <w:t xml:space="preserve"> zoea preserved from the coolers at the </w:t>
+      </w:r>
+      <w:proofErr w:type="spellStart"/>
+      <w:r>
+        <w:t>beginnig</w:t>
+      </w:r>
+      <w:proofErr w:type="spellEnd"/>
+      <w:r>
+        <w:t xml:space="preserve"> of the experiment - they were never in chambers. </w:t>
+      </w:r>
+      <w:proofErr w:type="spellStart"/>
+      <w:r>
+        <w:t>Zoea_live</w:t>
+      </w:r>
+      <w:proofErr w:type="spellEnd"/>
+      <w:r>
+        <w:t xml:space="preserve"> and </w:t>
+      </w:r>
+      <w:proofErr w:type="spellStart"/>
+      <w:r>
+        <w:t>meg_live</w:t>
+      </w:r>
+      <w:proofErr w:type="spellEnd"/>
+      <w:r>
+        <w:t xml:space="preserve"> are crabs </w:t>
+      </w:r>
+      <w:proofErr w:type="spellStart"/>
+      <w:r>
+        <w:t>preseverd</w:t>
+      </w:r>
+      <w:proofErr w:type="spellEnd"/>
+      <w:r>
+        <w:t xml:space="preserve"> after they molted. It was assumed that the crabs marked Instar in the </w:t>
+      </w:r>
+      <w:proofErr w:type="spellStart"/>
+      <w:r>
+        <w:t>oringal</w:t>
+      </w:r>
+      <w:proofErr w:type="spellEnd"/>
+      <w:r>
+        <w:t xml:space="preserve"> preservation file molted to a later stage zoea and crabs marked </w:t>
+      </w:r>
+      <w:proofErr w:type="spellStart"/>
+      <w:r>
+        <w:t>Megalopae</w:t>
+      </w:r>
+      <w:proofErr w:type="spellEnd"/>
+      <w:r>
+        <w:t xml:space="preserve"> molted to </w:t>
+      </w:r>
+      <w:proofErr w:type="spellStart"/>
+      <w:r>
+        <w:t>megalopae</w:t>
+      </w:r>
+      <w:proofErr w:type="spellEnd"/>
+      <w:r>
+        <w:t xml:space="preserve">. </w:t>
+      </w:r>
+      <w:proofErr w:type="spellStart"/>
+      <w:r>
+        <w:t>Discard_molts</w:t>
+      </w:r>
+      <w:proofErr w:type="spellEnd"/>
+      <w:r>
+        <w:t xml:space="preserve"> were the discarded exoskeletons after molting (marked either Molt or </w:t>
+      </w:r>
+      <w:proofErr w:type="spellStart"/>
+      <w:r>
+        <w:t>zoeaMOLT</w:t>
+      </w:r>
+      <w:proofErr w:type="spellEnd"/>
+      <w:r>
+        <w:t xml:space="preserve"> in the data sheet). </w:t>
+      </w:r>
+      <w:proofErr w:type="spellStart"/>
+      <w:r>
+        <w:t>Zoea_end</w:t>
+      </w:r>
+      <w:proofErr w:type="spellEnd"/>
+      <w:r>
+        <w:t xml:space="preserve"> are crabs that were alive at the end of the experiment but never molted.</w:t>
       </w:r>
     </w:p>
     <w:tbl>
@@ -472,19 +675,23 @@
             <w:tcW w:w="0" w:type="auto"/>
           </w:tcPr>
           <w:p>
+            <w:proofErr w:type="spellStart"/>
             <w:r>
               <w:t>crabType</w:t>
             </w:r>
-          </w:p>
-        </w:tc>
-        <w:tc>
-          <w:tcPr>
-            <w:tcW w:w="0" w:type="auto"/>
-          </w:tcPr>
-          <w:p>
+            <w:proofErr w:type="spellEnd"/>
+          </w:p>
+        </w:tc>
+        <w:tc>
+          <w:tcPr>
+            <w:tcW w:w="0" w:type="auto"/>
+          </w:tcPr>
+          <w:p>
+            <w:proofErr w:type="spellStart"/>
             <w:r>
               <w:t>preserve_stage</w:t>
             </w:r>
+            <w:proofErr w:type="spellEnd"/>
           </w:p>
         </w:tc>
         <w:tc>
@@ -517,9 +724,11 @@
             <w:tcW w:w="0" w:type="auto"/>
           </w:tcPr>
           <w:p>
+            <w:proofErr w:type="spellStart"/>
             <w:r>
               <w:t>zoea_start</w:t>
             </w:r>
+            <w:proofErr w:type="spellEnd"/>
           </w:p>
         </w:tc>
         <w:tc>
@@ -552,9 +761,11 @@
             <w:tcW w:w="0" w:type="auto"/>
           </w:tcPr>
           <w:p>
+            <w:proofErr w:type="spellStart"/>
             <w:r>
               <w:t>zoea_end</w:t>
             </w:r>
+            <w:proofErr w:type="spellEnd"/>
           </w:p>
         </w:tc>
         <w:tc>
@@ -587,9 +798,11 @@
             <w:tcW w:w="0" w:type="auto"/>
           </w:tcPr>
           <w:p>
+            <w:proofErr w:type="spellStart"/>
             <w:r>
               <w:t>zoea_start</w:t>
             </w:r>
+            <w:proofErr w:type="spellEnd"/>
           </w:p>
         </w:tc>
         <w:tc>
@@ -622,9 +835,11 @@
             <w:tcW w:w="0" w:type="auto"/>
           </w:tcPr>
           <w:p>
+            <w:proofErr w:type="spellStart"/>
             <w:r>
               <w:t>discard_molt</w:t>
             </w:r>
+            <w:proofErr w:type="spellEnd"/>
           </w:p>
         </w:tc>
         <w:tc>
@@ -657,9 +872,11 @@
             <w:tcW w:w="0" w:type="auto"/>
           </w:tcPr>
           <w:p>
+            <w:proofErr w:type="spellStart"/>
             <w:r>
               <w:t>zoea_end</w:t>
             </w:r>
+            <w:proofErr w:type="spellEnd"/>
           </w:p>
         </w:tc>
         <w:tc>
@@ -692,9 +909,11 @@
             <w:tcW w:w="0" w:type="auto"/>
           </w:tcPr>
           <w:p>
+            <w:proofErr w:type="spellStart"/>
             <w:r>
               <w:t>meg_live_post_molt</w:t>
             </w:r>
+            <w:proofErr w:type="spellEnd"/>
           </w:p>
         </w:tc>
         <w:tc>
@@ -717,7 +936,7 @@
             <w:tcW w:w="0" w:type="auto"/>
           </w:tcPr>
           <w:p>
-            <w:commentRangeStart w:id="6"/>
+            <w:commentRangeStart w:id="7"/>
             <w:r>
               <w:t>Pea</w:t>
             </w:r>
@@ -728,9 +947,11 @@
             <w:tcW w:w="0" w:type="auto"/>
           </w:tcPr>
           <w:p>
+            <w:proofErr w:type="spellStart"/>
             <w:r>
               <w:t>zoea_live_post_molt</w:t>
             </w:r>
+            <w:proofErr w:type="spellEnd"/>
           </w:p>
         </w:tc>
         <w:tc>
@@ -741,12 +962,12 @@
             <w:r>
               <w:t>16</w:t>
             </w:r>
-            <w:commentRangeEnd w:id="6"/>
+            <w:commentRangeEnd w:id="7"/>
             <w:r>
               <w:rPr>
                 <w:rStyle w:val="CommentReference"/>
               </w:rPr>
-              <w:commentReference w:id="6"/>
+              <w:commentReference w:id="7"/>
             </w:r>
           </w:p>
         </w:tc>
@@ -764,7 +985,7 @@
 </file>
 
 <file path=word/comments.xml><?xml version="1.0" encoding="utf-8"?>
-<w:comments xmlns:wpc="http://schemas.microsoft.com/office/word/2010/wordprocessingCanvas" xmlns:cx="http://schemas.microsoft.com/office/drawing/2014/chartex" xmlns:cx1="http://schemas.microsoft.com/office/drawing/2015/9/8/chartex" xmlns:mc="http://schemas.openxmlformats.org/markup-compatibility/2006" xmlns:o="urn:schemas-microsoft-com:office:office" xmlns:r="http://schemas.openxmlformats.org/officeDocument/2006/relationships" xmlns:m="http://schemas.openxmlformats.org/officeDocument/2006/math" xmlns:v="urn:schemas-microsoft-com:vml" xmlns:wp14="http://schemas.microsoft.com/office/word/2010/wordprocessingDrawing" xmlns:wp="http://schemas.openxmlformats.org/drawingml/2006/wordprocessingDrawing" xmlns:w10="urn:schemas-microsoft-com:office:word" xmlns:w="http://schemas.openxmlformats.org/wordprocessingml/2006/main" xmlns:w14="http://schemas.microsoft.com/office/word/2010/wordml" xmlns:w15="http://schemas.microsoft.com/office/word/2012/wordml" xmlns:w16se="http://schemas.microsoft.com/office/word/2015/wordml/symex" xmlns:wpg="http://schemas.microsoft.com/office/word/2010/wordprocessingGroup" xmlns:wpi="http://schemas.microsoft.com/office/word/2010/wordprocessingInk" xmlns:wne="http://schemas.microsoft.com/office/word/2006/wordml" xmlns:wps="http://schemas.microsoft.com/office/word/2010/wordprocessingShape" mc:Ignorable="w14 w15 w16se wp14">
+<w:comments xmlns:wpc="http://schemas.microsoft.com/office/word/2010/wordprocessingCanvas" xmlns:cx="http://schemas.microsoft.com/office/drawing/2014/chartex" xmlns:cx1="http://schemas.microsoft.com/office/drawing/2015/9/8/chartex" xmlns:cx2="http://schemas.microsoft.com/office/drawing/2015/10/21/chartex" xmlns:cx3="http://schemas.microsoft.com/office/drawing/2016/5/9/chartex" xmlns:cx4="http://schemas.microsoft.com/office/drawing/2016/5/10/chartex" xmlns:cx5="http://schemas.microsoft.com/office/drawing/2016/5/11/chartex" xmlns:cx6="http://schemas.microsoft.com/office/drawing/2016/5/12/chartex" xmlns:cx7="http://schemas.microsoft.com/office/drawing/2016/5/13/chartex" xmlns:cx8="http://schemas.microsoft.com/office/drawing/2016/5/14/chartex" xmlns:mc="http://schemas.openxmlformats.org/markup-compatibility/2006" xmlns:aink="http://schemas.microsoft.com/office/drawing/2016/ink" xmlns:am3d="http://schemas.microsoft.com/office/drawing/2017/model3d" xmlns:o="urn:schemas-microsoft-com:office:office" xmlns:r="http://schemas.openxmlformats.org/officeDocument/2006/relationships" xmlns:m="http://schemas.openxmlformats.org/officeDocument/2006/math" xmlns:v="urn:schemas-microsoft-com:vml" xmlns:wp14="http://schemas.microsoft.com/office/word/2010/wordprocessingDrawing" xmlns:wp="http://schemas.openxmlformats.org/drawingml/2006/wordprocessingDrawing" xmlns:w10="urn:schemas-microsoft-com:office:word" xmlns:w="http://schemas.openxmlformats.org/wordprocessingml/2006/main" xmlns:w14="http://schemas.microsoft.com/office/word/2010/wordml" xmlns:w15="http://schemas.microsoft.com/office/word/2012/wordml" xmlns:w16cex="http://schemas.microsoft.com/office/word/2018/wordml/cex" xmlns:w16cid="http://schemas.microsoft.com/office/word/2016/wordml/cid" xmlns:w16="http://schemas.microsoft.com/office/word/2018/wordml" xmlns:w16sdtdh="http://schemas.microsoft.com/office/word/2020/wordml/sdtdatahash" xmlns:w16se="http://schemas.microsoft.com/office/word/2015/wordml/symex" xmlns:wpg="http://schemas.microsoft.com/office/word/2010/wordprocessingGroup" xmlns:wpi="http://schemas.microsoft.com/office/word/2010/wordprocessingInk" xmlns:wne="http://schemas.microsoft.com/office/word/2006/wordml" xmlns:wps="http://schemas.microsoft.com/office/word/2010/wordprocessingShape" mc:Ignorable="w14 w15 w16se w16cid w16 w16cex w16sdtdh wp14">
   <w:comment w:id="0" w:author="Danielle.Perez" w:date="2021-11-10T08:26:00Z" w:initials="D">
     <w:p>
       <w:pPr>
@@ -777,11 +998,19 @@
         <w:annotationRef/>
       </w:r>
       <w:r>
-        <w:t>I'm pretty sure all those marked as "instar" would have molted from zoea to megalopae. It's possible that some of the ones preserved on 6/21 molted from one zoea phase to the next, but I tried to take notes on that when it happened.</w:t>
+        <w:t xml:space="preserve">I'm pretty sure all those marked as "instar" would have molted from zoea to </w:t>
+      </w:r>
+      <w:proofErr w:type="spellStart"/>
+      <w:r>
+        <w:t>megalopae</w:t>
+      </w:r>
+      <w:proofErr w:type="spellEnd"/>
+      <w:r>
+        <w:t>. It's possible that some of the ones preserved on 6/21 molted from one zoea phase to the next, but I tried to take notes on that when it happened.</w:t>
       </w:r>
     </w:p>
   </w:comment>
-  <w:comment w:id="1" w:author="Danielle.Perez" w:date="2021-11-10T09:02:00Z" w:initials="D">
+  <w:comment w:id="1" w:author="Paul McElhany" w:date="2021-11-10T12:27:00Z" w:initials="PM">
     <w:p>
       <w:pPr>
         <w:pStyle w:val="CommentText"/>
@@ -793,10 +1022,40 @@
         <w:annotationRef/>
       </w:r>
       <w:r>
+        <w:t>How can we tell? Why are some “</w:t>
+      </w:r>
+      <w:proofErr w:type="gramStart"/>
+      <w:r>
+        <w:t>Instar</w:t>
+      </w:r>
+      <w:proofErr w:type="gramEnd"/>
+      <w:r>
+        <w:t>” and 2 marked “</w:t>
+      </w:r>
+      <w:proofErr w:type="spellStart"/>
+      <w:r>
+        <w:t>megalope</w:t>
+      </w:r>
+      <w:proofErr w:type="spellEnd"/>
+      <w:r>
+        <w:t>”?</w:t>
+      </w:r>
+    </w:p>
+  </w:comment>
+  <w:comment w:id="2" w:author="Danielle.Perez" w:date="2021-11-10T09:02:00Z" w:initials="D">
+    <w:p>
+      <w:pPr>
+        <w:pStyle w:val="CommentText"/>
+      </w:pPr>
+      <w:r>
+        <w:rPr>
+          <w:rStyle w:val="CommentReference"/>
+        </w:rPr>
+        <w:annotationRef/>
+      </w:r>
+      <w:r>
         <w:t xml:space="preserve">I’m not sure about this mismatch. I may have to manually go through the vials to try and figure it out. </w:t>
       </w:r>
-      <w:bookmarkStart w:id="2" w:name="_GoBack"/>
-      <w:bookmarkEnd w:id="2"/>
     </w:p>
   </w:comment>
   <w:comment w:id="4" w:author="Danielle.Perez" w:date="2021-11-10T08:57:00Z" w:initials="D">
@@ -811,11 +1070,14 @@
         <w:annotationRef/>
       </w:r>
       <w:r>
-        <w:t xml:space="preserve">According to the data sheet, I count 4 Dungeness that molted and were preserved after molt. </w:t>
+        <w:t>According to the data sheet, I count 4 Dungeness that molted and were preserved after molt.</w:t>
+      </w:r>
+      <w:r>
+        <w:t>?</w:t>
       </w:r>
     </w:p>
   </w:comment>
-  <w:comment w:id="6" w:author="Danielle.Perez" w:date="2021-11-10T08:48:00Z" w:initials="D">
+  <w:comment w:id="5" w:author="Paul McElhany" w:date="2021-11-10T12:30:00Z" w:initials="PM">
     <w:p>
       <w:pPr>
         <w:pStyle w:val="CommentText"/>
@@ -827,7 +1089,75 @@
         <w:annotationRef/>
       </w:r>
       <w:r>
-        <w:t xml:space="preserve">I think the meg_live_post_molt and zoea_live_post_molt numbers should be reversed. I only noted twice when a crab looked like it molted from one zoea stage to the next. When this happened I would preserve the molt but not the crab, since I wouldn’t know which of the three crabs in the well molted.  Every other time it was pretty obvious when they molted from zoea to megalopae, so I preserved both the molt and the mega at the same time. </w:t>
+        <w:t xml:space="preserve">On the crab care data sheet, I see only 2 </w:t>
+      </w:r>
+      <w:proofErr w:type="spellStart"/>
+      <w:r>
+        <w:t>megalopae</w:t>
+      </w:r>
+      <w:proofErr w:type="spellEnd"/>
+      <w:r>
+        <w:t xml:space="preserve"> marked as molted. Where do you see 4?</w:t>
+      </w:r>
+    </w:p>
+    <w:p>
+      <w:pPr>
+        <w:rPr>
+          <w:rFonts w:ascii="Times New Roman" w:eastAsia="Times New Roman" w:hAnsi="Times New Roman" w:cs="Times New Roman"/>
+        </w:rPr>
+      </w:pPr>
+    </w:p>
+    <w:p>
+      <w:pPr>
+        <w:pStyle w:val="CommentText"/>
+      </w:pPr>
+    </w:p>
+  </w:comment>
+  <w:comment w:id="7" w:author="Danielle.Perez" w:date="2021-11-10T08:48:00Z" w:initials="D">
+    <w:p>
+      <w:pPr>
+        <w:pStyle w:val="CommentText"/>
+      </w:pPr>
+      <w:r>
+        <w:rPr>
+          <w:rStyle w:val="CommentReference"/>
+        </w:rPr>
+        <w:annotationRef/>
+      </w:r>
+      <w:r>
+        <w:t xml:space="preserve">I think the </w:t>
+      </w:r>
+      <w:proofErr w:type="spellStart"/>
+      <w:r>
+        <w:t>meg_live_post_molt</w:t>
+      </w:r>
+      <w:proofErr w:type="spellEnd"/>
+      <w:r>
+        <w:t xml:space="preserve"> and </w:t>
+      </w:r>
+      <w:proofErr w:type="spellStart"/>
+      <w:r>
+        <w:t>zoea_live_post_molt</w:t>
+      </w:r>
+      <w:proofErr w:type="spellEnd"/>
+      <w:r>
+        <w:t xml:space="preserve"> numbers should be reversed. I only noted twice when a crab looked like it molted from one zoea stage to the next. When this </w:t>
+      </w:r>
+      <w:proofErr w:type="gramStart"/>
+      <w:r>
+        <w:t>happened</w:t>
+      </w:r>
+      <w:proofErr w:type="gramEnd"/>
+      <w:r>
+        <w:t xml:space="preserve"> I would preserve the molt but not the crab, since I wouldn’t know which of the three crabs in the well molted.  Every other time it was pretty obvious when they molted from zoea to </w:t>
+      </w:r>
+      <w:proofErr w:type="spellStart"/>
+      <w:r>
+        <w:t>megalopae</w:t>
+      </w:r>
+      <w:proofErr w:type="spellEnd"/>
+      <w:r>
+        <w:t xml:space="preserve">, so I preserved both the molt and the mega at the same time. </w:t>
       </w:r>
     </w:p>
   </w:comment>
@@ -835,16 +1165,40 @@
 </file>
 
 <file path=word/commentsExtended.xml><?xml version="1.0" encoding="utf-8"?>
-<w15:commentsEx xmlns:wpc="http://schemas.microsoft.com/office/word/2010/wordprocessingCanvas" xmlns:cx="http://schemas.microsoft.com/office/drawing/2014/chartex" xmlns:cx1="http://schemas.microsoft.com/office/drawing/2015/9/8/chartex" xmlns:mc="http://schemas.openxmlformats.org/markup-compatibility/2006" xmlns:o="urn:schemas-microsoft-com:office:office" xmlns:r="http://schemas.openxmlformats.org/officeDocument/2006/relationships" xmlns:m="http://schemas.openxmlformats.org/officeDocument/2006/math" xmlns:v="urn:schemas-microsoft-com:vml" xmlns:wp14="http://schemas.microsoft.com/office/word/2010/wordprocessingDrawing" xmlns:wp="http://schemas.openxmlformats.org/drawingml/2006/wordprocessingDrawing" xmlns:w10="urn:schemas-microsoft-com:office:word" xmlns:w="http://schemas.openxmlformats.org/wordprocessingml/2006/main" xmlns:w14="http://schemas.microsoft.com/office/word/2010/wordml" xmlns:w15="http://schemas.microsoft.com/office/word/2012/wordml" xmlns:w16se="http://schemas.microsoft.com/office/word/2015/wordml/symex" xmlns:wpg="http://schemas.microsoft.com/office/word/2010/wordprocessingGroup" xmlns:wpi="http://schemas.microsoft.com/office/word/2010/wordprocessingInk" xmlns:wne="http://schemas.microsoft.com/office/word/2006/wordml" xmlns:wps="http://schemas.microsoft.com/office/word/2010/wordprocessingShape" mc:Ignorable="w14 w15 w16se wp14">
+<w15:commentsEx xmlns:wpc="http://schemas.microsoft.com/office/word/2010/wordprocessingCanvas" xmlns:cx="http://schemas.microsoft.com/office/drawing/2014/chartex" xmlns:cx1="http://schemas.microsoft.com/office/drawing/2015/9/8/chartex" xmlns:cx2="http://schemas.microsoft.com/office/drawing/2015/10/21/chartex" xmlns:cx3="http://schemas.microsoft.com/office/drawing/2016/5/9/chartex" xmlns:cx4="http://schemas.microsoft.com/office/drawing/2016/5/10/chartex" xmlns:cx5="http://schemas.microsoft.com/office/drawing/2016/5/11/chartex" xmlns:cx6="http://schemas.microsoft.com/office/drawing/2016/5/12/chartex" xmlns:cx7="http://schemas.microsoft.com/office/drawing/2016/5/13/chartex" xmlns:cx8="http://schemas.microsoft.com/office/drawing/2016/5/14/chartex" xmlns:mc="http://schemas.openxmlformats.org/markup-compatibility/2006" xmlns:aink="http://schemas.microsoft.com/office/drawing/2016/ink" xmlns:am3d="http://schemas.microsoft.com/office/drawing/2017/model3d" xmlns:o="urn:schemas-microsoft-com:office:office" xmlns:r="http://schemas.openxmlformats.org/officeDocument/2006/relationships" xmlns:m="http://schemas.openxmlformats.org/officeDocument/2006/math" xmlns:v="urn:schemas-microsoft-com:vml" xmlns:wp14="http://schemas.microsoft.com/office/word/2010/wordprocessingDrawing" xmlns:wp="http://schemas.openxmlformats.org/drawingml/2006/wordprocessingDrawing" xmlns:w10="urn:schemas-microsoft-com:office:word" xmlns:w="http://schemas.openxmlformats.org/wordprocessingml/2006/main" xmlns:w14="http://schemas.microsoft.com/office/word/2010/wordml" xmlns:w15="http://schemas.microsoft.com/office/word/2012/wordml" xmlns:w16cex="http://schemas.microsoft.com/office/word/2018/wordml/cex" xmlns:w16cid="http://schemas.microsoft.com/office/word/2016/wordml/cid" xmlns:w16="http://schemas.microsoft.com/office/word/2018/wordml" xmlns:w16sdtdh="http://schemas.microsoft.com/office/word/2020/wordml/sdtdatahash" xmlns:w16se="http://schemas.microsoft.com/office/word/2015/wordml/symex" xmlns:wpg="http://schemas.microsoft.com/office/word/2010/wordprocessingGroup" xmlns:wpi="http://schemas.microsoft.com/office/word/2010/wordprocessingInk" xmlns:wne="http://schemas.microsoft.com/office/word/2006/wordml" xmlns:wps="http://schemas.microsoft.com/office/word/2010/wordprocessingShape" mc:Ignorable="w14 w15 w16se w16cid w16 w16cex w16sdtdh wp14">
   <w15:commentEx w15:paraId="28E13C6D" w15:done="0"/>
+  <w15:commentEx w15:paraId="2AE17658" w15:paraIdParent="28E13C6D" w15:done="0"/>
   <w15:commentEx w15:paraId="173FE3F5" w15:done="0"/>
   <w15:commentEx w15:paraId="404F52E4" w15:done="0"/>
+  <w15:commentEx w15:paraId="1CD83A1F" w15:paraIdParent="404F52E4" w15:done="0"/>
   <w15:commentEx w15:paraId="5D032184" w15:done="0"/>
 </w15:commentsEx>
 </file>
 
+<file path=word/commentsExtensible.xml><?xml version="1.0" encoding="utf-8"?>
+<w16cex:commentsExtensible xmlns:wpc="http://schemas.microsoft.com/office/word/2010/wordprocessingCanvas" xmlns:cx="http://schemas.microsoft.com/office/drawing/2014/chartex" xmlns:cx1="http://schemas.microsoft.com/office/drawing/2015/9/8/chartex" xmlns:cx2="http://schemas.microsoft.com/office/drawing/2015/10/21/chartex" xmlns:cx3="http://schemas.microsoft.com/office/drawing/2016/5/9/chartex" xmlns:cx4="http://schemas.microsoft.com/office/drawing/2016/5/10/chartex" xmlns:cx5="http://schemas.microsoft.com/office/drawing/2016/5/11/chartex" xmlns:cx6="http://schemas.microsoft.com/office/drawing/2016/5/12/chartex" xmlns:cx7="http://schemas.microsoft.com/office/drawing/2016/5/13/chartex" xmlns:cx8="http://schemas.microsoft.com/office/drawing/2016/5/14/chartex" xmlns:mc="http://schemas.openxmlformats.org/markup-compatibility/2006" xmlns:aink="http://schemas.microsoft.com/office/drawing/2016/ink" xmlns:am3d="http://schemas.microsoft.com/office/drawing/2017/model3d" xmlns:o="urn:schemas-microsoft-com:office:office" xmlns:r="http://schemas.openxmlformats.org/officeDocument/2006/relationships" xmlns:m="http://schemas.openxmlformats.org/officeDocument/2006/math" xmlns:v="urn:schemas-microsoft-com:vml" xmlns:wp14="http://schemas.microsoft.com/office/word/2010/wordprocessingDrawing" xmlns:wp="http://schemas.openxmlformats.org/drawingml/2006/wordprocessingDrawing" xmlns:w10="urn:schemas-microsoft-com:office:word" xmlns:w="http://schemas.openxmlformats.org/wordprocessingml/2006/main" xmlns:w14="http://schemas.microsoft.com/office/word/2010/wordml" xmlns:w15="http://schemas.microsoft.com/office/word/2012/wordml" xmlns:w16cex="http://schemas.microsoft.com/office/word/2018/wordml/cex" xmlns:w16cid="http://schemas.microsoft.com/office/word/2016/wordml/cid" xmlns:w16="http://schemas.microsoft.com/office/word/2018/wordml" xmlns:w16sdtdh="http://schemas.microsoft.com/office/word/2020/wordml/sdtdatahash" xmlns:w16se="http://schemas.microsoft.com/office/word/2015/wordml/symex" xmlns:wpg="http://schemas.microsoft.com/office/word/2010/wordprocessingGroup" xmlns:wpi="http://schemas.microsoft.com/office/word/2010/wordprocessingInk" xmlns:wne="http://schemas.microsoft.com/office/word/2006/wordml" xmlns:wps="http://schemas.microsoft.com/office/word/2010/wordprocessingShape" mc:Ignorable="w14 w15 w16se w16cid w16 w16cex w16sdtdh wp14">
+  <w16cex:commentExtensible w16cex:durableId="25363704" w16cex:dateUtc="2021-11-10T16:26:00Z"/>
+  <w16cex:commentExtensible w16cex:durableId="25363936" w16cex:dateUtc="2021-11-10T20:27:00Z"/>
+  <w16cex:commentExtensible w16cex:durableId="25363705" w16cex:dateUtc="2021-11-10T17:02:00Z"/>
+  <w16cex:commentExtensible w16cex:durableId="25363706" w16cex:dateUtc="2021-11-10T16:57:00Z"/>
+  <w16cex:commentExtensible w16cex:durableId="253639D5" w16cex:dateUtc="2021-11-10T20:30:00Z"/>
+  <w16cex:commentExtensible w16cex:durableId="25363707" w16cex:dateUtc="2021-11-10T16:48:00Z"/>
+</w16cex:commentsExtensible>
+</file>
+
+<file path=word/commentsIds.xml><?xml version="1.0" encoding="utf-8"?>
+<w16cid:commentsIds xmlns:wpc="http://schemas.microsoft.com/office/word/2010/wordprocessingCanvas" xmlns:cx="http://schemas.microsoft.com/office/drawing/2014/chartex" xmlns:cx1="http://schemas.microsoft.com/office/drawing/2015/9/8/chartex" xmlns:cx2="http://schemas.microsoft.com/office/drawing/2015/10/21/chartex" xmlns:cx3="http://schemas.microsoft.com/office/drawing/2016/5/9/chartex" xmlns:cx4="http://schemas.microsoft.com/office/drawing/2016/5/10/chartex" xmlns:cx5="http://schemas.microsoft.com/office/drawing/2016/5/11/chartex" xmlns:cx6="http://schemas.microsoft.com/office/drawing/2016/5/12/chartex" xmlns:cx7="http://schemas.microsoft.com/office/drawing/2016/5/13/chartex" xmlns:cx8="http://schemas.microsoft.com/office/drawing/2016/5/14/chartex" xmlns:mc="http://schemas.openxmlformats.org/markup-compatibility/2006" xmlns:aink="http://schemas.microsoft.com/office/drawing/2016/ink" xmlns:am3d="http://schemas.microsoft.com/office/drawing/2017/model3d" xmlns:o="urn:schemas-microsoft-com:office:office" xmlns:r="http://schemas.openxmlformats.org/officeDocument/2006/relationships" xmlns:m="http://schemas.openxmlformats.org/officeDocument/2006/math" xmlns:v="urn:schemas-microsoft-com:vml" xmlns:wp14="http://schemas.microsoft.com/office/word/2010/wordprocessingDrawing" xmlns:wp="http://schemas.openxmlformats.org/drawingml/2006/wordprocessingDrawing" xmlns:w10="urn:schemas-microsoft-com:office:word" xmlns:w="http://schemas.openxmlformats.org/wordprocessingml/2006/main" xmlns:w14="http://schemas.microsoft.com/office/word/2010/wordml" xmlns:w15="http://schemas.microsoft.com/office/word/2012/wordml" xmlns:w16cex="http://schemas.microsoft.com/office/word/2018/wordml/cex" xmlns:w16cid="http://schemas.microsoft.com/office/word/2016/wordml/cid" xmlns:w16="http://schemas.microsoft.com/office/word/2018/wordml" xmlns:w16sdtdh="http://schemas.microsoft.com/office/word/2020/wordml/sdtdatahash" xmlns:w16se="http://schemas.microsoft.com/office/word/2015/wordml/symex" xmlns:wpg="http://schemas.microsoft.com/office/word/2010/wordprocessingGroup" xmlns:wpi="http://schemas.microsoft.com/office/word/2010/wordprocessingInk" xmlns:wne="http://schemas.microsoft.com/office/word/2006/wordml" xmlns:wps="http://schemas.microsoft.com/office/word/2010/wordprocessingShape" mc:Ignorable="w14 w15 w16se w16cid w16 w16cex w16sdtdh wp14">
+  <w16cid:commentId w16cid:paraId="28E13C6D" w16cid:durableId="25363704"/>
+  <w16cid:commentId w16cid:paraId="2AE17658" w16cid:durableId="25363936"/>
+  <w16cid:commentId w16cid:paraId="173FE3F5" w16cid:durableId="25363705"/>
+  <w16cid:commentId w16cid:paraId="404F52E4" w16cid:durableId="25363706"/>
+  <w16cid:commentId w16cid:paraId="1CD83A1F" w16cid:durableId="253639D5"/>
+  <w16cid:commentId w16cid:paraId="5D032184" w16cid:durableId="25363707"/>
+</w16cid:commentsIds>
+</file>
+
 <file path=word/endnotes.xml><?xml version="1.0" encoding="utf-8"?>
-<w:endnotes xmlns:wpc="http://schemas.microsoft.com/office/word/2010/wordprocessingCanvas" xmlns:cx="http://schemas.microsoft.com/office/drawing/2014/chartex" xmlns:cx1="http://schemas.microsoft.com/office/drawing/2015/9/8/chartex" xmlns:mc="http://schemas.openxmlformats.org/markup-compatibility/2006" xmlns:o="urn:schemas-microsoft-com:office:office" xmlns:r="http://schemas.openxmlformats.org/officeDocument/2006/relationships" xmlns:m="http://schemas.openxmlformats.org/officeDocument/2006/math" xmlns:v="urn:schemas-microsoft-com:vml" xmlns:wp14="http://schemas.microsoft.com/office/word/2010/wordprocessingDrawing" xmlns:wp="http://schemas.openxmlformats.org/drawingml/2006/wordprocessingDrawing" xmlns:w10="urn:schemas-microsoft-com:office:word" xmlns:w="http://schemas.openxmlformats.org/wordprocessingml/2006/main" xmlns:w14="http://schemas.microsoft.com/office/word/2010/wordml" xmlns:w15="http://schemas.microsoft.com/office/word/2012/wordml" xmlns:w16se="http://schemas.microsoft.com/office/word/2015/wordml/symex" xmlns:wpg="http://schemas.microsoft.com/office/word/2010/wordprocessingGroup" xmlns:wpi="http://schemas.microsoft.com/office/word/2010/wordprocessingInk" xmlns:wne="http://schemas.microsoft.com/office/word/2006/wordml" xmlns:wps="http://schemas.microsoft.com/office/word/2010/wordprocessingShape" mc:Ignorable="w14 w15 w16se wp14">
+<w:endnotes xmlns:wpc="http://schemas.microsoft.com/office/word/2010/wordprocessingCanvas" xmlns:cx="http://schemas.microsoft.com/office/drawing/2014/chartex" xmlns:cx1="http://schemas.microsoft.com/office/drawing/2015/9/8/chartex" xmlns:cx2="http://schemas.microsoft.com/office/drawing/2015/10/21/chartex" xmlns:cx3="http://schemas.microsoft.com/office/drawing/2016/5/9/chartex" xmlns:cx4="http://schemas.microsoft.com/office/drawing/2016/5/10/chartex" xmlns:cx5="http://schemas.microsoft.com/office/drawing/2016/5/11/chartex" xmlns:cx6="http://schemas.microsoft.com/office/drawing/2016/5/12/chartex" xmlns:cx7="http://schemas.microsoft.com/office/drawing/2016/5/13/chartex" xmlns:cx8="http://schemas.microsoft.com/office/drawing/2016/5/14/chartex" xmlns:mc="http://schemas.openxmlformats.org/markup-compatibility/2006" xmlns:aink="http://schemas.microsoft.com/office/drawing/2016/ink" xmlns:am3d="http://schemas.microsoft.com/office/drawing/2017/model3d" xmlns:o="urn:schemas-microsoft-com:office:office" xmlns:r="http://schemas.openxmlformats.org/officeDocument/2006/relationships" xmlns:m="http://schemas.openxmlformats.org/officeDocument/2006/math" xmlns:v="urn:schemas-microsoft-com:vml" xmlns:wp14="http://schemas.microsoft.com/office/word/2010/wordprocessingDrawing" xmlns:wp="http://schemas.openxmlformats.org/drawingml/2006/wordprocessingDrawing" xmlns:w10="urn:schemas-microsoft-com:office:word" xmlns:w="http://schemas.openxmlformats.org/wordprocessingml/2006/main" xmlns:w14="http://schemas.microsoft.com/office/word/2010/wordml" xmlns:w15="http://schemas.microsoft.com/office/word/2012/wordml" xmlns:w16cex="http://schemas.microsoft.com/office/word/2018/wordml/cex" xmlns:w16cid="http://schemas.microsoft.com/office/word/2016/wordml/cid" xmlns:w16="http://schemas.microsoft.com/office/word/2018/wordml" xmlns:w16sdtdh="http://schemas.microsoft.com/office/word/2020/wordml/sdtdatahash" xmlns:w16se="http://schemas.microsoft.com/office/word/2015/wordml/symex" xmlns:wpg="http://schemas.microsoft.com/office/word/2010/wordprocessingGroup" xmlns:wpi="http://schemas.microsoft.com/office/word/2010/wordprocessingInk" xmlns:wne="http://schemas.microsoft.com/office/word/2006/wordml" xmlns:wps="http://schemas.microsoft.com/office/word/2010/wordprocessingShape" mc:Ignorable="w14 w15 w16se w16cid w16 w16cex w16sdtdh wp14">
   <w:endnote w:type="separator" w:id="-1">
     <w:p>
       <w:pPr>
@@ -869,7 +1223,7 @@
 </file>
 
 <file path=word/footnotes.xml><?xml version="1.0" encoding="utf-8"?>
-<w:footnotes xmlns:wpc="http://schemas.microsoft.com/office/word/2010/wordprocessingCanvas" xmlns:cx="http://schemas.microsoft.com/office/drawing/2014/chartex" xmlns:cx1="http://schemas.microsoft.com/office/drawing/2015/9/8/chartex" xmlns:mc="http://schemas.openxmlformats.org/markup-compatibility/2006" xmlns:o="urn:schemas-microsoft-com:office:office" xmlns:r="http://schemas.openxmlformats.org/officeDocument/2006/relationships" xmlns:m="http://schemas.openxmlformats.org/officeDocument/2006/math" xmlns:v="urn:schemas-microsoft-com:vml" xmlns:wp14="http://schemas.microsoft.com/office/word/2010/wordprocessingDrawing" xmlns:wp="http://schemas.openxmlformats.org/drawingml/2006/wordprocessingDrawing" xmlns:w10="urn:schemas-microsoft-com:office:word" xmlns:w="http://schemas.openxmlformats.org/wordprocessingml/2006/main" xmlns:w14="http://schemas.microsoft.com/office/word/2010/wordml" xmlns:w15="http://schemas.microsoft.com/office/word/2012/wordml" xmlns:w16se="http://schemas.microsoft.com/office/word/2015/wordml/symex" xmlns:wpg="http://schemas.microsoft.com/office/word/2010/wordprocessingGroup" xmlns:wpi="http://schemas.microsoft.com/office/word/2010/wordprocessingInk" xmlns:wne="http://schemas.microsoft.com/office/word/2006/wordml" xmlns:wps="http://schemas.microsoft.com/office/word/2010/wordprocessingShape" mc:Ignorable="w14 w15 w16se wp14">
+<w:footnotes xmlns:wpc="http://schemas.microsoft.com/office/word/2010/wordprocessingCanvas" xmlns:cx="http://schemas.microsoft.com/office/drawing/2014/chartex" xmlns:cx1="http://schemas.microsoft.com/office/drawing/2015/9/8/chartex" xmlns:cx2="http://schemas.microsoft.com/office/drawing/2015/10/21/chartex" xmlns:cx3="http://schemas.microsoft.com/office/drawing/2016/5/9/chartex" xmlns:cx4="http://schemas.microsoft.com/office/drawing/2016/5/10/chartex" xmlns:cx5="http://schemas.microsoft.com/office/drawing/2016/5/11/chartex" xmlns:cx6="http://schemas.microsoft.com/office/drawing/2016/5/12/chartex" xmlns:cx7="http://schemas.microsoft.com/office/drawing/2016/5/13/chartex" xmlns:cx8="http://schemas.microsoft.com/office/drawing/2016/5/14/chartex" xmlns:mc="http://schemas.openxmlformats.org/markup-compatibility/2006" xmlns:aink="http://schemas.microsoft.com/office/drawing/2016/ink" xmlns:am3d="http://schemas.microsoft.com/office/drawing/2017/model3d" xmlns:o="urn:schemas-microsoft-com:office:office" xmlns:r="http://schemas.openxmlformats.org/officeDocument/2006/relationships" xmlns:m="http://schemas.openxmlformats.org/officeDocument/2006/math" xmlns:v="urn:schemas-microsoft-com:vml" xmlns:wp14="http://schemas.microsoft.com/office/word/2010/wordprocessingDrawing" xmlns:wp="http://schemas.openxmlformats.org/drawingml/2006/wordprocessingDrawing" xmlns:w10="urn:schemas-microsoft-com:office:word" xmlns:w="http://schemas.openxmlformats.org/wordprocessingml/2006/main" xmlns:w14="http://schemas.microsoft.com/office/word/2010/wordml" xmlns:w15="http://schemas.microsoft.com/office/word/2012/wordml" xmlns:w16cex="http://schemas.microsoft.com/office/word/2018/wordml/cex" xmlns:w16cid="http://schemas.microsoft.com/office/word/2016/wordml/cid" xmlns:w16="http://schemas.microsoft.com/office/word/2018/wordml" xmlns:w16sdtdh="http://schemas.microsoft.com/office/word/2020/wordml/sdtdatahash" xmlns:w16se="http://schemas.microsoft.com/office/word/2015/wordml/symex" xmlns:wpg="http://schemas.microsoft.com/office/word/2010/wordprocessingGroup" xmlns:wpi="http://schemas.microsoft.com/office/word/2010/wordprocessingInk" xmlns:wne="http://schemas.microsoft.com/office/word/2006/wordml" xmlns:wps="http://schemas.microsoft.com/office/word/2010/wordprocessingShape" mc:Ignorable="w14 w15 w16se w16cid w16 w16cex w16sdtdh wp14">
   <w:footnote w:type="separator" w:id="-1">
     <w:p>
       <w:r>
@@ -888,7 +1242,7 @@
 </file>
 
 <file path=word/numbering.xml><?xml version="1.0" encoding="utf-8"?>
-<w:numbering xmlns:wpc="http://schemas.microsoft.com/office/word/2010/wordprocessingCanvas" xmlns:cx="http://schemas.microsoft.com/office/drawing/2014/chartex" xmlns:cx1="http://schemas.microsoft.com/office/drawing/2015/9/8/chartex" xmlns:mc="http://schemas.openxmlformats.org/markup-compatibility/2006" xmlns:o="urn:schemas-microsoft-com:office:office" xmlns:r="http://schemas.openxmlformats.org/officeDocument/2006/relationships" xmlns:m="http://schemas.openxmlformats.org/officeDocument/2006/math" xmlns:v="urn:schemas-microsoft-com:vml" xmlns:wp14="http://schemas.microsoft.com/office/word/2010/wordprocessingDrawing" xmlns:wp="http://schemas.openxmlformats.org/drawingml/2006/wordprocessingDrawing" xmlns:w10="urn:schemas-microsoft-com:office:word" xmlns:w="http://schemas.openxmlformats.org/wordprocessingml/2006/main" xmlns:w14="http://schemas.microsoft.com/office/word/2010/wordml" xmlns:w15="http://schemas.microsoft.com/office/word/2012/wordml" xmlns:w16se="http://schemas.microsoft.com/office/word/2015/wordml/symex" xmlns:wpg="http://schemas.microsoft.com/office/word/2010/wordprocessingGroup" xmlns:wpi="http://schemas.microsoft.com/office/word/2010/wordprocessingInk" xmlns:wne="http://schemas.microsoft.com/office/word/2006/wordml" xmlns:wps="http://schemas.microsoft.com/office/word/2010/wordprocessingShape" mc:Ignorable="w14 w15 w16se wp14">
+<w:numbering xmlns:wpc="http://schemas.microsoft.com/office/word/2010/wordprocessingCanvas" xmlns:cx="http://schemas.microsoft.com/office/drawing/2014/chartex" xmlns:cx1="http://schemas.microsoft.com/office/drawing/2015/9/8/chartex" xmlns:cx2="http://schemas.microsoft.com/office/drawing/2015/10/21/chartex" xmlns:cx3="http://schemas.microsoft.com/office/drawing/2016/5/9/chartex" xmlns:cx4="http://schemas.microsoft.com/office/drawing/2016/5/10/chartex" xmlns:cx5="http://schemas.microsoft.com/office/drawing/2016/5/11/chartex" xmlns:cx6="http://schemas.microsoft.com/office/drawing/2016/5/12/chartex" xmlns:cx7="http://schemas.microsoft.com/office/drawing/2016/5/13/chartex" xmlns:cx8="http://schemas.microsoft.com/office/drawing/2016/5/14/chartex" xmlns:mc="http://schemas.openxmlformats.org/markup-compatibility/2006" xmlns:aink="http://schemas.microsoft.com/office/drawing/2016/ink" xmlns:am3d="http://schemas.microsoft.com/office/drawing/2017/model3d" xmlns:o="urn:schemas-microsoft-com:office:office" xmlns:r="http://schemas.openxmlformats.org/officeDocument/2006/relationships" xmlns:m="http://schemas.openxmlformats.org/officeDocument/2006/math" xmlns:v="urn:schemas-microsoft-com:vml" xmlns:wp14="http://schemas.microsoft.com/office/word/2010/wordprocessingDrawing" xmlns:wp="http://schemas.openxmlformats.org/drawingml/2006/wordprocessingDrawing" xmlns:w10="urn:schemas-microsoft-com:office:word" xmlns:w="http://schemas.openxmlformats.org/wordprocessingml/2006/main" xmlns:w14="http://schemas.microsoft.com/office/word/2010/wordml" xmlns:w15="http://schemas.microsoft.com/office/word/2012/wordml" xmlns:w16cex="http://schemas.microsoft.com/office/word/2018/wordml/cex" xmlns:w16cid="http://schemas.microsoft.com/office/word/2016/wordml/cid" xmlns:w16="http://schemas.microsoft.com/office/word/2018/wordml" xmlns:w16sdtdh="http://schemas.microsoft.com/office/word/2020/wordml/sdtdatahash" xmlns:w16se="http://schemas.microsoft.com/office/word/2015/wordml/symex" xmlns:wpg="http://schemas.microsoft.com/office/word/2010/wordprocessingGroup" xmlns:wpi="http://schemas.microsoft.com/office/word/2010/wordprocessingInk" xmlns:wne="http://schemas.microsoft.com/office/word/2006/wordml" xmlns:wps="http://schemas.microsoft.com/office/word/2010/wordprocessingShape" mc:Ignorable="w14 w15 w16se w16cid w16 w16cex w16sdtdh wp14">
   <w:abstractNum w:abstractNumId="0" w15:restartNumberingAfterBreak="0">
     <w:nsid w:val="FFFFFF7C"/>
     <w:multiLevelType w:val="singleLevel"/>
@@ -1191,15 +1545,18 @@
 </file>
 
 <file path=word/people.xml><?xml version="1.0" encoding="utf-8"?>
-<w15:people xmlns:wpc="http://schemas.microsoft.com/office/word/2010/wordprocessingCanvas" xmlns:cx="http://schemas.microsoft.com/office/drawing/2014/chartex" xmlns:cx1="http://schemas.microsoft.com/office/drawing/2015/9/8/chartex" xmlns:mc="http://schemas.openxmlformats.org/markup-compatibility/2006" xmlns:o="urn:schemas-microsoft-com:office:office" xmlns:r="http://schemas.openxmlformats.org/officeDocument/2006/relationships" xmlns:m="http://schemas.openxmlformats.org/officeDocument/2006/math" xmlns:v="urn:schemas-microsoft-com:vml" xmlns:wp14="http://schemas.microsoft.com/office/word/2010/wordprocessingDrawing" xmlns:wp="http://schemas.openxmlformats.org/drawingml/2006/wordprocessingDrawing" xmlns:w10="urn:schemas-microsoft-com:office:word" xmlns:w="http://schemas.openxmlformats.org/wordprocessingml/2006/main" xmlns:w14="http://schemas.microsoft.com/office/word/2010/wordml" xmlns:w15="http://schemas.microsoft.com/office/word/2012/wordml" xmlns:w16se="http://schemas.microsoft.com/office/word/2015/wordml/symex" xmlns:wpg="http://schemas.microsoft.com/office/word/2010/wordprocessingGroup" xmlns:wpi="http://schemas.microsoft.com/office/word/2010/wordprocessingInk" xmlns:wne="http://schemas.microsoft.com/office/word/2006/wordml" xmlns:wps="http://schemas.microsoft.com/office/word/2010/wordprocessingShape" mc:Ignorable="w14 w15 w16se wp14">
+<w15:people xmlns:wpc="http://schemas.microsoft.com/office/word/2010/wordprocessingCanvas" xmlns:cx="http://schemas.microsoft.com/office/drawing/2014/chartex" xmlns:cx1="http://schemas.microsoft.com/office/drawing/2015/9/8/chartex" xmlns:cx2="http://schemas.microsoft.com/office/drawing/2015/10/21/chartex" xmlns:cx3="http://schemas.microsoft.com/office/drawing/2016/5/9/chartex" xmlns:cx4="http://schemas.microsoft.com/office/drawing/2016/5/10/chartex" xmlns:cx5="http://schemas.microsoft.com/office/drawing/2016/5/11/chartex" xmlns:cx6="http://schemas.microsoft.com/office/drawing/2016/5/12/chartex" xmlns:cx7="http://schemas.microsoft.com/office/drawing/2016/5/13/chartex" xmlns:cx8="http://schemas.microsoft.com/office/drawing/2016/5/14/chartex" xmlns:mc="http://schemas.openxmlformats.org/markup-compatibility/2006" xmlns:aink="http://schemas.microsoft.com/office/drawing/2016/ink" xmlns:am3d="http://schemas.microsoft.com/office/drawing/2017/model3d" xmlns:o="urn:schemas-microsoft-com:office:office" xmlns:r="http://schemas.openxmlformats.org/officeDocument/2006/relationships" xmlns:m="http://schemas.openxmlformats.org/officeDocument/2006/math" xmlns:v="urn:schemas-microsoft-com:vml" xmlns:wp14="http://schemas.microsoft.com/office/word/2010/wordprocessingDrawing" xmlns:wp="http://schemas.openxmlformats.org/drawingml/2006/wordprocessingDrawing" xmlns:w10="urn:schemas-microsoft-com:office:word" xmlns:w="http://schemas.openxmlformats.org/wordprocessingml/2006/main" xmlns:w14="http://schemas.microsoft.com/office/word/2010/wordml" xmlns:w15="http://schemas.microsoft.com/office/word/2012/wordml" xmlns:w16cex="http://schemas.microsoft.com/office/word/2018/wordml/cex" xmlns:w16cid="http://schemas.microsoft.com/office/word/2016/wordml/cid" xmlns:w16="http://schemas.microsoft.com/office/word/2018/wordml" xmlns:w16sdtdh="http://schemas.microsoft.com/office/word/2020/wordml/sdtdatahash" xmlns:w16se="http://schemas.microsoft.com/office/word/2015/wordml/symex" xmlns:wpg="http://schemas.microsoft.com/office/word/2010/wordprocessingGroup" xmlns:wpi="http://schemas.microsoft.com/office/word/2010/wordprocessingInk" xmlns:wne="http://schemas.microsoft.com/office/word/2006/wordml" xmlns:wps="http://schemas.microsoft.com/office/word/2010/wordprocessingShape" mc:Ignorable="w14 w15 w16se w16cid w16 w16cex w16sdtdh wp14">
   <w15:person w15:author="Danielle.Perez">
     <w15:presenceInfo w15:providerId="None" w15:userId="Danielle.Perez"/>
+  </w15:person>
+  <w15:person w15:author="Paul McElhany">
+    <w15:presenceInfo w15:providerId="None" w15:userId="Paul McElhany"/>
   </w15:person>
 </w15:people>
 </file>
 
 <file path=word/styles.xml><?xml version="1.0" encoding="utf-8"?>
-<w:styles xmlns:mc="http://schemas.openxmlformats.org/markup-compatibility/2006" xmlns:r="http://schemas.openxmlformats.org/officeDocument/2006/relationships" xmlns:w="http://schemas.openxmlformats.org/wordprocessingml/2006/main" xmlns:w14="http://schemas.microsoft.com/office/word/2010/wordml" xmlns:w15="http://schemas.microsoft.com/office/word/2012/wordml" xmlns:w16se="http://schemas.microsoft.com/office/word/2015/wordml/symex" mc:Ignorable="w14 w15 w16se">
+<w:styles xmlns:mc="http://schemas.openxmlformats.org/markup-compatibility/2006" xmlns:r="http://schemas.openxmlformats.org/officeDocument/2006/relationships" xmlns:w="http://schemas.openxmlformats.org/wordprocessingml/2006/main" xmlns:w14="http://schemas.microsoft.com/office/word/2010/wordml" xmlns:w15="http://schemas.microsoft.com/office/word/2012/wordml" xmlns:w16cex="http://schemas.microsoft.com/office/word/2018/wordml/cex" xmlns:w16cid="http://schemas.microsoft.com/office/word/2016/wordml/cid" xmlns:w16="http://schemas.microsoft.com/office/word/2018/wordml" xmlns:w16sdtdh="http://schemas.microsoft.com/office/word/2020/wordml/sdtdatahash" xmlns:w16se="http://schemas.microsoft.com/office/word/2015/wordml/symex" mc:Ignorable="w14 w15 w16se w16cid w16 w16cex w16sdtdh">
   <w:docDefaults>
     <w:rPrDefault>
       <w:rPr>
@@ -1215,7 +1572,7 @@
       </w:pPr>
     </w:pPrDefault>
   </w:docDefaults>
-  <w:latentStyles w:defLockedState="0" w:defUIPriority="0" w:defSemiHidden="0" w:defUnhideWhenUsed="0" w:defQFormat="0" w:count="371">
+  <w:latentStyles w:defLockedState="0" w:defUIPriority="0" w:defSemiHidden="0" w:defUnhideWhenUsed="0" w:defQFormat="0" w:count="376">
     <w:lsdException w:name="heading 5" w:semiHidden="1" w:unhideWhenUsed="1"/>
     <w:lsdException w:name="index 2" w:semiHidden="1" w:unhideWhenUsed="1"/>
     <w:lsdException w:name="index 3" w:semiHidden="1" w:unhideWhenUsed="1"/>
@@ -1300,7 +1657,6 @@
     <w:lsdException w:name="HTML Sample" w:semiHidden="1" w:unhideWhenUsed="1"/>
     <w:lsdException w:name="HTML Typewriter" w:semiHidden="1" w:unhideWhenUsed="1"/>
     <w:lsdException w:name="HTML Variable" w:semiHidden="1" w:unhideWhenUsed="1"/>
-    <w:lsdException w:name="Normal Table" w:semiHidden="1" w:unhideWhenUsed="1"/>
     <w:lsdException w:name="annotation subject" w:semiHidden="1" w:unhideWhenUsed="1"/>
     <w:lsdException w:name="No List" w:semiHidden="1" w:unhideWhenUsed="1"/>
     <w:lsdException w:name="Outline List 1" w:semiHidden="1" w:unhideWhenUsed="1"/>
@@ -1343,11 +1699,8 @@
     <w:lsdException w:name="Table Contemporary" w:semiHidden="1" w:unhideWhenUsed="1"/>
     <w:lsdException w:name="Table Elegant" w:semiHidden="1" w:unhideWhenUsed="1"/>
     <w:lsdException w:name="Table Professional" w:semiHidden="1" w:unhideWhenUsed="1"/>
-    <w:lsdException w:name="Table Subtle 1" w:semiHidden="1" w:unhideWhenUsed="1"/>
     <w:lsdException w:name="Table Subtle 2" w:semiHidden="1" w:unhideWhenUsed="1"/>
     <w:lsdException w:name="Table Web 1" w:semiHidden="1" w:unhideWhenUsed="1"/>
-    <w:lsdException w:name="Table Web 2" w:semiHidden="1" w:unhideWhenUsed="1"/>
-    <w:lsdException w:name="Table Web 3" w:semiHidden="1" w:unhideWhenUsed="1"/>
     <w:lsdException w:name="Balloon Text" w:semiHidden="1" w:unhideWhenUsed="1"/>
     <w:lsdException w:name="Table Theme" w:semiHidden="1" w:unhideWhenUsed="1"/>
     <w:lsdException w:name="Placeholder Text" w:semiHidden="1"/>
@@ -1366,10 +1719,6 @@
     <w:lsdException w:name="Colorful List"/>
     <w:lsdException w:name="Colorful Grid"/>
     <w:lsdException w:name="Light Shading Accent 1"/>
-    <w:lsdException w:name="Light List Accent 1"/>
-    <w:lsdException w:name="Light Grid Accent 1"/>
-    <w:lsdException w:name="Medium Shading 1 Accent 1"/>
-    <w:lsdException w:name="Medium Shading 2 Accent 1"/>
     <w:lsdException w:name="Medium List 1 Accent 1"/>
     <w:lsdException w:name="Revision" w:semiHidden="1"/>
     <w:lsdException w:name="Medium List 2 Accent 1"/>
@@ -1445,11 +1794,6 @@
     <w:lsdException w:name="Medium List 2 Accent 6"/>
     <w:lsdException w:name="Medium Grid 1 Accent 6"/>
     <w:lsdException w:name="Medium Grid 2 Accent 6"/>
-    <w:lsdException w:name="Medium Grid 3 Accent 6"/>
-    <w:lsdException w:name="Dark List Accent 6"/>
-    <w:lsdException w:name="Colorful Shading Accent 6"/>
-    <w:lsdException w:name="Colorful List Accent 6"/>
-    <w:lsdException w:name="Colorful Grid Accent 6"/>
     <w:lsdException w:name="Bibliography" w:semiHidden="1" w:unhideWhenUsed="1"/>
     <w:lsdException w:name="TOC Heading" w:semiHidden="1" w:unhideWhenUsed="1"/>
     <w:lsdException w:name="Grid Table 4" w:uiPriority="49"/>
@@ -1547,6 +1891,11 @@
     <w:lsdException w:name="List Table 5 Dark Accent 6" w:uiPriority="50"/>
     <w:lsdException w:name="List Table 6 Colorful Accent 6" w:uiPriority="51"/>
     <w:lsdException w:name="List Table 7 Colorful Accent 6" w:uiPriority="52"/>
+    <w:lsdException w:name="Mention" w:semiHidden="1" w:uiPriority="99" w:unhideWhenUsed="1"/>
+    <w:lsdException w:name="Smart Hyperlink" w:semiHidden="1" w:uiPriority="99" w:unhideWhenUsed="1"/>
+    <w:lsdException w:name="Hashtag" w:semiHidden="1" w:uiPriority="99" w:unhideWhenUsed="1"/>
+    <w:lsdException w:name="Unresolved Mention" w:semiHidden="1" w:uiPriority="99" w:unhideWhenUsed="1"/>
+    <w:lsdException w:name="Smart Link" w:semiHidden="1" w:uiPriority="99" w:unhideWhenUsed="1"/>
   </w:latentStyles>
   <w:style w:type="paragraph" w:default="1" w:styleId="Normal">
     <w:name w:val="Normal"/>

</xml_diff>

<commit_message>
Comments to Paul's comments
Updated more comments
</commit_message>
<xml_diff>
--- a/output_word/crab_wild_molts_exo_2021.docx
+++ b/output_word/crab_wild_molts_exo_2021.docx
@@ -1,6 +1,6 @@
 
 <file path=word/document.xml><?xml version="1.0" encoding="utf-8"?>
-<w:document xmlns:wpc="http://schemas.microsoft.com/office/word/2010/wordprocessingCanvas" xmlns:cx="http://schemas.microsoft.com/office/drawing/2014/chartex" xmlns:cx1="http://schemas.microsoft.com/office/drawing/2015/9/8/chartex" xmlns:cx2="http://schemas.microsoft.com/office/drawing/2015/10/21/chartex" xmlns:cx3="http://schemas.microsoft.com/office/drawing/2016/5/9/chartex" xmlns:cx4="http://schemas.microsoft.com/office/drawing/2016/5/10/chartex" xmlns:cx5="http://schemas.microsoft.com/office/drawing/2016/5/11/chartex" xmlns:cx6="http://schemas.microsoft.com/office/drawing/2016/5/12/chartex" xmlns:cx7="http://schemas.microsoft.com/office/drawing/2016/5/13/chartex" xmlns:cx8="http://schemas.microsoft.com/office/drawing/2016/5/14/chartex" xmlns:mc="http://schemas.openxmlformats.org/markup-compatibility/2006" xmlns:aink="http://schemas.microsoft.com/office/drawing/2016/ink" xmlns:am3d="http://schemas.microsoft.com/office/drawing/2017/model3d" xmlns:o="urn:schemas-microsoft-com:office:office" xmlns:r="http://schemas.openxmlformats.org/officeDocument/2006/relationships" xmlns:m="http://schemas.openxmlformats.org/officeDocument/2006/math" xmlns:v="urn:schemas-microsoft-com:vml" xmlns:wp14="http://schemas.microsoft.com/office/word/2010/wordprocessingDrawing" xmlns:wp="http://schemas.openxmlformats.org/drawingml/2006/wordprocessingDrawing" xmlns:w10="urn:schemas-microsoft-com:office:word" xmlns:w="http://schemas.openxmlformats.org/wordprocessingml/2006/main" xmlns:w14="http://schemas.microsoft.com/office/word/2010/wordml" xmlns:w15="http://schemas.microsoft.com/office/word/2012/wordml" xmlns:w16cex="http://schemas.microsoft.com/office/word/2018/wordml/cex" xmlns:w16cid="http://schemas.microsoft.com/office/word/2016/wordml/cid" xmlns:w16="http://schemas.microsoft.com/office/word/2018/wordml" xmlns:w16sdtdh="http://schemas.microsoft.com/office/word/2020/wordml/sdtdatahash" xmlns:w16se="http://schemas.microsoft.com/office/word/2015/wordml/symex" xmlns:wpg="http://schemas.microsoft.com/office/word/2010/wordprocessingGroup" xmlns:wpi="http://schemas.microsoft.com/office/word/2010/wordprocessingInk" xmlns:wne="http://schemas.microsoft.com/office/word/2006/wordml" xmlns:wps="http://schemas.microsoft.com/office/word/2010/wordprocessingShape" mc:Ignorable="w14 w15 w16se w16cid w16 w16cex w16sdtdh wp14">
+<w:document xmlns:wpc="http://schemas.microsoft.com/office/word/2010/wordprocessingCanvas" xmlns:cx="http://schemas.microsoft.com/office/drawing/2014/chartex" xmlns:cx1="http://schemas.microsoft.com/office/drawing/2015/9/8/chartex" xmlns:mc="http://schemas.openxmlformats.org/markup-compatibility/2006" xmlns:o="urn:schemas-microsoft-com:office:office" xmlns:r="http://schemas.openxmlformats.org/officeDocument/2006/relationships" xmlns:m="http://schemas.openxmlformats.org/officeDocument/2006/math" xmlns:v="urn:schemas-microsoft-com:vml" xmlns:wp14="http://schemas.microsoft.com/office/word/2010/wordprocessingDrawing" xmlns:wp="http://schemas.openxmlformats.org/drawingml/2006/wordprocessingDrawing" xmlns:w10="urn:schemas-microsoft-com:office:word" xmlns:w="http://schemas.openxmlformats.org/wordprocessingml/2006/main" xmlns:w14="http://schemas.microsoft.com/office/word/2010/wordml" xmlns:w15="http://schemas.microsoft.com/office/word/2012/wordml" xmlns:w16se="http://schemas.microsoft.com/office/word/2015/wordml/symex" xmlns:wpg="http://schemas.microsoft.com/office/word/2010/wordprocessingGroup" xmlns:wpi="http://schemas.microsoft.com/office/word/2010/wordprocessingInk" xmlns:wne="http://schemas.microsoft.com/office/word/2006/wordml" xmlns:wps="http://schemas.microsoft.com/office/word/2010/wordprocessingShape" mc:Ignorable="w14 w15 w16se wp14">
   <w:body>
     <w:p>
       <w:pPr>
@@ -15,15 +15,7 @@
         <w:pStyle w:val="FirstParagraph"/>
       </w:pPr>
       <w:r>
-        <w:t xml:space="preserve">A few </w:t>
-      </w:r>
-      <w:proofErr w:type="gramStart"/>
-      <w:r>
-        <w:t>question</w:t>
-      </w:r>
-      <w:proofErr w:type="gramEnd"/>
-      <w:r>
-        <w:t xml:space="preserve"> about the data summary below. In Table </w:t>
+        <w:t xml:space="preserve">A few question about the data summary below. In Table </w:t>
       </w:r>
       <w:hyperlink w:anchor="preserve-summary">
         <w:r>
@@ -50,6 +42,7 @@
       </w:r>
       <w:commentRangeStart w:id="0"/>
       <w:commentRangeStart w:id="1"/>
+      <w:commentRangeStart w:id="2"/>
       <w:r>
         <w:t>later stage zoea</w:t>
       </w:r>
@@ -70,6 +63,15 @@
           <w:color w:val="auto"/>
         </w:rPr>
         <w:commentReference w:id="1"/>
+      </w:r>
+      <w:commentRangeEnd w:id="2"/>
+      <w:r>
+        <w:rPr>
+          <w:rStyle w:val="CommentReference"/>
+          <w:rFonts w:asciiTheme="minorHAnsi" w:hAnsiTheme="minorHAnsi" w:cstheme="minorBidi"/>
+          <w:color w:val="auto"/>
+        </w:rPr>
+        <w:commentReference w:id="2"/>
       </w:r>
       <w:r>
         <w:t xml:space="preserve">? In Table </w:t>
@@ -97,26 +99,18 @@
       <w:r>
         <w:t xml:space="preserve">, </w:t>
       </w:r>
-      <w:commentRangeStart w:id="2"/>
-      <w:r>
-        <w:t xml:space="preserve">a total of 20 discarded molts were preserved but a total only 18 live zoea were preserved (zoea + </w:t>
-      </w:r>
-      <w:proofErr w:type="spellStart"/>
-      <w:r>
-        <w:t>megalopae</w:t>
-      </w:r>
-      <w:proofErr w:type="spellEnd"/>
-      <w:r>
-        <w:t xml:space="preserve">) - what happened to the other live crab? </w:t>
-      </w:r>
-      <w:commentRangeEnd w:id="2"/>
+      <w:commentRangeStart w:id="3"/>
+      <w:r>
+        <w:t xml:space="preserve">a total of 20 discarded molts were preserved but a total only 18 live zoea were preserved (zoea + megalopae) - what happened to the other live crab? </w:t>
+      </w:r>
+      <w:commentRangeEnd w:id="3"/>
       <w:r>
         <w:rPr>
           <w:rStyle w:val="CommentReference"/>
           <w:rFonts w:asciiTheme="minorHAnsi" w:hAnsiTheme="minorHAnsi" w:cstheme="minorBidi"/>
           <w:color w:val="auto"/>
         </w:rPr>
-        <w:commentReference w:id="2"/>
+        <w:commentReference w:id="3"/>
       </w:r>
       <w:r>
         <w:t xml:space="preserve">In table </w:t>
@@ -142,15 +136,7 @@
         </w:r>
       </w:hyperlink>
       <w:r>
-        <w:t xml:space="preserve">, there were 18 molted pea crab and 2 </w:t>
-      </w:r>
-      <w:proofErr w:type="spellStart"/>
-      <w:r>
-        <w:t>dungeness</w:t>
-      </w:r>
-      <w:proofErr w:type="spellEnd"/>
-      <w:r>
-        <w:t xml:space="preserve">. However, in Table </w:t>
+        <w:t xml:space="preserve">, there were 18 molted pea crab and 2 dungeness. However, in Table </w:t>
       </w:r>
       <w:hyperlink w:anchor="preserve-summary">
         <w:r>
@@ -173,15 +159,7 @@
         </w:r>
       </w:hyperlink>
       <w:r>
-        <w:t xml:space="preserve">, 20 molts were preserved that were all labeled pea crab. There were also no </w:t>
-      </w:r>
-      <w:proofErr w:type="spellStart"/>
-      <w:r>
-        <w:t>dungeness</w:t>
-      </w:r>
-      <w:proofErr w:type="spellEnd"/>
-      <w:r>
-        <w:t xml:space="preserve"> preserved as live post-molt</w:t>
+        <w:t>, 20 molts were preserved that were all labeled pea crab. There were also no dungeness preserved as live post-molt</w:t>
       </w:r>
     </w:p>
     <w:p>
@@ -191,7 +169,7 @@
       <w:r>
         <w:t xml:space="preserve">Table </w:t>
       </w:r>
-      <w:bookmarkStart w:id="3" w:name="fate-summary"/>
+      <w:bookmarkStart w:id="4" w:name="fate-summary"/>
       <w:r>
         <w:fldChar w:fldCharType="begin"/>
       </w:r>
@@ -210,62 +188,9 @@
       <w:r>
         <w:fldChar w:fldCharType="end"/>
       </w:r>
-      <w:bookmarkEnd w:id="3"/>
-      <w:r>
-        <w:t xml:space="preserve">: Summary of the fate of zoea from Rosario (round 1). During the experiment, zoea could 1) die before, 2) molt, in which case both the new stage zoea or </w:t>
-      </w:r>
-      <w:proofErr w:type="spellStart"/>
-      <w:r>
-        <w:t>megalope</w:t>
-      </w:r>
-      <w:proofErr w:type="spellEnd"/>
-      <w:r>
-        <w:t xml:space="preserve"> and the discarded exoskeleton were preserved in </w:t>
-      </w:r>
-      <w:proofErr w:type="spellStart"/>
-      <w:r>
-        <w:t>seperate</w:t>
-      </w:r>
-      <w:proofErr w:type="spellEnd"/>
-      <w:r>
-        <w:t xml:space="preserve"> vials, or 3) the zoea could remain </w:t>
-      </w:r>
-      <w:proofErr w:type="spellStart"/>
-      <w:r>
-        <w:t>alivee</w:t>
-      </w:r>
-      <w:proofErr w:type="spellEnd"/>
-      <w:r>
-        <w:t xml:space="preserve"> and </w:t>
-      </w:r>
-      <w:proofErr w:type="spellStart"/>
-      <w:r>
-        <w:t>unmolted</w:t>
-      </w:r>
-      <w:proofErr w:type="spellEnd"/>
-      <w:r>
-        <w:t xml:space="preserve"> at the end of the </w:t>
-      </w:r>
-      <w:proofErr w:type="spellStart"/>
-      <w:proofErr w:type="gramStart"/>
-      <w:r>
-        <w:t>experinment</w:t>
-      </w:r>
-      <w:proofErr w:type="spellEnd"/>
-      <w:r>
-        <w:t xml:space="preserve"> ,</w:t>
-      </w:r>
-      <w:proofErr w:type="gramEnd"/>
-      <w:r>
-        <w:t xml:space="preserve"> in which case they were preserved. </w:t>
-      </w:r>
-      <w:proofErr w:type="spellStart"/>
-      <w:r>
-        <w:t>CrabType</w:t>
-      </w:r>
-      <w:proofErr w:type="spellEnd"/>
-      <w:r>
-        <w:t xml:space="preserve"> is presumed (crabs have not been IDed to species).</w:t>
+      <w:bookmarkEnd w:id="4"/>
+      <w:r>
+        <w:t>: Summary of the fate of zoea from Rosario (round 1). During the experiment, zoea could 1) die before, 2) molt, in which case both the new stage zoea or megalope and the discarded exoskeleton were preserved in seperate vials, or 3) the zoea could remain alivee and unmolted at the end of the experinment , in which case they were preserved. CrabType is presumed (crabs have not been IDed to species).</w:t>
       </w:r>
     </w:p>
     <w:tbl>
@@ -279,7 +204,7 @@
         <w:gridCol w:w="1335"/>
         <w:gridCol w:w="1783"/>
         <w:gridCol w:w="717"/>
-        <w:gridCol w:w="1078"/>
+        <w:gridCol w:w="1384"/>
         <w:gridCol w:w="750"/>
       </w:tblGrid>
       <w:tr>
@@ -293,23 +218,19 @@
             <w:tcW w:w="0" w:type="auto"/>
           </w:tcPr>
           <w:p>
-            <w:proofErr w:type="spellStart"/>
             <w:r>
               <w:t>crabType</w:t>
             </w:r>
-            <w:proofErr w:type="spellEnd"/>
-          </w:p>
-        </w:tc>
-        <w:tc>
-          <w:tcPr>
-            <w:tcW w:w="0" w:type="auto"/>
-          </w:tcPr>
-          <w:p>
-            <w:proofErr w:type="spellStart"/>
+          </w:p>
+        </w:tc>
+        <w:tc>
+          <w:tcPr>
+            <w:tcW w:w="0" w:type="auto"/>
+          </w:tcPr>
+          <w:p>
             <w:r>
               <w:t>alive_unmolted</w:t>
             </w:r>
-            <w:proofErr w:type="spellEnd"/>
           </w:p>
         </w:tc>
         <w:tc>
@@ -382,17 +303,11 @@
             <w:tcW w:w="0" w:type="auto"/>
           </w:tcPr>
           <w:p>
-            <w:commentRangeStart w:id="4"/>
             <w:commentRangeStart w:id="5"/>
+            <w:commentRangeStart w:id="6"/>
+            <w:commentRangeStart w:id="7"/>
             <w:r>
               <w:t>2</w:t>
-            </w:r>
-            <w:commentRangeEnd w:id="4"/>
-            <w:r>
-              <w:rPr>
-                <w:rStyle w:val="CommentReference"/>
-              </w:rPr>
-              <w:commentReference w:id="4"/>
             </w:r>
             <w:commentRangeEnd w:id="5"/>
             <w:r>
@@ -400,6 +315,20 @@
                 <w:rStyle w:val="CommentReference"/>
               </w:rPr>
               <w:commentReference w:id="5"/>
+            </w:r>
+            <w:commentRangeEnd w:id="6"/>
+            <w:r>
+              <w:rPr>
+                <w:rStyle w:val="CommentReference"/>
+              </w:rPr>
+              <w:commentReference w:id="6"/>
+            </w:r>
+            <w:commentRangeEnd w:id="7"/>
+            <w:r>
+              <w:rPr>
+                <w:rStyle w:val="CommentReference"/>
+              </w:rPr>
+              <w:commentReference w:id="7"/>
             </w:r>
           </w:p>
         </w:tc>
@@ -532,7 +461,7 @@
       <w:r>
         <w:t xml:space="preserve">Table </w:t>
       </w:r>
-      <w:bookmarkStart w:id="6" w:name="preserve-summary"/>
+      <w:bookmarkStart w:id="9" w:name="preserve-summary"/>
       <w:r>
         <w:fldChar w:fldCharType="begin"/>
       </w:r>
@@ -551,105 +480,9 @@
       <w:r>
         <w:fldChar w:fldCharType="end"/>
       </w:r>
-      <w:bookmarkEnd w:id="6"/>
-      <w:r>
-        <w:t xml:space="preserve">: Preserve sample summary based on preservation csv file. </w:t>
-      </w:r>
-      <w:proofErr w:type="spellStart"/>
-      <w:r>
-        <w:t>Zoea_start</w:t>
-      </w:r>
-      <w:proofErr w:type="spellEnd"/>
-      <w:r>
-        <w:t xml:space="preserve"> </w:t>
-      </w:r>
-      <w:proofErr w:type="gramStart"/>
-      <w:r>
-        <w:t>are</w:t>
-      </w:r>
-      <w:proofErr w:type="gramEnd"/>
-      <w:r>
-        <w:t xml:space="preserve"> zoea preserved from the coolers at the </w:t>
-      </w:r>
-      <w:proofErr w:type="spellStart"/>
-      <w:r>
-        <w:t>beginnig</w:t>
-      </w:r>
-      <w:proofErr w:type="spellEnd"/>
-      <w:r>
-        <w:t xml:space="preserve"> of the experiment - they were never in chambers. </w:t>
-      </w:r>
-      <w:proofErr w:type="spellStart"/>
-      <w:r>
-        <w:t>Zoea_live</w:t>
-      </w:r>
-      <w:proofErr w:type="spellEnd"/>
-      <w:r>
-        <w:t xml:space="preserve"> and </w:t>
-      </w:r>
-      <w:proofErr w:type="spellStart"/>
-      <w:r>
-        <w:t>meg_live</w:t>
-      </w:r>
-      <w:proofErr w:type="spellEnd"/>
-      <w:r>
-        <w:t xml:space="preserve"> are crabs </w:t>
-      </w:r>
-      <w:proofErr w:type="spellStart"/>
-      <w:r>
-        <w:t>preseverd</w:t>
-      </w:r>
-      <w:proofErr w:type="spellEnd"/>
-      <w:r>
-        <w:t xml:space="preserve"> after they molted. It was assumed that the crabs marked Instar in the </w:t>
-      </w:r>
-      <w:proofErr w:type="spellStart"/>
-      <w:r>
-        <w:t>oringal</w:t>
-      </w:r>
-      <w:proofErr w:type="spellEnd"/>
-      <w:r>
-        <w:t xml:space="preserve"> preservation file molted to a later stage zoea and crabs marked </w:t>
-      </w:r>
-      <w:proofErr w:type="spellStart"/>
-      <w:r>
-        <w:t>Megalopae</w:t>
-      </w:r>
-      <w:proofErr w:type="spellEnd"/>
-      <w:r>
-        <w:t xml:space="preserve"> molted to </w:t>
-      </w:r>
-      <w:proofErr w:type="spellStart"/>
-      <w:r>
-        <w:t>megalopae</w:t>
-      </w:r>
-      <w:proofErr w:type="spellEnd"/>
-      <w:r>
-        <w:t xml:space="preserve">. </w:t>
-      </w:r>
-      <w:proofErr w:type="spellStart"/>
-      <w:r>
-        <w:t>Discard_molts</w:t>
-      </w:r>
-      <w:proofErr w:type="spellEnd"/>
-      <w:r>
-        <w:t xml:space="preserve"> were the discarded exoskeletons after molting (marked either Molt or </w:t>
-      </w:r>
-      <w:proofErr w:type="spellStart"/>
-      <w:r>
-        <w:t>zoeaMOLT</w:t>
-      </w:r>
-      <w:proofErr w:type="spellEnd"/>
-      <w:r>
-        <w:t xml:space="preserve"> in the data sheet). </w:t>
-      </w:r>
-      <w:proofErr w:type="spellStart"/>
-      <w:r>
-        <w:t>Zoea_end</w:t>
-      </w:r>
-      <w:proofErr w:type="spellEnd"/>
-      <w:r>
-        <w:t xml:space="preserve"> are crabs that were alive at the end of the experiment but never molted.</w:t>
+      <w:bookmarkEnd w:id="9"/>
+      <w:r>
+        <w:t>: Preserve sample summary based on preservation csv file. Zoea_start are zoea preserved from the coolers at the beginnig of the experiment - they were never in chambers. Zoea_live and meg_live are crabs preseverd after they molted. It was assumed that the crabs marked Instar in the oringal preservation file molted to a later stage zoea and crabs marked Megalopae molted to megalopae. Discard_molts were the discarded exoskeletons after molting (marked either Molt or zoeaMOLT in the data sheet). Zoea_end are crabs that were alive at the end of the experiment but never molted.</w:t>
       </w:r>
     </w:p>
     <w:tbl>
@@ -675,23 +508,19 @@
             <w:tcW w:w="0" w:type="auto"/>
           </w:tcPr>
           <w:p>
-            <w:proofErr w:type="spellStart"/>
             <w:r>
               <w:t>crabType</w:t>
             </w:r>
-            <w:proofErr w:type="spellEnd"/>
-          </w:p>
-        </w:tc>
-        <w:tc>
-          <w:tcPr>
-            <w:tcW w:w="0" w:type="auto"/>
-          </w:tcPr>
-          <w:p>
-            <w:proofErr w:type="spellStart"/>
+          </w:p>
+        </w:tc>
+        <w:tc>
+          <w:tcPr>
+            <w:tcW w:w="0" w:type="auto"/>
+          </w:tcPr>
+          <w:p>
             <w:r>
               <w:t>preserve_stage</w:t>
             </w:r>
-            <w:proofErr w:type="spellEnd"/>
           </w:p>
         </w:tc>
         <w:tc>
@@ -724,11 +553,9 @@
             <w:tcW w:w="0" w:type="auto"/>
           </w:tcPr>
           <w:p>
-            <w:proofErr w:type="spellStart"/>
             <w:r>
               <w:t>zoea_start</w:t>
             </w:r>
-            <w:proofErr w:type="spellEnd"/>
           </w:p>
         </w:tc>
         <w:tc>
@@ -761,11 +588,9 @@
             <w:tcW w:w="0" w:type="auto"/>
           </w:tcPr>
           <w:p>
-            <w:proofErr w:type="spellStart"/>
             <w:r>
               <w:t>zoea_end</w:t>
             </w:r>
-            <w:proofErr w:type="spellEnd"/>
           </w:p>
         </w:tc>
         <w:tc>
@@ -798,11 +623,9 @@
             <w:tcW w:w="0" w:type="auto"/>
           </w:tcPr>
           <w:p>
-            <w:proofErr w:type="spellStart"/>
             <w:r>
               <w:t>zoea_start</w:t>
             </w:r>
-            <w:proofErr w:type="spellEnd"/>
           </w:p>
         </w:tc>
         <w:tc>
@@ -835,11 +658,9 @@
             <w:tcW w:w="0" w:type="auto"/>
           </w:tcPr>
           <w:p>
-            <w:proofErr w:type="spellStart"/>
             <w:r>
               <w:t>discard_molt</w:t>
             </w:r>
-            <w:proofErr w:type="spellEnd"/>
           </w:p>
         </w:tc>
         <w:tc>
@@ -872,11 +693,9 @@
             <w:tcW w:w="0" w:type="auto"/>
           </w:tcPr>
           <w:p>
-            <w:proofErr w:type="spellStart"/>
             <w:r>
               <w:t>zoea_end</w:t>
             </w:r>
-            <w:proofErr w:type="spellEnd"/>
           </w:p>
         </w:tc>
         <w:tc>
@@ -909,11 +728,9 @@
             <w:tcW w:w="0" w:type="auto"/>
           </w:tcPr>
           <w:p>
-            <w:proofErr w:type="spellStart"/>
             <w:r>
               <w:t>meg_live_post_molt</w:t>
             </w:r>
-            <w:proofErr w:type="spellEnd"/>
           </w:p>
         </w:tc>
         <w:tc>
@@ -936,7 +753,7 @@
             <w:tcW w:w="0" w:type="auto"/>
           </w:tcPr>
           <w:p>
-            <w:commentRangeStart w:id="7"/>
+            <w:commentRangeStart w:id="10"/>
             <w:r>
               <w:t>Pea</w:t>
             </w:r>
@@ -947,11 +764,9 @@
             <w:tcW w:w="0" w:type="auto"/>
           </w:tcPr>
           <w:p>
-            <w:proofErr w:type="spellStart"/>
             <w:r>
               <w:t>zoea_live_post_molt</w:t>
             </w:r>
-            <w:proofErr w:type="spellEnd"/>
           </w:p>
         </w:tc>
         <w:tc>
@@ -962,12 +777,12 @@
             <w:r>
               <w:t>16</w:t>
             </w:r>
-            <w:commentRangeEnd w:id="7"/>
+            <w:commentRangeEnd w:id="10"/>
             <w:r>
               <w:rPr>
                 <w:rStyle w:val="CommentReference"/>
               </w:rPr>
-              <w:commentReference w:id="7"/>
+              <w:commentReference w:id="10"/>
             </w:r>
           </w:p>
         </w:tc>
@@ -985,7 +800,7 @@
 </file>
 
 <file path=word/comments.xml><?xml version="1.0" encoding="utf-8"?>
-<w:comments xmlns:wpc="http://schemas.microsoft.com/office/word/2010/wordprocessingCanvas" xmlns:cx="http://schemas.microsoft.com/office/drawing/2014/chartex" xmlns:cx1="http://schemas.microsoft.com/office/drawing/2015/9/8/chartex" xmlns:cx2="http://schemas.microsoft.com/office/drawing/2015/10/21/chartex" xmlns:cx3="http://schemas.microsoft.com/office/drawing/2016/5/9/chartex" xmlns:cx4="http://schemas.microsoft.com/office/drawing/2016/5/10/chartex" xmlns:cx5="http://schemas.microsoft.com/office/drawing/2016/5/11/chartex" xmlns:cx6="http://schemas.microsoft.com/office/drawing/2016/5/12/chartex" xmlns:cx7="http://schemas.microsoft.com/office/drawing/2016/5/13/chartex" xmlns:cx8="http://schemas.microsoft.com/office/drawing/2016/5/14/chartex" xmlns:mc="http://schemas.openxmlformats.org/markup-compatibility/2006" xmlns:aink="http://schemas.microsoft.com/office/drawing/2016/ink" xmlns:am3d="http://schemas.microsoft.com/office/drawing/2017/model3d" xmlns:o="urn:schemas-microsoft-com:office:office" xmlns:r="http://schemas.openxmlformats.org/officeDocument/2006/relationships" xmlns:m="http://schemas.openxmlformats.org/officeDocument/2006/math" xmlns:v="urn:schemas-microsoft-com:vml" xmlns:wp14="http://schemas.microsoft.com/office/word/2010/wordprocessingDrawing" xmlns:wp="http://schemas.openxmlformats.org/drawingml/2006/wordprocessingDrawing" xmlns:w10="urn:schemas-microsoft-com:office:word" xmlns:w="http://schemas.openxmlformats.org/wordprocessingml/2006/main" xmlns:w14="http://schemas.microsoft.com/office/word/2010/wordml" xmlns:w15="http://schemas.microsoft.com/office/word/2012/wordml" xmlns:w16cex="http://schemas.microsoft.com/office/word/2018/wordml/cex" xmlns:w16cid="http://schemas.microsoft.com/office/word/2016/wordml/cid" xmlns:w16="http://schemas.microsoft.com/office/word/2018/wordml" xmlns:w16sdtdh="http://schemas.microsoft.com/office/word/2020/wordml/sdtdatahash" xmlns:w16se="http://schemas.microsoft.com/office/word/2015/wordml/symex" xmlns:wpg="http://schemas.microsoft.com/office/word/2010/wordprocessingGroup" xmlns:wpi="http://schemas.microsoft.com/office/word/2010/wordprocessingInk" xmlns:wne="http://schemas.microsoft.com/office/word/2006/wordml" xmlns:wps="http://schemas.microsoft.com/office/word/2010/wordprocessingShape" mc:Ignorable="w14 w15 w16se w16cid w16 w16cex w16sdtdh wp14">
+<w:comments xmlns:wpc="http://schemas.microsoft.com/office/word/2010/wordprocessingCanvas" xmlns:cx="http://schemas.microsoft.com/office/drawing/2014/chartex" xmlns:cx1="http://schemas.microsoft.com/office/drawing/2015/9/8/chartex" xmlns:mc="http://schemas.openxmlformats.org/markup-compatibility/2006" xmlns:o="urn:schemas-microsoft-com:office:office" xmlns:r="http://schemas.openxmlformats.org/officeDocument/2006/relationships" xmlns:m="http://schemas.openxmlformats.org/officeDocument/2006/math" xmlns:v="urn:schemas-microsoft-com:vml" xmlns:wp14="http://schemas.microsoft.com/office/word/2010/wordprocessingDrawing" xmlns:wp="http://schemas.openxmlformats.org/drawingml/2006/wordprocessingDrawing" xmlns:w10="urn:schemas-microsoft-com:office:word" xmlns:w="http://schemas.openxmlformats.org/wordprocessingml/2006/main" xmlns:w14="http://schemas.microsoft.com/office/word/2010/wordml" xmlns:w15="http://schemas.microsoft.com/office/word/2012/wordml" xmlns:w16se="http://schemas.microsoft.com/office/word/2015/wordml/symex" xmlns:wpg="http://schemas.microsoft.com/office/word/2010/wordprocessingGroup" xmlns:wpi="http://schemas.microsoft.com/office/word/2010/wordprocessingInk" xmlns:wne="http://schemas.microsoft.com/office/word/2006/wordml" xmlns:wps="http://schemas.microsoft.com/office/word/2010/wordprocessingShape" mc:Ignorable="w14 w15 w16se wp14">
   <w:comment w:id="0" w:author="Danielle.Perez" w:date="2021-11-10T08:26:00Z" w:initials="D">
     <w:p>
       <w:pPr>
@@ -998,15 +813,7 @@
         <w:annotationRef/>
       </w:r>
       <w:r>
-        <w:t xml:space="preserve">I'm pretty sure all those marked as "instar" would have molted from zoea to </w:t>
-      </w:r>
-      <w:proofErr w:type="spellStart"/>
-      <w:r>
-        <w:t>megalopae</w:t>
-      </w:r>
-      <w:proofErr w:type="spellEnd"/>
-      <w:r>
-        <w:t>. It's possible that some of the ones preserved on 6/21 molted from one zoea phase to the next, but I tried to take notes on that when it happened.</w:t>
+        <w:t>I'm pretty sure all those marked as "instar" would have molted from zoea to megalopae. It's possible that some of the ones preserved on 6/21 molted from one zoea phase to the next, but I tried to take notes on that when it happened.</w:t>
       </w:r>
     </w:p>
   </w:comment>
@@ -1022,27 +829,11 @@
         <w:annotationRef/>
       </w:r>
       <w:r>
-        <w:t>How can we tell? Why are some “</w:t>
-      </w:r>
-      <w:proofErr w:type="gramStart"/>
-      <w:r>
-        <w:t>Instar</w:t>
-      </w:r>
-      <w:proofErr w:type="gramEnd"/>
-      <w:r>
-        <w:t>” and 2 marked “</w:t>
-      </w:r>
-      <w:proofErr w:type="spellStart"/>
-      <w:r>
-        <w:t>megalope</w:t>
-      </w:r>
-      <w:proofErr w:type="spellEnd"/>
-      <w:r>
-        <w:t>”?</w:t>
+        <w:t>How can we tell? Why are some “Instar” and 2 marked “megalope”?</w:t>
       </w:r>
     </w:p>
   </w:comment>
-  <w:comment w:id="2" w:author="Danielle.Perez" w:date="2021-11-10T09:02:00Z" w:initials="D">
+  <w:comment w:id="2" w:author="Danielle.Perez" w:date="2021-11-10T16:36:00Z" w:initials="D">
     <w:p>
       <w:pPr>
         <w:pStyle w:val="CommentText"/>
@@ -1054,11 +845,11 @@
         <w:annotationRef/>
       </w:r>
       <w:r>
-        <w:t xml:space="preserve">I’m not sure about this mismatch. I may have to manually go through the vials to try and figure it out. </w:t>
+        <w:t xml:space="preserve">That I’m not sure of. I just have a note on 6/21 saying that was the first time one had molted from one zoea stage to another, and therefore couldn’t preserve the crab (because I wasn’t sure which of the three in the well had molted). Before then, all the zoea preserved had molted from zoea to megalopae. But why the preservation sheet says “instar,” I’m still unclear on. </w:t>
       </w:r>
     </w:p>
   </w:comment>
-  <w:comment w:id="4" w:author="Danielle.Perez" w:date="2021-11-10T08:57:00Z" w:initials="D">
+  <w:comment w:id="3" w:author="Danielle.Perez" w:date="2021-11-10T09:02:00Z" w:initials="D">
     <w:p>
       <w:pPr>
         <w:pStyle w:val="CommentText"/>
@@ -1070,14 +861,11 @@
         <w:annotationRef/>
       </w:r>
       <w:r>
-        <w:t>According to the data sheet, I count 4 Dungeness that molted and were preserved after molt.</w:t>
-      </w:r>
-      <w:r>
-        <w:t>?</w:t>
+        <w:t xml:space="preserve">I’m not sure about this mismatch. I may have to manually go through the vials to try and figure it out. </w:t>
       </w:r>
     </w:p>
   </w:comment>
-  <w:comment w:id="5" w:author="Paul McElhany" w:date="2021-11-10T12:30:00Z" w:initials="PM">
+  <w:comment w:id="5" w:author="Danielle.Perez" w:date="2021-11-10T08:57:00Z" w:initials="D">
     <w:p>
       <w:pPr>
         <w:pStyle w:val="CommentText"/>
@@ -1089,31 +877,14 @@
         <w:annotationRef/>
       </w:r>
       <w:r>
-        <w:t xml:space="preserve">On the crab care data sheet, I see only 2 </w:t>
-      </w:r>
-      <w:proofErr w:type="spellStart"/>
-      <w:r>
-        <w:t>megalopae</w:t>
-      </w:r>
-      <w:proofErr w:type="spellEnd"/>
-      <w:r>
-        <w:t xml:space="preserve"> marked as molted. Where do you see 4?</w:t>
-      </w:r>
-    </w:p>
-    <w:p>
-      <w:pPr>
-        <w:rPr>
-          <w:rFonts w:ascii="Times New Roman" w:eastAsia="Times New Roman" w:hAnsi="Times New Roman" w:cs="Times New Roman"/>
-        </w:rPr>
-      </w:pPr>
-    </w:p>
-    <w:p>
-      <w:pPr>
-        <w:pStyle w:val="CommentText"/>
-      </w:pPr>
+        <w:t>According to the data sheet, I count 4 Dungeness that molted and were preserved after molt.</w:t>
+      </w:r>
+      <w:r>
+        <w:t>?</w:t>
+      </w:r>
     </w:p>
   </w:comment>
-  <w:comment w:id="7" w:author="Danielle.Perez" w:date="2021-11-10T08:48:00Z" w:initials="D">
+  <w:comment w:id="6" w:author="Paul McElhany" w:date="2021-11-10T12:30:00Z" w:initials="PM">
     <w:p>
       <w:pPr>
         <w:pStyle w:val="CommentText"/>
@@ -1125,39 +896,53 @@
         <w:annotationRef/>
       </w:r>
       <w:r>
-        <w:t xml:space="preserve">I think the </w:t>
-      </w:r>
-      <w:proofErr w:type="spellStart"/>
-      <w:r>
-        <w:t>meg_live_post_molt</w:t>
-      </w:r>
-      <w:proofErr w:type="spellEnd"/>
-      <w:r>
-        <w:t xml:space="preserve"> and </w:t>
-      </w:r>
-      <w:proofErr w:type="spellStart"/>
-      <w:r>
-        <w:t>zoea_live_post_molt</w:t>
-      </w:r>
-      <w:proofErr w:type="spellEnd"/>
-      <w:r>
-        <w:t xml:space="preserve"> numbers should be reversed. I only noted twice when a crab looked like it molted from one zoea stage to the next. When this </w:t>
-      </w:r>
-      <w:proofErr w:type="gramStart"/>
-      <w:r>
-        <w:t>happened</w:t>
-      </w:r>
-      <w:proofErr w:type="gramEnd"/>
-      <w:r>
-        <w:t xml:space="preserve"> I would preserve the molt but not the crab, since I wouldn’t know which of the three crabs in the well molted.  Every other time it was pretty obvious when they molted from zoea to </w:t>
-      </w:r>
-      <w:proofErr w:type="spellStart"/>
-      <w:r>
-        <w:t>megalopae</w:t>
-      </w:r>
-      <w:proofErr w:type="spellEnd"/>
-      <w:r>
-        <w:t xml:space="preserve">, so I preserved both the molt and the mega at the same time. </w:t>
+        <w:t>On the crab care data sheet, I see only 2 megalopae marked as molted. Where do you see 4?</w:t>
+      </w:r>
+    </w:p>
+    <w:p>
+      <w:pPr>
+        <w:rPr>
+          <w:rFonts w:ascii="Times New Roman" w:eastAsia="Times New Roman" w:hAnsi="Times New Roman" w:cs="Times New Roman"/>
+        </w:rPr>
+      </w:pPr>
+    </w:p>
+    <w:p>
+      <w:pPr>
+        <w:pStyle w:val="CommentText"/>
+      </w:pPr>
+    </w:p>
+  </w:comment>
+  <w:comment w:id="7" w:author="Danielle.Perez" w:date="2021-11-10T16:40:00Z" w:initials="D">
+    <w:p>
+      <w:pPr>
+        <w:pStyle w:val="CommentText"/>
+      </w:pPr>
+      <w:r>
+        <w:rPr>
+          <w:rStyle w:val="CommentReference"/>
+        </w:rPr>
+        <w:annotationRef/>
+      </w:r>
+      <w:r>
+        <w:t>Ah, I think you’re right. There was a plate that was part Dungeness part Pea and I attributed pea crab molting to Dungeness. I agree, only 2!</w:t>
+      </w:r>
+      <w:bookmarkStart w:id="8" w:name="_GoBack"/>
+      <w:bookmarkEnd w:id="8"/>
+    </w:p>
+  </w:comment>
+  <w:comment w:id="10" w:author="Danielle.Perez" w:date="2021-11-10T08:48:00Z" w:initials="D">
+    <w:p>
+      <w:pPr>
+        <w:pStyle w:val="CommentText"/>
+      </w:pPr>
+      <w:r>
+        <w:rPr>
+          <w:rStyle w:val="CommentReference"/>
+        </w:rPr>
+        <w:annotationRef/>
+      </w:r>
+      <w:r>
+        <w:t xml:space="preserve">I think the meg_live_post_molt and zoea_live_post_molt numbers should be reversed. I only noted twice when a crab looked like it molted from one zoea stage to the next. When this happened I would preserve the molt but not the crab, since I wouldn’t know which of the three crabs in the well molted.  Every other time it was pretty obvious when they molted from zoea to megalopae, so I preserved both the molt and the mega at the same time. </w:t>
       </w:r>
     </w:p>
   </w:comment>
@@ -1165,12 +950,14 @@
 </file>
 
 <file path=word/commentsExtended.xml><?xml version="1.0" encoding="utf-8"?>
-<w15:commentsEx xmlns:wpc="http://schemas.microsoft.com/office/word/2010/wordprocessingCanvas" xmlns:cx="http://schemas.microsoft.com/office/drawing/2014/chartex" xmlns:cx1="http://schemas.microsoft.com/office/drawing/2015/9/8/chartex" xmlns:cx2="http://schemas.microsoft.com/office/drawing/2015/10/21/chartex" xmlns:cx3="http://schemas.microsoft.com/office/drawing/2016/5/9/chartex" xmlns:cx4="http://schemas.microsoft.com/office/drawing/2016/5/10/chartex" xmlns:cx5="http://schemas.microsoft.com/office/drawing/2016/5/11/chartex" xmlns:cx6="http://schemas.microsoft.com/office/drawing/2016/5/12/chartex" xmlns:cx7="http://schemas.microsoft.com/office/drawing/2016/5/13/chartex" xmlns:cx8="http://schemas.microsoft.com/office/drawing/2016/5/14/chartex" xmlns:mc="http://schemas.openxmlformats.org/markup-compatibility/2006" xmlns:aink="http://schemas.microsoft.com/office/drawing/2016/ink" xmlns:am3d="http://schemas.microsoft.com/office/drawing/2017/model3d" xmlns:o="urn:schemas-microsoft-com:office:office" xmlns:r="http://schemas.openxmlformats.org/officeDocument/2006/relationships" xmlns:m="http://schemas.openxmlformats.org/officeDocument/2006/math" xmlns:v="urn:schemas-microsoft-com:vml" xmlns:wp14="http://schemas.microsoft.com/office/word/2010/wordprocessingDrawing" xmlns:wp="http://schemas.openxmlformats.org/drawingml/2006/wordprocessingDrawing" xmlns:w10="urn:schemas-microsoft-com:office:word" xmlns:w="http://schemas.openxmlformats.org/wordprocessingml/2006/main" xmlns:w14="http://schemas.microsoft.com/office/word/2010/wordml" xmlns:w15="http://schemas.microsoft.com/office/word/2012/wordml" xmlns:w16cex="http://schemas.microsoft.com/office/word/2018/wordml/cex" xmlns:w16cid="http://schemas.microsoft.com/office/word/2016/wordml/cid" xmlns:w16="http://schemas.microsoft.com/office/word/2018/wordml" xmlns:w16sdtdh="http://schemas.microsoft.com/office/word/2020/wordml/sdtdatahash" xmlns:w16se="http://schemas.microsoft.com/office/word/2015/wordml/symex" xmlns:wpg="http://schemas.microsoft.com/office/word/2010/wordprocessingGroup" xmlns:wpi="http://schemas.microsoft.com/office/word/2010/wordprocessingInk" xmlns:wne="http://schemas.microsoft.com/office/word/2006/wordml" xmlns:wps="http://schemas.microsoft.com/office/word/2010/wordprocessingShape" mc:Ignorable="w14 w15 w16se w16cid w16 w16cex w16sdtdh wp14">
+<w15:commentsEx xmlns:wpc="http://schemas.microsoft.com/office/word/2010/wordprocessingCanvas" xmlns:cx="http://schemas.microsoft.com/office/drawing/2014/chartex" xmlns:cx1="http://schemas.microsoft.com/office/drawing/2015/9/8/chartex" xmlns:mc="http://schemas.openxmlformats.org/markup-compatibility/2006" xmlns:o="urn:schemas-microsoft-com:office:office" xmlns:r="http://schemas.openxmlformats.org/officeDocument/2006/relationships" xmlns:m="http://schemas.openxmlformats.org/officeDocument/2006/math" xmlns:v="urn:schemas-microsoft-com:vml" xmlns:wp14="http://schemas.microsoft.com/office/word/2010/wordprocessingDrawing" xmlns:wp="http://schemas.openxmlformats.org/drawingml/2006/wordprocessingDrawing" xmlns:w10="urn:schemas-microsoft-com:office:word" xmlns:w="http://schemas.openxmlformats.org/wordprocessingml/2006/main" xmlns:w14="http://schemas.microsoft.com/office/word/2010/wordml" xmlns:w15="http://schemas.microsoft.com/office/word/2012/wordml" xmlns:w16se="http://schemas.microsoft.com/office/word/2015/wordml/symex" xmlns:wpg="http://schemas.microsoft.com/office/word/2010/wordprocessingGroup" xmlns:wpi="http://schemas.microsoft.com/office/word/2010/wordprocessingInk" xmlns:wne="http://schemas.microsoft.com/office/word/2006/wordml" xmlns:wps="http://schemas.microsoft.com/office/word/2010/wordprocessingShape" mc:Ignorable="w14 w15 w16se wp14">
   <w15:commentEx w15:paraId="28E13C6D" w15:done="0"/>
   <w15:commentEx w15:paraId="2AE17658" w15:paraIdParent="28E13C6D" w15:done="0"/>
+  <w15:commentEx w15:paraId="2D491515" w15:paraIdParent="28E13C6D" w15:done="0"/>
   <w15:commentEx w15:paraId="173FE3F5" w15:done="0"/>
   <w15:commentEx w15:paraId="404F52E4" w15:done="0"/>
   <w15:commentEx w15:paraId="1CD83A1F" w15:paraIdParent="404F52E4" w15:done="0"/>
+  <w15:commentEx w15:paraId="173C55C9" w15:paraIdParent="404F52E4" w15:done="0"/>
   <w15:commentEx w15:paraId="5D032184" w15:done="0"/>
 </w15:commentsEx>
 </file>
@@ -1198,7 +985,7 @@
 </file>
 
 <file path=word/endnotes.xml><?xml version="1.0" encoding="utf-8"?>
-<w:endnotes xmlns:wpc="http://schemas.microsoft.com/office/word/2010/wordprocessingCanvas" xmlns:cx="http://schemas.microsoft.com/office/drawing/2014/chartex" xmlns:cx1="http://schemas.microsoft.com/office/drawing/2015/9/8/chartex" xmlns:cx2="http://schemas.microsoft.com/office/drawing/2015/10/21/chartex" xmlns:cx3="http://schemas.microsoft.com/office/drawing/2016/5/9/chartex" xmlns:cx4="http://schemas.microsoft.com/office/drawing/2016/5/10/chartex" xmlns:cx5="http://schemas.microsoft.com/office/drawing/2016/5/11/chartex" xmlns:cx6="http://schemas.microsoft.com/office/drawing/2016/5/12/chartex" xmlns:cx7="http://schemas.microsoft.com/office/drawing/2016/5/13/chartex" xmlns:cx8="http://schemas.microsoft.com/office/drawing/2016/5/14/chartex" xmlns:mc="http://schemas.openxmlformats.org/markup-compatibility/2006" xmlns:aink="http://schemas.microsoft.com/office/drawing/2016/ink" xmlns:am3d="http://schemas.microsoft.com/office/drawing/2017/model3d" xmlns:o="urn:schemas-microsoft-com:office:office" xmlns:r="http://schemas.openxmlformats.org/officeDocument/2006/relationships" xmlns:m="http://schemas.openxmlformats.org/officeDocument/2006/math" xmlns:v="urn:schemas-microsoft-com:vml" xmlns:wp14="http://schemas.microsoft.com/office/word/2010/wordprocessingDrawing" xmlns:wp="http://schemas.openxmlformats.org/drawingml/2006/wordprocessingDrawing" xmlns:w10="urn:schemas-microsoft-com:office:word" xmlns:w="http://schemas.openxmlformats.org/wordprocessingml/2006/main" xmlns:w14="http://schemas.microsoft.com/office/word/2010/wordml" xmlns:w15="http://schemas.microsoft.com/office/word/2012/wordml" xmlns:w16cex="http://schemas.microsoft.com/office/word/2018/wordml/cex" xmlns:w16cid="http://schemas.microsoft.com/office/word/2016/wordml/cid" xmlns:w16="http://schemas.microsoft.com/office/word/2018/wordml" xmlns:w16sdtdh="http://schemas.microsoft.com/office/word/2020/wordml/sdtdatahash" xmlns:w16se="http://schemas.microsoft.com/office/word/2015/wordml/symex" xmlns:wpg="http://schemas.microsoft.com/office/word/2010/wordprocessingGroup" xmlns:wpi="http://schemas.microsoft.com/office/word/2010/wordprocessingInk" xmlns:wne="http://schemas.microsoft.com/office/word/2006/wordml" xmlns:wps="http://schemas.microsoft.com/office/word/2010/wordprocessingShape" mc:Ignorable="w14 w15 w16se w16cid w16 w16cex w16sdtdh wp14">
+<w:endnotes xmlns:wpc="http://schemas.microsoft.com/office/word/2010/wordprocessingCanvas" xmlns:cx="http://schemas.microsoft.com/office/drawing/2014/chartex" xmlns:cx1="http://schemas.microsoft.com/office/drawing/2015/9/8/chartex" xmlns:mc="http://schemas.openxmlformats.org/markup-compatibility/2006" xmlns:o="urn:schemas-microsoft-com:office:office" xmlns:r="http://schemas.openxmlformats.org/officeDocument/2006/relationships" xmlns:m="http://schemas.openxmlformats.org/officeDocument/2006/math" xmlns:v="urn:schemas-microsoft-com:vml" xmlns:wp14="http://schemas.microsoft.com/office/word/2010/wordprocessingDrawing" xmlns:wp="http://schemas.openxmlformats.org/drawingml/2006/wordprocessingDrawing" xmlns:w10="urn:schemas-microsoft-com:office:word" xmlns:w="http://schemas.openxmlformats.org/wordprocessingml/2006/main" xmlns:w14="http://schemas.microsoft.com/office/word/2010/wordml" xmlns:w15="http://schemas.microsoft.com/office/word/2012/wordml" xmlns:w16se="http://schemas.microsoft.com/office/word/2015/wordml/symex" xmlns:wpg="http://schemas.microsoft.com/office/word/2010/wordprocessingGroup" xmlns:wpi="http://schemas.microsoft.com/office/word/2010/wordprocessingInk" xmlns:wne="http://schemas.microsoft.com/office/word/2006/wordml" xmlns:wps="http://schemas.microsoft.com/office/word/2010/wordprocessingShape" mc:Ignorable="w14 w15 w16se wp14">
   <w:endnote w:type="separator" w:id="-1">
     <w:p>
       <w:pPr>
@@ -1223,7 +1010,7 @@
 </file>
 
 <file path=word/footnotes.xml><?xml version="1.0" encoding="utf-8"?>
-<w:footnotes xmlns:wpc="http://schemas.microsoft.com/office/word/2010/wordprocessingCanvas" xmlns:cx="http://schemas.microsoft.com/office/drawing/2014/chartex" xmlns:cx1="http://schemas.microsoft.com/office/drawing/2015/9/8/chartex" xmlns:cx2="http://schemas.microsoft.com/office/drawing/2015/10/21/chartex" xmlns:cx3="http://schemas.microsoft.com/office/drawing/2016/5/9/chartex" xmlns:cx4="http://schemas.microsoft.com/office/drawing/2016/5/10/chartex" xmlns:cx5="http://schemas.microsoft.com/office/drawing/2016/5/11/chartex" xmlns:cx6="http://schemas.microsoft.com/office/drawing/2016/5/12/chartex" xmlns:cx7="http://schemas.microsoft.com/office/drawing/2016/5/13/chartex" xmlns:cx8="http://schemas.microsoft.com/office/drawing/2016/5/14/chartex" xmlns:mc="http://schemas.openxmlformats.org/markup-compatibility/2006" xmlns:aink="http://schemas.microsoft.com/office/drawing/2016/ink" xmlns:am3d="http://schemas.microsoft.com/office/drawing/2017/model3d" xmlns:o="urn:schemas-microsoft-com:office:office" xmlns:r="http://schemas.openxmlformats.org/officeDocument/2006/relationships" xmlns:m="http://schemas.openxmlformats.org/officeDocument/2006/math" xmlns:v="urn:schemas-microsoft-com:vml" xmlns:wp14="http://schemas.microsoft.com/office/word/2010/wordprocessingDrawing" xmlns:wp="http://schemas.openxmlformats.org/drawingml/2006/wordprocessingDrawing" xmlns:w10="urn:schemas-microsoft-com:office:word" xmlns:w="http://schemas.openxmlformats.org/wordprocessingml/2006/main" xmlns:w14="http://schemas.microsoft.com/office/word/2010/wordml" xmlns:w15="http://schemas.microsoft.com/office/word/2012/wordml" xmlns:w16cex="http://schemas.microsoft.com/office/word/2018/wordml/cex" xmlns:w16cid="http://schemas.microsoft.com/office/word/2016/wordml/cid" xmlns:w16="http://schemas.microsoft.com/office/word/2018/wordml" xmlns:w16sdtdh="http://schemas.microsoft.com/office/word/2020/wordml/sdtdatahash" xmlns:w16se="http://schemas.microsoft.com/office/word/2015/wordml/symex" xmlns:wpg="http://schemas.microsoft.com/office/word/2010/wordprocessingGroup" xmlns:wpi="http://schemas.microsoft.com/office/word/2010/wordprocessingInk" xmlns:wne="http://schemas.microsoft.com/office/word/2006/wordml" xmlns:wps="http://schemas.microsoft.com/office/word/2010/wordprocessingShape" mc:Ignorable="w14 w15 w16se w16cid w16 w16cex w16sdtdh wp14">
+<w:footnotes xmlns:wpc="http://schemas.microsoft.com/office/word/2010/wordprocessingCanvas" xmlns:cx="http://schemas.microsoft.com/office/drawing/2014/chartex" xmlns:cx1="http://schemas.microsoft.com/office/drawing/2015/9/8/chartex" xmlns:mc="http://schemas.openxmlformats.org/markup-compatibility/2006" xmlns:o="urn:schemas-microsoft-com:office:office" xmlns:r="http://schemas.openxmlformats.org/officeDocument/2006/relationships" xmlns:m="http://schemas.openxmlformats.org/officeDocument/2006/math" xmlns:v="urn:schemas-microsoft-com:vml" xmlns:wp14="http://schemas.microsoft.com/office/word/2010/wordprocessingDrawing" xmlns:wp="http://schemas.openxmlformats.org/drawingml/2006/wordprocessingDrawing" xmlns:w10="urn:schemas-microsoft-com:office:word" xmlns:w="http://schemas.openxmlformats.org/wordprocessingml/2006/main" xmlns:w14="http://schemas.microsoft.com/office/word/2010/wordml" xmlns:w15="http://schemas.microsoft.com/office/word/2012/wordml" xmlns:w16se="http://schemas.microsoft.com/office/word/2015/wordml/symex" xmlns:wpg="http://schemas.microsoft.com/office/word/2010/wordprocessingGroup" xmlns:wpi="http://schemas.microsoft.com/office/word/2010/wordprocessingInk" xmlns:wne="http://schemas.microsoft.com/office/word/2006/wordml" xmlns:wps="http://schemas.microsoft.com/office/word/2010/wordprocessingShape" mc:Ignorable="w14 w15 w16se wp14">
   <w:footnote w:type="separator" w:id="-1">
     <w:p>
       <w:r>
@@ -1242,7 +1029,7 @@
 </file>
 
 <file path=word/numbering.xml><?xml version="1.0" encoding="utf-8"?>
-<w:numbering xmlns:wpc="http://schemas.microsoft.com/office/word/2010/wordprocessingCanvas" xmlns:cx="http://schemas.microsoft.com/office/drawing/2014/chartex" xmlns:cx1="http://schemas.microsoft.com/office/drawing/2015/9/8/chartex" xmlns:cx2="http://schemas.microsoft.com/office/drawing/2015/10/21/chartex" xmlns:cx3="http://schemas.microsoft.com/office/drawing/2016/5/9/chartex" xmlns:cx4="http://schemas.microsoft.com/office/drawing/2016/5/10/chartex" xmlns:cx5="http://schemas.microsoft.com/office/drawing/2016/5/11/chartex" xmlns:cx6="http://schemas.microsoft.com/office/drawing/2016/5/12/chartex" xmlns:cx7="http://schemas.microsoft.com/office/drawing/2016/5/13/chartex" xmlns:cx8="http://schemas.microsoft.com/office/drawing/2016/5/14/chartex" xmlns:mc="http://schemas.openxmlformats.org/markup-compatibility/2006" xmlns:aink="http://schemas.microsoft.com/office/drawing/2016/ink" xmlns:am3d="http://schemas.microsoft.com/office/drawing/2017/model3d" xmlns:o="urn:schemas-microsoft-com:office:office" xmlns:r="http://schemas.openxmlformats.org/officeDocument/2006/relationships" xmlns:m="http://schemas.openxmlformats.org/officeDocument/2006/math" xmlns:v="urn:schemas-microsoft-com:vml" xmlns:wp14="http://schemas.microsoft.com/office/word/2010/wordprocessingDrawing" xmlns:wp="http://schemas.openxmlformats.org/drawingml/2006/wordprocessingDrawing" xmlns:w10="urn:schemas-microsoft-com:office:word" xmlns:w="http://schemas.openxmlformats.org/wordprocessingml/2006/main" xmlns:w14="http://schemas.microsoft.com/office/word/2010/wordml" xmlns:w15="http://schemas.microsoft.com/office/word/2012/wordml" xmlns:w16cex="http://schemas.microsoft.com/office/word/2018/wordml/cex" xmlns:w16cid="http://schemas.microsoft.com/office/word/2016/wordml/cid" xmlns:w16="http://schemas.microsoft.com/office/word/2018/wordml" xmlns:w16sdtdh="http://schemas.microsoft.com/office/word/2020/wordml/sdtdatahash" xmlns:w16se="http://schemas.microsoft.com/office/word/2015/wordml/symex" xmlns:wpg="http://schemas.microsoft.com/office/word/2010/wordprocessingGroup" xmlns:wpi="http://schemas.microsoft.com/office/word/2010/wordprocessingInk" xmlns:wne="http://schemas.microsoft.com/office/word/2006/wordml" xmlns:wps="http://schemas.microsoft.com/office/word/2010/wordprocessingShape" mc:Ignorable="w14 w15 w16se w16cid w16 w16cex w16sdtdh wp14">
+<w:numbering xmlns:wpc="http://schemas.microsoft.com/office/word/2010/wordprocessingCanvas" xmlns:cx="http://schemas.microsoft.com/office/drawing/2014/chartex" xmlns:cx1="http://schemas.microsoft.com/office/drawing/2015/9/8/chartex" xmlns:mc="http://schemas.openxmlformats.org/markup-compatibility/2006" xmlns:o="urn:schemas-microsoft-com:office:office" xmlns:r="http://schemas.openxmlformats.org/officeDocument/2006/relationships" xmlns:m="http://schemas.openxmlformats.org/officeDocument/2006/math" xmlns:v="urn:schemas-microsoft-com:vml" xmlns:wp14="http://schemas.microsoft.com/office/word/2010/wordprocessingDrawing" xmlns:wp="http://schemas.openxmlformats.org/drawingml/2006/wordprocessingDrawing" xmlns:w10="urn:schemas-microsoft-com:office:word" xmlns:w="http://schemas.openxmlformats.org/wordprocessingml/2006/main" xmlns:w14="http://schemas.microsoft.com/office/word/2010/wordml" xmlns:w15="http://schemas.microsoft.com/office/word/2012/wordml" xmlns:w16se="http://schemas.microsoft.com/office/word/2015/wordml/symex" xmlns:wpg="http://schemas.microsoft.com/office/word/2010/wordprocessingGroup" xmlns:wpi="http://schemas.microsoft.com/office/word/2010/wordprocessingInk" xmlns:wne="http://schemas.microsoft.com/office/word/2006/wordml" xmlns:wps="http://schemas.microsoft.com/office/word/2010/wordprocessingShape" mc:Ignorable="w14 w15 w16se wp14">
   <w:abstractNum w:abstractNumId="0" w15:restartNumberingAfterBreak="0">
     <w:nsid w:val="FFFFFF7C"/>
     <w:multiLevelType w:val="singleLevel"/>
@@ -1502,6 +1289,95 @@
       <w:lvlJc w:val="left"/>
       <w:pPr>
         <w:ind w:left="6480" w:hanging="480"/>
+      </w:pPr>
+    </w:lvl>
+  </w:abstractNum>
+  <w:abstractNum w:abstractNumId="11" w15:restartNumberingAfterBreak="0">
+    <w:nsid w:val="59A41ED3"/>
+    <w:multiLevelType w:val="hybridMultilevel"/>
+    <w:tmpl w:val="566E4BC4"/>
+    <w:lvl w:ilvl="0" w:tplc="0409000F">
+      <w:start w:val="1"/>
+      <w:numFmt w:val="decimal"/>
+      <w:lvlText w:val="%1."/>
+      <w:lvlJc w:val="left"/>
+      <w:pPr>
+        <w:ind w:left="720" w:hanging="360"/>
+      </w:pPr>
+      <w:rPr>
+        <w:rFonts w:hint="default"/>
+      </w:rPr>
+    </w:lvl>
+    <w:lvl w:ilvl="1" w:tplc="04090019" w:tentative="1">
+      <w:start w:val="1"/>
+      <w:numFmt w:val="lowerLetter"/>
+      <w:lvlText w:val="%2."/>
+      <w:lvlJc w:val="left"/>
+      <w:pPr>
+        <w:ind w:left="1440" w:hanging="360"/>
+      </w:pPr>
+    </w:lvl>
+    <w:lvl w:ilvl="2" w:tplc="0409001B" w:tentative="1">
+      <w:start w:val="1"/>
+      <w:numFmt w:val="lowerRoman"/>
+      <w:lvlText w:val="%3."/>
+      <w:lvlJc w:val="right"/>
+      <w:pPr>
+        <w:ind w:left="2160" w:hanging="180"/>
+      </w:pPr>
+    </w:lvl>
+    <w:lvl w:ilvl="3" w:tplc="0409000F" w:tentative="1">
+      <w:start w:val="1"/>
+      <w:numFmt w:val="decimal"/>
+      <w:lvlText w:val="%4."/>
+      <w:lvlJc w:val="left"/>
+      <w:pPr>
+        <w:ind w:left="2880" w:hanging="360"/>
+      </w:pPr>
+    </w:lvl>
+    <w:lvl w:ilvl="4" w:tplc="04090019" w:tentative="1">
+      <w:start w:val="1"/>
+      <w:numFmt w:val="lowerLetter"/>
+      <w:lvlText w:val="%5."/>
+      <w:lvlJc w:val="left"/>
+      <w:pPr>
+        <w:ind w:left="3600" w:hanging="360"/>
+      </w:pPr>
+    </w:lvl>
+    <w:lvl w:ilvl="5" w:tplc="0409001B" w:tentative="1">
+      <w:start w:val="1"/>
+      <w:numFmt w:val="lowerRoman"/>
+      <w:lvlText w:val="%6."/>
+      <w:lvlJc w:val="right"/>
+      <w:pPr>
+        <w:ind w:left="4320" w:hanging="180"/>
+      </w:pPr>
+    </w:lvl>
+    <w:lvl w:ilvl="6" w:tplc="0409000F" w:tentative="1">
+      <w:start w:val="1"/>
+      <w:numFmt w:val="decimal"/>
+      <w:lvlText w:val="%7."/>
+      <w:lvlJc w:val="left"/>
+      <w:pPr>
+        <w:ind w:left="5040" w:hanging="360"/>
+      </w:pPr>
+    </w:lvl>
+    <w:lvl w:ilvl="7" w:tplc="04090019" w:tentative="1">
+      <w:start w:val="1"/>
+      <w:numFmt w:val="lowerLetter"/>
+      <w:lvlText w:val="%8."/>
+      <w:lvlJc w:val="left"/>
+      <w:pPr>
+        <w:ind w:left="5760" w:hanging="360"/>
+      </w:pPr>
+    </w:lvl>
+    <w:lvl w:ilvl="8" w:tplc="0409001B" w:tentative="1">
+      <w:start w:val="1"/>
+      <w:numFmt w:val="lowerRoman"/>
+      <w:lvlText w:val="%9."/>
+      <w:lvlJc w:val="right"/>
+      <w:pPr>
+        <w:ind w:left="6480" w:hanging="180"/>
       </w:pPr>
     </w:lvl>
   </w:abstractNum>
@@ -1541,11 +1417,14 @@
   <w:num w:numId="12">
     <w:abstractNumId w:val="10"/>
   </w:num>
+  <w:num w:numId="13">
+    <w:abstractNumId w:val="11"/>
+  </w:num>
 </w:numbering>
 </file>
 
 <file path=word/people.xml><?xml version="1.0" encoding="utf-8"?>
-<w15:people xmlns:wpc="http://schemas.microsoft.com/office/word/2010/wordprocessingCanvas" xmlns:cx="http://schemas.microsoft.com/office/drawing/2014/chartex" xmlns:cx1="http://schemas.microsoft.com/office/drawing/2015/9/8/chartex" xmlns:cx2="http://schemas.microsoft.com/office/drawing/2015/10/21/chartex" xmlns:cx3="http://schemas.microsoft.com/office/drawing/2016/5/9/chartex" xmlns:cx4="http://schemas.microsoft.com/office/drawing/2016/5/10/chartex" xmlns:cx5="http://schemas.microsoft.com/office/drawing/2016/5/11/chartex" xmlns:cx6="http://schemas.microsoft.com/office/drawing/2016/5/12/chartex" xmlns:cx7="http://schemas.microsoft.com/office/drawing/2016/5/13/chartex" xmlns:cx8="http://schemas.microsoft.com/office/drawing/2016/5/14/chartex" xmlns:mc="http://schemas.openxmlformats.org/markup-compatibility/2006" xmlns:aink="http://schemas.microsoft.com/office/drawing/2016/ink" xmlns:am3d="http://schemas.microsoft.com/office/drawing/2017/model3d" xmlns:o="urn:schemas-microsoft-com:office:office" xmlns:r="http://schemas.openxmlformats.org/officeDocument/2006/relationships" xmlns:m="http://schemas.openxmlformats.org/officeDocument/2006/math" xmlns:v="urn:schemas-microsoft-com:vml" xmlns:wp14="http://schemas.microsoft.com/office/word/2010/wordprocessingDrawing" xmlns:wp="http://schemas.openxmlformats.org/drawingml/2006/wordprocessingDrawing" xmlns:w10="urn:schemas-microsoft-com:office:word" xmlns:w="http://schemas.openxmlformats.org/wordprocessingml/2006/main" xmlns:w14="http://schemas.microsoft.com/office/word/2010/wordml" xmlns:w15="http://schemas.microsoft.com/office/word/2012/wordml" xmlns:w16cex="http://schemas.microsoft.com/office/word/2018/wordml/cex" xmlns:w16cid="http://schemas.microsoft.com/office/word/2016/wordml/cid" xmlns:w16="http://schemas.microsoft.com/office/word/2018/wordml" xmlns:w16sdtdh="http://schemas.microsoft.com/office/word/2020/wordml/sdtdatahash" xmlns:w16se="http://schemas.microsoft.com/office/word/2015/wordml/symex" xmlns:wpg="http://schemas.microsoft.com/office/word/2010/wordprocessingGroup" xmlns:wpi="http://schemas.microsoft.com/office/word/2010/wordprocessingInk" xmlns:wne="http://schemas.microsoft.com/office/word/2006/wordml" xmlns:wps="http://schemas.microsoft.com/office/word/2010/wordprocessingShape" mc:Ignorable="w14 w15 w16se w16cid w16 w16cex w16sdtdh wp14">
+<w15:people xmlns:wpc="http://schemas.microsoft.com/office/word/2010/wordprocessingCanvas" xmlns:cx="http://schemas.microsoft.com/office/drawing/2014/chartex" xmlns:cx1="http://schemas.microsoft.com/office/drawing/2015/9/8/chartex" xmlns:mc="http://schemas.openxmlformats.org/markup-compatibility/2006" xmlns:o="urn:schemas-microsoft-com:office:office" xmlns:r="http://schemas.openxmlformats.org/officeDocument/2006/relationships" xmlns:m="http://schemas.openxmlformats.org/officeDocument/2006/math" xmlns:v="urn:schemas-microsoft-com:vml" xmlns:wp14="http://schemas.microsoft.com/office/word/2010/wordprocessingDrawing" xmlns:wp="http://schemas.openxmlformats.org/drawingml/2006/wordprocessingDrawing" xmlns:w10="urn:schemas-microsoft-com:office:word" xmlns:w="http://schemas.openxmlformats.org/wordprocessingml/2006/main" xmlns:w14="http://schemas.microsoft.com/office/word/2010/wordml" xmlns:w15="http://schemas.microsoft.com/office/word/2012/wordml" xmlns:w16se="http://schemas.microsoft.com/office/word/2015/wordml/symex" xmlns:wpg="http://schemas.microsoft.com/office/word/2010/wordprocessingGroup" xmlns:wpi="http://schemas.microsoft.com/office/word/2010/wordprocessingInk" xmlns:wne="http://schemas.microsoft.com/office/word/2006/wordml" xmlns:wps="http://schemas.microsoft.com/office/word/2010/wordprocessingShape" mc:Ignorable="w14 w15 w16se wp14">
   <w15:person w15:author="Danielle.Perez">
     <w15:presenceInfo w15:providerId="None" w15:userId="Danielle.Perez"/>
   </w15:person>
@@ -1556,7 +1435,7 @@
 </file>
 
 <file path=word/styles.xml><?xml version="1.0" encoding="utf-8"?>
-<w:styles xmlns:mc="http://schemas.openxmlformats.org/markup-compatibility/2006" xmlns:r="http://schemas.openxmlformats.org/officeDocument/2006/relationships" xmlns:w="http://schemas.openxmlformats.org/wordprocessingml/2006/main" xmlns:w14="http://schemas.microsoft.com/office/word/2010/wordml" xmlns:w15="http://schemas.microsoft.com/office/word/2012/wordml" xmlns:w16cex="http://schemas.microsoft.com/office/word/2018/wordml/cex" xmlns:w16cid="http://schemas.microsoft.com/office/word/2016/wordml/cid" xmlns:w16="http://schemas.microsoft.com/office/word/2018/wordml" xmlns:w16sdtdh="http://schemas.microsoft.com/office/word/2020/wordml/sdtdatahash" xmlns:w16se="http://schemas.microsoft.com/office/word/2015/wordml/symex" mc:Ignorable="w14 w15 w16se w16cid w16 w16cex w16sdtdh">
+<w:styles xmlns:mc="http://schemas.openxmlformats.org/markup-compatibility/2006" xmlns:r="http://schemas.openxmlformats.org/officeDocument/2006/relationships" xmlns:w="http://schemas.openxmlformats.org/wordprocessingml/2006/main" xmlns:w14="http://schemas.microsoft.com/office/word/2010/wordml" xmlns:w15="http://schemas.microsoft.com/office/word/2012/wordml" xmlns:w16se="http://schemas.microsoft.com/office/word/2015/wordml/symex" mc:Ignorable="w14 w15 w16se">
   <w:docDefaults>
     <w:rPrDefault>
       <w:rPr>
@@ -1572,7 +1451,7 @@
       </w:pPr>
     </w:pPrDefault>
   </w:docDefaults>
-  <w:latentStyles w:defLockedState="0" w:defUIPriority="0" w:defSemiHidden="0" w:defUnhideWhenUsed="0" w:defQFormat="0" w:count="376">
+  <w:latentStyles w:defLockedState="0" w:defUIPriority="0" w:defSemiHidden="0" w:defUnhideWhenUsed="0" w:defQFormat="0" w:count="371">
     <w:lsdException w:name="heading 5" w:semiHidden="1" w:unhideWhenUsed="1"/>
     <w:lsdException w:name="index 2" w:semiHidden="1" w:unhideWhenUsed="1"/>
     <w:lsdException w:name="index 3" w:semiHidden="1" w:unhideWhenUsed="1"/>
@@ -1657,6 +1536,7 @@
     <w:lsdException w:name="HTML Sample" w:semiHidden="1" w:unhideWhenUsed="1"/>
     <w:lsdException w:name="HTML Typewriter" w:semiHidden="1" w:unhideWhenUsed="1"/>
     <w:lsdException w:name="HTML Variable" w:semiHidden="1" w:unhideWhenUsed="1"/>
+    <w:lsdException w:name="Normal Table" w:semiHidden="1" w:unhideWhenUsed="1"/>
     <w:lsdException w:name="annotation subject" w:semiHidden="1" w:unhideWhenUsed="1"/>
     <w:lsdException w:name="No List" w:semiHidden="1" w:unhideWhenUsed="1"/>
     <w:lsdException w:name="Outline List 1" w:semiHidden="1" w:unhideWhenUsed="1"/>
@@ -1699,8 +1579,11 @@
     <w:lsdException w:name="Table Contemporary" w:semiHidden="1" w:unhideWhenUsed="1"/>
     <w:lsdException w:name="Table Elegant" w:semiHidden="1" w:unhideWhenUsed="1"/>
     <w:lsdException w:name="Table Professional" w:semiHidden="1" w:unhideWhenUsed="1"/>
+    <w:lsdException w:name="Table Subtle 1" w:semiHidden="1" w:unhideWhenUsed="1"/>
     <w:lsdException w:name="Table Subtle 2" w:semiHidden="1" w:unhideWhenUsed="1"/>
     <w:lsdException w:name="Table Web 1" w:semiHidden="1" w:unhideWhenUsed="1"/>
+    <w:lsdException w:name="Table Web 2" w:semiHidden="1" w:unhideWhenUsed="1"/>
+    <w:lsdException w:name="Table Web 3" w:semiHidden="1" w:unhideWhenUsed="1"/>
     <w:lsdException w:name="Balloon Text" w:semiHidden="1" w:unhideWhenUsed="1"/>
     <w:lsdException w:name="Table Theme" w:semiHidden="1" w:unhideWhenUsed="1"/>
     <w:lsdException w:name="Placeholder Text" w:semiHidden="1"/>
@@ -1719,6 +1602,10 @@
     <w:lsdException w:name="Colorful List"/>
     <w:lsdException w:name="Colorful Grid"/>
     <w:lsdException w:name="Light Shading Accent 1"/>
+    <w:lsdException w:name="Light List Accent 1"/>
+    <w:lsdException w:name="Light Grid Accent 1"/>
+    <w:lsdException w:name="Medium Shading 1 Accent 1"/>
+    <w:lsdException w:name="Medium Shading 2 Accent 1"/>
     <w:lsdException w:name="Medium List 1 Accent 1"/>
     <w:lsdException w:name="Revision" w:semiHidden="1"/>
     <w:lsdException w:name="Medium List 2 Accent 1"/>
@@ -1794,6 +1681,11 @@
     <w:lsdException w:name="Medium List 2 Accent 6"/>
     <w:lsdException w:name="Medium Grid 1 Accent 6"/>
     <w:lsdException w:name="Medium Grid 2 Accent 6"/>
+    <w:lsdException w:name="Medium Grid 3 Accent 6"/>
+    <w:lsdException w:name="Dark List Accent 6"/>
+    <w:lsdException w:name="Colorful Shading Accent 6"/>
+    <w:lsdException w:name="Colorful List Accent 6"/>
+    <w:lsdException w:name="Colorful Grid Accent 6"/>
     <w:lsdException w:name="Bibliography" w:semiHidden="1" w:unhideWhenUsed="1"/>
     <w:lsdException w:name="TOC Heading" w:semiHidden="1" w:unhideWhenUsed="1"/>
     <w:lsdException w:name="Grid Table 4" w:uiPriority="49"/>
@@ -1891,11 +1783,6 @@
     <w:lsdException w:name="List Table 5 Dark Accent 6" w:uiPriority="50"/>
     <w:lsdException w:name="List Table 6 Colorful Accent 6" w:uiPriority="51"/>
     <w:lsdException w:name="List Table 7 Colorful Accent 6" w:uiPriority="52"/>
-    <w:lsdException w:name="Mention" w:semiHidden="1" w:uiPriority="99" w:unhideWhenUsed="1"/>
-    <w:lsdException w:name="Smart Hyperlink" w:semiHidden="1" w:uiPriority="99" w:unhideWhenUsed="1"/>
-    <w:lsdException w:name="Hashtag" w:semiHidden="1" w:uiPriority="99" w:unhideWhenUsed="1"/>
-    <w:lsdException w:name="Unresolved Mention" w:semiHidden="1" w:uiPriority="99" w:unhideWhenUsed="1"/>
-    <w:lsdException w:name="Smart Link" w:semiHidden="1" w:uiPriority="99" w:unhideWhenUsed="1"/>
   </w:latentStyles>
   <w:style w:type="paragraph" w:default="1" w:styleId="Normal">
     <w:name w:val="Normal"/>

</xml_diff>

<commit_message>
edits to summary for muk megalopae
</commit_message>
<xml_diff>
--- a/output_word/crab_wild_molts_exo_2021.docx
+++ b/output_word/crab_wild_molts_exo_2021.docx
@@ -1,13 +1,43 @@
 
 <file path=word/document.xml><?xml version="1.0" encoding="utf-8"?>
-<w:document xmlns:wpc="http://schemas.microsoft.com/office/word/2010/wordprocessingCanvas" xmlns:cx="http://schemas.microsoft.com/office/drawing/2014/chartex" xmlns:cx1="http://schemas.microsoft.com/office/drawing/2015/9/8/chartex" xmlns:mc="http://schemas.openxmlformats.org/markup-compatibility/2006" xmlns:o="urn:schemas-microsoft-com:office:office" xmlns:r="http://schemas.openxmlformats.org/officeDocument/2006/relationships" xmlns:m="http://schemas.openxmlformats.org/officeDocument/2006/math" xmlns:v="urn:schemas-microsoft-com:vml" xmlns:wp14="http://schemas.microsoft.com/office/word/2010/wordprocessingDrawing" xmlns:wp="http://schemas.openxmlformats.org/drawingml/2006/wordprocessingDrawing" xmlns:w10="urn:schemas-microsoft-com:office:word" xmlns:w="http://schemas.openxmlformats.org/wordprocessingml/2006/main" xmlns:w14="http://schemas.microsoft.com/office/word/2010/wordml" xmlns:w15="http://schemas.microsoft.com/office/word/2012/wordml" xmlns:w16se="http://schemas.microsoft.com/office/word/2015/wordml/symex" xmlns:wpg="http://schemas.microsoft.com/office/word/2010/wordprocessingGroup" xmlns:wpi="http://schemas.microsoft.com/office/word/2010/wordprocessingInk" xmlns:wne="http://schemas.microsoft.com/office/word/2006/wordml" xmlns:wps="http://schemas.microsoft.com/office/word/2010/wordprocessingShape" mc:Ignorable="w14 w15 w16se wp14">
+<w:document xmlns:w="http://schemas.openxmlformats.org/wordprocessingml/2006/main" xmlns:m="http://schemas.openxmlformats.org/officeDocument/2006/math" xmlns:r="http://schemas.openxmlformats.org/officeDocument/2006/relationships" xmlns:o="urn:schemas-microsoft-com:office:office" xmlns:v="urn:schemas-microsoft-com:vml" xmlns:w10="urn:schemas-microsoft-com:office:word" xmlns:a="http://schemas.openxmlformats.org/drawingml/2006/main" xmlns:pic="http://schemas.openxmlformats.org/drawingml/2006/picture" xmlns:wp="http://schemas.openxmlformats.org/drawingml/2006/wordprocessingDrawing">
   <w:body>
     <w:p>
       <w:pPr>
         <w:pStyle w:val="Title"/>
       </w:pPr>
       <w:r>
-        <w:t>Crab molts for exoskeleton pilot 2021</w:t>
+        <w:t xml:space="preserve">Crab</w:t>
+      </w:r>
+      <w:r>
+        <w:t xml:space="preserve"> </w:t>
+      </w:r>
+      <w:r>
+        <w:t xml:space="preserve">molts</w:t>
+      </w:r>
+      <w:r>
+        <w:t xml:space="preserve"> </w:t>
+      </w:r>
+      <w:r>
+        <w:t xml:space="preserve">for</w:t>
+      </w:r>
+      <w:r>
+        <w:t xml:space="preserve"> </w:t>
+      </w:r>
+      <w:r>
+        <w:t xml:space="preserve">exoskeleton</w:t>
+      </w:r>
+      <w:r>
+        <w:t xml:space="preserve"> </w:t>
+      </w:r>
+      <w:r>
+        <w:t xml:space="preserve">pilot</w:t>
+      </w:r>
+      <w:r>
+        <w:t xml:space="preserve"> </w:t>
+      </w:r>
+      <w:r>
+        <w:t xml:space="preserve">2021</w:t>
       </w:r>
     </w:p>
     <w:p>
@@ -15,151 +45,105 @@
         <w:pStyle w:val="FirstParagraph"/>
       </w:pPr>
       <w:r>
-        <w:t xml:space="preserve">A few question about the data summary below. In Table </w:t>
+        <w:t xml:space="preserve">A few question about the data summary below. In Table</w:t>
+      </w:r>
+      <w:r>
+        <w:t xml:space="preserve"> </w:t>
       </w:r>
       <w:hyperlink w:anchor="preserve-summary">
-        <w:r>
-          <w:fldChar w:fldCharType="begin"/>
+        <w:r xmlns:w="http://schemas.openxmlformats.org/wordprocessingml/2006/main" xmlns:wp="http://schemas.openxmlformats.org/drawingml/2006/wordprocessingDrawing" xmlns:r="http://schemas.openxmlformats.org/officeDocument/2006/relationships" xmlns:w14="http://schemas.microsoft.com/office/word/2010/wordml">
+          <w:rPr/>
+          <w:fldChar w:fldCharType="begin" w:dirty="true"/>
         </w:r>
-        <w:r>
-          <w:instrText xml:space="preserve"> REF preserve-summary \h</w:instrText>
+        <w:r xmlns:w="http://schemas.openxmlformats.org/wordprocessingml/2006/main" xmlns:wp="http://schemas.openxmlformats.org/drawingml/2006/wordprocessingDrawing" xmlns:r="http://schemas.openxmlformats.org/officeDocument/2006/relationships" xmlns:w14="http://schemas.microsoft.com/office/word/2010/wordml">
+          <w:rPr/>
+          <w:instrText xml:space="preserve" w:dirty="true"> REF preserve-summary \h</w:instrText>
         </w:r>
-        <w:r>
-          <w:fldChar w:fldCharType="separate"/>
-        </w:r>
-        <w:r>
-          <w:rPr>
-            <w:noProof/>
-          </w:rPr>
-          <w:t>2</w:t>
-        </w:r>
-        <w:r>
-          <w:fldChar w:fldCharType="end"/>
+        <w:r xmlns:w="http://schemas.openxmlformats.org/wordprocessingml/2006/main" xmlns:wp="http://schemas.openxmlformats.org/drawingml/2006/wordprocessingDrawing" xmlns:r="http://schemas.openxmlformats.org/officeDocument/2006/relationships" xmlns:w14="http://schemas.microsoft.com/office/word/2010/wordml">
+          <w:rPr/>
+          <w:fldChar w:fldCharType="end" w:dirty="true"/>
         </w:r>
       </w:hyperlink>
       <w:r>
-        <w:t xml:space="preserve">, is the assumption that crabs labeled “Instar” molted to a </w:t>
-      </w:r>
-      <w:commentRangeStart w:id="0"/>
-      <w:commentRangeStart w:id="1"/>
-      <w:commentRangeStart w:id="2"/>
-      <w:r>
-        <w:t>later stage zoea</w:t>
-      </w:r>
-      <w:commentRangeEnd w:id="0"/>
-      <w:r>
-        <w:rPr>
-          <w:rStyle w:val="CommentReference"/>
-          <w:rFonts w:asciiTheme="minorHAnsi" w:hAnsiTheme="minorHAnsi" w:cstheme="minorBidi"/>
-          <w:color w:val="auto"/>
-        </w:rPr>
-        <w:commentReference w:id="0"/>
-      </w:r>
-      <w:commentRangeEnd w:id="1"/>
-      <w:r>
-        <w:rPr>
-          <w:rStyle w:val="CommentReference"/>
-          <w:rFonts w:asciiTheme="minorHAnsi" w:hAnsiTheme="minorHAnsi" w:cstheme="minorBidi"/>
-          <w:color w:val="auto"/>
-        </w:rPr>
-        <w:commentReference w:id="1"/>
-      </w:r>
-      <w:commentRangeEnd w:id="2"/>
-      <w:r>
-        <w:rPr>
-          <w:rStyle w:val="CommentReference"/>
-          <w:rFonts w:asciiTheme="minorHAnsi" w:hAnsiTheme="minorHAnsi" w:cstheme="minorBidi"/>
-          <w:color w:val="auto"/>
-        </w:rPr>
-        <w:commentReference w:id="2"/>
+        <w:t xml:space="preserve">, is the assumption that crabs labeled</w:t>
       </w:r>
       <w:r>
-        <w:t xml:space="preserve">? In Table </w:t>
+        <w:t xml:space="preserve"> </w:t>
+      </w:r>
+      <w:r>
+        <w:t xml:space="preserve">“</w:t>
+      </w:r>
+      <w:r>
+        <w:t xml:space="preserve">Instar</w:t>
+      </w:r>
+      <w:r>
+        <w:t xml:space="preserve">”</w:t>
+      </w:r>
+      <w:r>
+        <w:t xml:space="preserve"> </w:t>
+      </w:r>
+      <w:r>
+        <w:t xml:space="preserve">molted to a later stage zoea? In Table</w:t>
+      </w:r>
+      <w:r>
+        <w:t xml:space="preserve"> </w:t>
       </w:r>
       <w:hyperlink w:anchor="preserve-summary">
-        <w:r>
-          <w:fldChar w:fldCharType="begin"/>
+        <w:r xmlns:w="http://schemas.openxmlformats.org/wordprocessingml/2006/main" xmlns:wp="http://schemas.openxmlformats.org/drawingml/2006/wordprocessingDrawing" xmlns:r="http://schemas.openxmlformats.org/officeDocument/2006/relationships" xmlns:w14="http://schemas.microsoft.com/office/word/2010/wordml">
+          <w:rPr/>
+          <w:fldChar w:fldCharType="begin" w:dirty="true"/>
         </w:r>
-        <w:r>
-          <w:instrText xml:space="preserve"> REF preserve-summary \h</w:instrText>
+        <w:r xmlns:w="http://schemas.openxmlformats.org/wordprocessingml/2006/main" xmlns:wp="http://schemas.openxmlformats.org/drawingml/2006/wordprocessingDrawing" xmlns:r="http://schemas.openxmlformats.org/officeDocument/2006/relationships" xmlns:w14="http://schemas.microsoft.com/office/word/2010/wordml">
+          <w:rPr/>
+          <w:instrText xml:space="preserve" w:dirty="true"> REF preserve-summary \h</w:instrText>
         </w:r>
-        <w:r>
-          <w:fldChar w:fldCharType="separate"/>
-        </w:r>
-        <w:r>
-          <w:rPr>
-            <w:noProof/>
-          </w:rPr>
-          <w:t>2</w:t>
-        </w:r>
-        <w:r>
-          <w:fldChar w:fldCharType="end"/>
+        <w:r xmlns:w="http://schemas.openxmlformats.org/wordprocessingml/2006/main" xmlns:wp="http://schemas.openxmlformats.org/drawingml/2006/wordprocessingDrawing" xmlns:r="http://schemas.openxmlformats.org/officeDocument/2006/relationships" xmlns:w14="http://schemas.microsoft.com/office/word/2010/wordml">
+          <w:rPr/>
+          <w:fldChar w:fldCharType="end" w:dirty="true"/>
         </w:r>
       </w:hyperlink>
       <w:r>
-        <w:t xml:space="preserve">, </w:t>
-      </w:r>
-      <w:commentRangeStart w:id="3"/>
-      <w:r>
-        <w:t xml:space="preserve">a total of 20 discarded molts were preserved but a total only 18 live zoea were preserved (zoea + megalopae) - what happened to the other live crab? </w:t>
-      </w:r>
-      <w:commentRangeEnd w:id="3"/>
-      <w:r>
-        <w:rPr>
-          <w:rStyle w:val="CommentReference"/>
-          <w:rFonts w:asciiTheme="minorHAnsi" w:hAnsiTheme="minorHAnsi" w:cstheme="minorBidi"/>
-          <w:color w:val="auto"/>
-        </w:rPr>
-        <w:commentReference w:id="3"/>
+        <w:t xml:space="preserve">, a total of 20 discarded molts were preserved but a total only 18 live zoea were preserved (zoea + megalopae) - what happened to the other live crab? In table</w:t>
       </w:r>
       <w:r>
-        <w:t xml:space="preserve">In table </w:t>
+        <w:t xml:space="preserve"> </w:t>
       </w:r>
       <w:hyperlink w:anchor="fate-summary">
-        <w:r>
-          <w:fldChar w:fldCharType="begin"/>
+        <w:r xmlns:w="http://schemas.openxmlformats.org/wordprocessingml/2006/main" xmlns:wp="http://schemas.openxmlformats.org/drawingml/2006/wordprocessingDrawing" xmlns:r="http://schemas.openxmlformats.org/officeDocument/2006/relationships" xmlns:w14="http://schemas.microsoft.com/office/word/2010/wordml">
+          <w:rPr/>
+          <w:fldChar w:fldCharType="begin" w:dirty="true"/>
         </w:r>
-        <w:r>
-          <w:instrText xml:space="preserve"> REF fate-summary \h</w:instrText>
+        <w:r xmlns:w="http://schemas.openxmlformats.org/wordprocessingml/2006/main" xmlns:wp="http://schemas.openxmlformats.org/drawingml/2006/wordprocessingDrawing" xmlns:r="http://schemas.openxmlformats.org/officeDocument/2006/relationships" xmlns:w14="http://schemas.microsoft.com/office/word/2010/wordml">
+          <w:rPr/>
+          <w:instrText xml:space="preserve" w:dirty="true"> REF fate-summary \h</w:instrText>
         </w:r>
-        <w:r>
-          <w:fldChar w:fldCharType="separate"/>
-        </w:r>
-        <w:r>
-          <w:rPr>
-            <w:noProof/>
-          </w:rPr>
-          <w:t>1</w:t>
-        </w:r>
-        <w:r>
-          <w:fldChar w:fldCharType="end"/>
+        <w:r xmlns:w="http://schemas.openxmlformats.org/wordprocessingml/2006/main" xmlns:wp="http://schemas.openxmlformats.org/drawingml/2006/wordprocessingDrawing" xmlns:r="http://schemas.openxmlformats.org/officeDocument/2006/relationships" xmlns:w14="http://schemas.microsoft.com/office/word/2010/wordml">
+          <w:rPr/>
+          <w:fldChar w:fldCharType="end" w:dirty="true"/>
         </w:r>
       </w:hyperlink>
       <w:r>
-        <w:t xml:space="preserve">, there were 18 molted pea crab and 2 dungeness. However, in Table </w:t>
+        <w:t xml:space="preserve">, there were 18 molted pea crab and 2 dungeness. However, in Table</w:t>
+      </w:r>
+      <w:r>
+        <w:t xml:space="preserve"> </w:t>
       </w:r>
       <w:hyperlink w:anchor="preserve-summary">
-        <w:r>
-          <w:fldChar w:fldCharType="begin"/>
+        <w:r xmlns:w="http://schemas.openxmlformats.org/wordprocessingml/2006/main" xmlns:wp="http://schemas.openxmlformats.org/drawingml/2006/wordprocessingDrawing" xmlns:r="http://schemas.openxmlformats.org/officeDocument/2006/relationships" xmlns:w14="http://schemas.microsoft.com/office/word/2010/wordml">
+          <w:rPr/>
+          <w:fldChar w:fldCharType="begin" w:dirty="true"/>
         </w:r>
-        <w:r>
-          <w:instrText xml:space="preserve"> REF preserve-summary \h</w:instrText>
+        <w:r xmlns:w="http://schemas.openxmlformats.org/wordprocessingml/2006/main" xmlns:wp="http://schemas.openxmlformats.org/drawingml/2006/wordprocessingDrawing" xmlns:r="http://schemas.openxmlformats.org/officeDocument/2006/relationships" xmlns:w14="http://schemas.microsoft.com/office/word/2010/wordml">
+          <w:rPr/>
+          <w:instrText xml:space="preserve" w:dirty="true"> REF preserve-summary \h</w:instrText>
         </w:r>
-        <w:r>
-          <w:fldChar w:fldCharType="separate"/>
-        </w:r>
-        <w:r>
-          <w:rPr>
-            <w:noProof/>
-          </w:rPr>
-          <w:t>2</w:t>
-        </w:r>
-        <w:r>
-          <w:fldChar w:fldCharType="end"/>
+        <w:r xmlns:w="http://schemas.openxmlformats.org/wordprocessingml/2006/main" xmlns:wp="http://schemas.openxmlformats.org/drawingml/2006/wordprocessingDrawing" xmlns:r="http://schemas.openxmlformats.org/officeDocument/2006/relationships" xmlns:w14="http://schemas.microsoft.com/office/word/2010/wordml">
+          <w:rPr/>
+          <w:fldChar w:fldCharType="end" w:dirty="true"/>
         </w:r>
       </w:hyperlink>
       <w:r>
-        <w:t>, 20 molts were preserved that were all labeled pea crab. There were also no dungeness preserved as live post-molt</w:t>
+        <w:t xml:space="preserve">, 20 molts were preserved that were all labeled pea crab. There were also no dungeness preserved as live post-molt</w:t>
       </w:r>
     </w:p>
     <w:p>
@@ -167,97 +151,87 @@
         <w:pStyle w:val="TableCaption"/>
       </w:pPr>
       <w:r>
+        <w:rPr/>
         <w:t xml:space="preserve">Table </w:t>
       </w:r>
-      <w:bookmarkStart w:id="4" w:name="fate-summary"/>
+      <w:bookmarkStart w:id="34d4cc77-7cf7-45de-94f4-4e8ede161957" w:name="fate-summary"/>
+      <w:r xmlns:w="http://schemas.openxmlformats.org/wordprocessingml/2006/main" xmlns:wp="http://schemas.openxmlformats.org/drawingml/2006/wordprocessingDrawing" xmlns:r="http://schemas.openxmlformats.org/officeDocument/2006/relationships" xmlns:w14="http://schemas.microsoft.com/office/word/2010/wordml">
+        <w:rPr/>
+        <w:fldChar w:fldCharType="begin" w:dirty="true"/>
+      </w:r>
+      <w:r xmlns:w="http://schemas.openxmlformats.org/wordprocessingml/2006/main" xmlns:wp="http://schemas.openxmlformats.org/drawingml/2006/wordprocessingDrawing" xmlns:r="http://schemas.openxmlformats.org/officeDocument/2006/relationships" xmlns:w14="http://schemas.microsoft.com/office/word/2010/wordml">
+        <w:rPr/>
+        <w:instrText xml:space="preserve" w:dirty="true">SEQ tab \* Arabic</w:instrText>
+      </w:r>
+      <w:r xmlns:w="http://schemas.openxmlformats.org/wordprocessingml/2006/main" xmlns:wp="http://schemas.openxmlformats.org/drawingml/2006/wordprocessingDrawing" xmlns:r="http://schemas.openxmlformats.org/officeDocument/2006/relationships" xmlns:w14="http://schemas.microsoft.com/office/word/2010/wordml">
+        <w:rPr/>
+        <w:fldChar w:fldCharType="end" w:dirty="true"/>
+      </w:r>
+      <w:bookmarkEnd w:id="34d4cc77-7cf7-45de-94f4-4e8ede161957"/>
       <w:r>
-        <w:fldChar w:fldCharType="begin"/>
+        <w:rPr/>
+        <w:t xml:space="preserve">: </w:t>
       </w:r>
       <w:r>
-        <w:instrText>SEQ tab \* Arabic</w:instrText>
-      </w:r>
-      <w:r>
-        <w:fldChar w:fldCharType="separate"/>
-      </w:r>
-      <w:r>
-        <w:rPr>
-          <w:noProof/>
-        </w:rPr>
-        <w:t>1</w:t>
-      </w:r>
-      <w:r>
-        <w:fldChar w:fldCharType="end"/>
-      </w:r>
-      <w:bookmarkEnd w:id="4"/>
-      <w:r>
-        <w:t>: Summary of the fate of zoea from Rosario (round 1). During the experiment, zoea could 1) die before, 2) molt, in which case both the new stage zoea or megalope and the discarded exoskeleton were preserved in seperate vials, or 3) the zoea could remain alivee and unmolted at the end of the experinment , in which case they were preserved. CrabType is presumed (crabs have not been IDed to species).</w:t>
+        <w:t xml:space="preserve">Summary of the fate of zoea from Rosario (round 1). During the experiment, zoea could 1) die before, 2) molt, in which case both the new stage zoea or megalope and the discarded exoskeleton were preserved in seperate vials, or 3) the zoea could remain alivee and unmolted at the end of the experinment , in which case they were preserved. CrabType is presumed (crabs have not been IDed to species).</w:t>
       </w:r>
     </w:p>
     <w:tbl>
       <w:tblPr>
         <w:tblStyle w:val="Table"/>
-        <w:tblW w:w="0" w:type="auto"/>
+        <w:tblLayout w:type="autofit"/>
         <w:jc w:val="center"/>
-        <w:tblLook w:val="0420" w:firstRow="1" w:lastRow="0" w:firstColumn="0" w:lastColumn="0" w:noHBand="0" w:noVBand="1"/>
+        <w:tblLook w:firstRow="1" w:lastRow="0" w:firstColumn="0" w:lastColumn="0" w:noHBand="0" w:noVBand="1"/>
       </w:tblPr>
-      <w:tblGrid>
-        <w:gridCol w:w="1335"/>
-        <w:gridCol w:w="1783"/>
-        <w:gridCol w:w="717"/>
-        <w:gridCol w:w="1384"/>
-        <w:gridCol w:w="750"/>
-      </w:tblGrid>
       <w:tr>
         <w:trPr>
-          <w:cnfStyle w:val="100000000000" w:firstRow="1" w:lastRow="0" w:firstColumn="0" w:lastColumn="0" w:oddVBand="0" w:evenVBand="0" w:oddHBand="0" w:evenHBand="0" w:firstRowFirstColumn="0" w:firstRowLastColumn="0" w:lastRowFirstColumn="0" w:lastRowLastColumn="0"/>
           <w:tblHeader/>
-          <w:jc w:val="center"/>
         </w:trPr>
         <w:tc>
-          <w:tcPr>
-            <w:tcW w:w="0" w:type="auto"/>
-          </w:tcPr>
-          <w:p>
+          <w:p>
+            <w:pPr>
+              <w:pStyle w:val="Normal"/>
+            </w:pPr>
             <w:r>
               <w:t>crabType</w:t>
             </w:r>
           </w:p>
         </w:tc>
         <w:tc>
-          <w:tcPr>
-            <w:tcW w:w="0" w:type="auto"/>
-          </w:tcPr>
-          <w:p>
+          <w:p>
+            <w:pPr>
+              <w:pStyle w:val="Normal"/>
+            </w:pPr>
             <w:r>
               <w:t>alive_unmolted</w:t>
             </w:r>
           </w:p>
         </w:tc>
         <w:tc>
-          <w:tcPr>
-            <w:tcW w:w="0" w:type="auto"/>
-          </w:tcPr>
-          <w:p>
+          <w:p>
+            <w:pPr>
+              <w:pStyle w:val="Normal"/>
+            </w:pPr>
             <w:r>
               <w:t>dead</w:t>
             </w:r>
           </w:p>
         </w:tc>
         <w:tc>
-          <w:tcPr>
-            <w:tcW w:w="0" w:type="auto"/>
-          </w:tcPr>
-          <w:p>
+          <w:p>
+            <w:pPr>
+              <w:pStyle w:val="Normal"/>
+            </w:pPr>
             <w:r>
               <w:t>molted</w:t>
             </w:r>
           </w:p>
         </w:tc>
         <w:tc>
-          <w:tcPr>
-            <w:tcW w:w="0" w:type="auto"/>
-          </w:tcPr>
-          <w:p>
+          <w:p>
+            <w:pPr>
+              <w:pStyle w:val="Normal"/>
+            </w:pPr>
             <w:r>
               <w:t>Total</w:t>
             </w:r>
@@ -265,78 +239,51 @@
         </w:tc>
       </w:tr>
       <w:tr>
-        <w:trPr>
-          <w:jc w:val="center"/>
-        </w:trPr>
-        <w:tc>
-          <w:tcPr>
-            <w:tcW w:w="0" w:type="auto"/>
-          </w:tcPr>
-          <w:p>
+        <w:tc>
+          <w:p>
+            <w:pPr>
+              <w:pStyle w:val="Normal"/>
+            </w:pPr>
             <w:r>
               <w:t>Dungeness</w:t>
             </w:r>
           </w:p>
         </w:tc>
         <w:tc>
-          <w:tcPr>
-            <w:tcW w:w="0" w:type="auto"/>
-          </w:tcPr>
-          <w:p>
+          <w:p>
+            <w:pPr>
+              <w:pStyle w:val="Normal"/>
+            </w:pPr>
             <w:r>
               <w:t>8</w:t>
             </w:r>
           </w:p>
         </w:tc>
         <w:tc>
-          <w:tcPr>
-            <w:tcW w:w="0" w:type="auto"/>
-          </w:tcPr>
-          <w:p>
+          <w:p>
+            <w:pPr>
+              <w:pStyle w:val="Normal"/>
+            </w:pPr>
             <w:r>
               <w:t>20</w:t>
             </w:r>
           </w:p>
         </w:tc>
         <w:tc>
-          <w:tcPr>
-            <w:tcW w:w="0" w:type="auto"/>
-          </w:tcPr>
-          <w:p>
-            <w:commentRangeStart w:id="5"/>
-            <w:commentRangeStart w:id="6"/>
-            <w:commentRangeStart w:id="7"/>
+          <w:p>
+            <w:pPr>
+              <w:pStyle w:val="Normal"/>
+            </w:pPr>
             <w:r>
               <w:t>2</w:t>
             </w:r>
-            <w:commentRangeEnd w:id="5"/>
-            <w:r>
-              <w:rPr>
-                <w:rStyle w:val="CommentReference"/>
-              </w:rPr>
-              <w:commentReference w:id="5"/>
-            </w:r>
-            <w:commentRangeEnd w:id="6"/>
-            <w:r>
-              <w:rPr>
-                <w:rStyle w:val="CommentReference"/>
-              </w:rPr>
-              <w:commentReference w:id="6"/>
-            </w:r>
-            <w:commentRangeEnd w:id="7"/>
-            <w:r>
-              <w:rPr>
-                <w:rStyle w:val="CommentReference"/>
-              </w:rPr>
-              <w:commentReference w:id="7"/>
-            </w:r>
-          </w:p>
-        </w:tc>
-        <w:tc>
-          <w:tcPr>
-            <w:tcW w:w="0" w:type="auto"/>
-          </w:tcPr>
-          <w:p>
+          </w:p>
+        </w:tc>
+        <w:tc>
+          <w:p>
+            <w:pPr>
+              <w:pStyle w:val="Normal"/>
+            </w:pPr>
             <w:r>
               <w:t>30</w:t>
             </w:r>
@@ -344,54 +291,51 @@
         </w:tc>
       </w:tr>
       <w:tr>
-        <w:trPr>
-          <w:jc w:val="center"/>
-        </w:trPr>
-        <w:tc>
-          <w:tcPr>
-            <w:tcW w:w="0" w:type="auto"/>
-          </w:tcPr>
-          <w:p>
+        <w:tc>
+          <w:p>
+            <w:pPr>
+              <w:pStyle w:val="Normal"/>
+            </w:pPr>
             <w:r>
               <w:t>Pea</w:t>
             </w:r>
           </w:p>
         </w:tc>
         <w:tc>
-          <w:tcPr>
-            <w:tcW w:w="0" w:type="auto"/>
-          </w:tcPr>
-          <w:p>
+          <w:p>
+            <w:pPr>
+              <w:pStyle w:val="Normal"/>
+            </w:pPr>
             <w:r>
               <w:t>22</w:t>
             </w:r>
           </w:p>
         </w:tc>
         <w:tc>
-          <w:tcPr>
-            <w:tcW w:w="0" w:type="auto"/>
-          </w:tcPr>
-          <w:p>
+          <w:p>
+            <w:pPr>
+              <w:pStyle w:val="Normal"/>
+            </w:pPr>
             <w:r>
               <w:t>2</w:t>
             </w:r>
           </w:p>
         </w:tc>
         <w:tc>
-          <w:tcPr>
-            <w:tcW w:w="0" w:type="auto"/>
-          </w:tcPr>
-          <w:p>
+          <w:p>
+            <w:pPr>
+              <w:pStyle w:val="Normal"/>
+            </w:pPr>
             <w:r>
               <w:t>18</w:t>
             </w:r>
           </w:p>
         </w:tc>
         <w:tc>
-          <w:tcPr>
-            <w:tcW w:w="0" w:type="auto"/>
-          </w:tcPr>
-          <w:p>
+          <w:p>
+            <w:pPr>
+              <w:pStyle w:val="Normal"/>
+            </w:pPr>
             <w:r>
               <w:t>42</w:t>
             </w:r>
@@ -399,54 +343,51 @@
         </w:tc>
       </w:tr>
       <w:tr>
-        <w:trPr>
-          <w:jc w:val="center"/>
-        </w:trPr>
-        <w:tc>
-          <w:tcPr>
-            <w:tcW w:w="0" w:type="auto"/>
-          </w:tcPr>
-          <w:p>
+        <w:tc>
+          <w:p>
+            <w:pPr>
+              <w:pStyle w:val="Normal"/>
+            </w:pPr>
             <w:r>
               <w:t>Total</w:t>
             </w:r>
           </w:p>
         </w:tc>
         <w:tc>
-          <w:tcPr>
-            <w:tcW w:w="0" w:type="auto"/>
-          </w:tcPr>
-          <w:p>
+          <w:p>
+            <w:pPr>
+              <w:pStyle w:val="Normal"/>
+            </w:pPr>
             <w:r>
               <w:t>30</w:t>
             </w:r>
           </w:p>
         </w:tc>
         <w:tc>
-          <w:tcPr>
-            <w:tcW w:w="0" w:type="auto"/>
-          </w:tcPr>
-          <w:p>
+          <w:p>
+            <w:pPr>
+              <w:pStyle w:val="Normal"/>
+            </w:pPr>
             <w:r>
               <w:t>22</w:t>
             </w:r>
           </w:p>
         </w:tc>
         <w:tc>
-          <w:tcPr>
-            <w:tcW w:w="0" w:type="auto"/>
-          </w:tcPr>
-          <w:p>
+          <w:p>
+            <w:pPr>
+              <w:pStyle w:val="Normal"/>
+            </w:pPr>
             <w:r>
               <w:t>20</w:t>
             </w:r>
           </w:p>
         </w:tc>
         <w:tc>
-          <w:tcPr>
-            <w:tcW w:w="0" w:type="auto"/>
-          </w:tcPr>
-          <w:p>
+          <w:p>
+            <w:pPr>
+              <w:pStyle w:val="Normal"/>
+            </w:pPr>
             <w:r>
               <w:t>72</w:t>
             </w:r>
@@ -459,75 +400,67 @@
         <w:pStyle w:val="TableCaption"/>
       </w:pPr>
       <w:r>
+        <w:rPr/>
         <w:t xml:space="preserve">Table </w:t>
       </w:r>
-      <w:bookmarkStart w:id="9" w:name="preserve-summary"/>
+      <w:bookmarkStart w:id="c0d6699d-6975-477f-a92a-d00ad8ab41d7" w:name="preserve-summary"/>
+      <w:r xmlns:w="http://schemas.openxmlformats.org/wordprocessingml/2006/main" xmlns:wp="http://schemas.openxmlformats.org/drawingml/2006/wordprocessingDrawing" xmlns:r="http://schemas.openxmlformats.org/officeDocument/2006/relationships" xmlns:w14="http://schemas.microsoft.com/office/word/2010/wordml">
+        <w:rPr/>
+        <w:fldChar w:fldCharType="begin" w:dirty="true"/>
+      </w:r>
+      <w:r xmlns:w="http://schemas.openxmlformats.org/wordprocessingml/2006/main" xmlns:wp="http://schemas.openxmlformats.org/drawingml/2006/wordprocessingDrawing" xmlns:r="http://schemas.openxmlformats.org/officeDocument/2006/relationships" xmlns:w14="http://schemas.microsoft.com/office/word/2010/wordml">
+        <w:rPr/>
+        <w:instrText xml:space="preserve" w:dirty="true">SEQ tab \* Arabic</w:instrText>
+      </w:r>
+      <w:r xmlns:w="http://schemas.openxmlformats.org/wordprocessingml/2006/main" xmlns:wp="http://schemas.openxmlformats.org/drawingml/2006/wordprocessingDrawing" xmlns:r="http://schemas.openxmlformats.org/officeDocument/2006/relationships" xmlns:w14="http://schemas.microsoft.com/office/word/2010/wordml">
+        <w:rPr/>
+        <w:fldChar w:fldCharType="end" w:dirty="true"/>
+      </w:r>
+      <w:bookmarkEnd w:id="c0d6699d-6975-477f-a92a-d00ad8ab41d7"/>
       <w:r>
-        <w:fldChar w:fldCharType="begin"/>
+        <w:rPr/>
+        <w:t xml:space="preserve">: </w:t>
       </w:r>
       <w:r>
-        <w:instrText>SEQ tab \* Arabic</w:instrText>
-      </w:r>
-      <w:r>
-        <w:fldChar w:fldCharType="separate"/>
-      </w:r>
-      <w:r>
-        <w:rPr>
-          <w:noProof/>
-        </w:rPr>
-        <w:t>2</w:t>
-      </w:r>
-      <w:r>
-        <w:fldChar w:fldCharType="end"/>
-      </w:r>
-      <w:bookmarkEnd w:id="9"/>
-      <w:r>
-        <w:t>: Preserve sample summary based on preservation csv file. Zoea_start are zoea preserved from the coolers at the beginnig of the experiment - they were never in chambers. Zoea_live and meg_live are crabs preseverd after they molted. It was assumed that the crabs marked Instar in the oringal preservation file molted to a later stage zoea and crabs marked Megalopae molted to megalopae. Discard_molts were the discarded exoskeletons after molting (marked either Molt or zoeaMOLT in the data sheet). Zoea_end are crabs that were alive at the end of the experiment but never molted.</w:t>
+        <w:t xml:space="preserve">Preserve sample summary based on preservation csv file. Zoea_start are zoea preserved from the coolers at the beginnig of the experiment - they were never in chambers. Zoea_live and meg_live are crabs preseverd after they molted. It was assumed that the crabs marked Instar in the oringal preservation file molted to a later stage zoea and crabs marked Megalopae molted to megalopae. Discard_molts were the discarded exoskeletons after molting (marked either Molt or zoeaMOLT in the data sheet). Zoea_end are crabs that were alive at the end of the experiment but never molted.</w:t>
       </w:r>
     </w:p>
     <w:tbl>
       <w:tblPr>
         <w:tblStyle w:val="Table"/>
-        <w:tblW w:w="0" w:type="auto"/>
+        <w:tblLayout w:type="autofit"/>
         <w:jc w:val="center"/>
-        <w:tblLook w:val="0420" w:firstRow="1" w:lastRow="0" w:firstColumn="0" w:lastColumn="0" w:noHBand="0" w:noVBand="1"/>
+        <w:tblLook w:firstRow="1" w:lastRow="0" w:firstColumn="0" w:lastColumn="0" w:noHBand="0" w:noVBand="1"/>
       </w:tblPr>
-      <w:tblGrid>
-        <w:gridCol w:w="1335"/>
-        <w:gridCol w:w="2243"/>
-        <w:gridCol w:w="789"/>
-      </w:tblGrid>
       <w:tr>
         <w:trPr>
-          <w:cnfStyle w:val="100000000000" w:firstRow="1" w:lastRow="0" w:firstColumn="0" w:lastColumn="0" w:oddVBand="0" w:evenVBand="0" w:oddHBand="0" w:evenHBand="0" w:firstRowFirstColumn="0" w:firstRowLastColumn="0" w:lastRowFirstColumn="0" w:lastRowLastColumn="0"/>
           <w:tblHeader/>
-          <w:jc w:val="center"/>
         </w:trPr>
         <w:tc>
-          <w:tcPr>
-            <w:tcW w:w="0" w:type="auto"/>
-          </w:tcPr>
-          <w:p>
+          <w:p>
+            <w:pPr>
+              <w:pStyle w:val="Normal"/>
+            </w:pPr>
             <w:r>
               <w:t>crabType</w:t>
             </w:r>
           </w:p>
         </w:tc>
         <w:tc>
-          <w:tcPr>
-            <w:tcW w:w="0" w:type="auto"/>
-          </w:tcPr>
-          <w:p>
+          <w:p>
+            <w:pPr>
+              <w:pStyle w:val="Normal"/>
+            </w:pPr>
             <w:r>
               <w:t>preserve_stage</w:t>
             </w:r>
           </w:p>
         </w:tc>
         <w:tc>
-          <w:tcPr>
-            <w:tcW w:w="0" w:type="auto"/>
-          </w:tcPr>
-          <w:p>
+          <w:p>
+            <w:pPr>
+              <w:pStyle w:val="Normal"/>
+            </w:pPr>
             <w:r>
               <w:t>total</w:t>
             </w:r>
@@ -535,482 +468,2333 @@
         </w:tc>
       </w:tr>
       <w:tr>
+        <w:tc>
+          <w:p>
+            <w:pPr>
+              <w:pStyle w:val="Normal"/>
+            </w:pPr>
+            <w:r>
+              <w:t>Dungeness</w:t>
+            </w:r>
+          </w:p>
+        </w:tc>
+        <w:tc>
+          <w:p>
+            <w:pPr>
+              <w:pStyle w:val="Normal"/>
+            </w:pPr>
+            <w:r>
+              <w:t>discard_molt</w:t>
+            </w:r>
+          </w:p>
+        </w:tc>
+        <w:tc>
+          <w:p>
+            <w:pPr>
+              <w:pStyle w:val="Normal"/>
+            </w:pPr>
+            <w:r>
+              <w:t>1</w:t>
+            </w:r>
+          </w:p>
+        </w:tc>
+      </w:tr>
+      <w:tr>
+        <w:tc>
+          <w:p>
+            <w:pPr>
+              <w:pStyle w:val="Normal"/>
+            </w:pPr>
+            <w:r>
+              <w:t>Dungeness</w:t>
+            </w:r>
+          </w:p>
+        </w:tc>
+        <w:tc>
+          <w:p>
+            <w:pPr>
+              <w:pStyle w:val="Normal"/>
+            </w:pPr>
+            <w:r>
+              <w:t>meg_live_post_molt</w:t>
+            </w:r>
+          </w:p>
+        </w:tc>
+        <w:tc>
+          <w:p>
+            <w:pPr>
+              <w:pStyle w:val="Normal"/>
+            </w:pPr>
+            <w:r>
+              <w:t>1</w:t>
+            </w:r>
+          </w:p>
+        </w:tc>
+      </w:tr>
+      <w:tr>
+        <w:tc>
+          <w:p>
+            <w:pPr>
+              <w:pStyle w:val="Normal"/>
+            </w:pPr>
+            <w:r>
+              <w:t>Dungeness</w:t>
+            </w:r>
+          </w:p>
+        </w:tc>
+        <w:tc>
+          <w:p>
+            <w:pPr>
+              <w:pStyle w:val="Normal"/>
+            </w:pPr>
+            <w:r>
+              <w:t>zoea_live_post_molt</w:t>
+            </w:r>
+          </w:p>
+        </w:tc>
+        <w:tc>
+          <w:p>
+            <w:pPr>
+              <w:pStyle w:val="Normal"/>
+            </w:pPr>
+            <w:r>
+              <w:t>34</w:t>
+            </w:r>
+          </w:p>
+        </w:tc>
+      </w:tr>
+      <w:tr>
+        <w:tc>
+          <w:p>
+            <w:pPr>
+              <w:pStyle w:val="Normal"/>
+            </w:pPr>
+            <w:r>
+              <w:t>Pea</w:t>
+            </w:r>
+          </w:p>
+        </w:tc>
+        <w:tc>
+          <w:p>
+            <w:pPr>
+              <w:pStyle w:val="Normal"/>
+            </w:pPr>
+            <w:r>
+              <w:t>discard_molt</w:t>
+            </w:r>
+          </w:p>
+        </w:tc>
+        <w:tc>
+          <w:p>
+            <w:pPr>
+              <w:pStyle w:val="Normal"/>
+            </w:pPr>
+            <w:r>
+              <w:t>18</w:t>
+            </w:r>
+          </w:p>
+        </w:tc>
+      </w:tr>
+      <w:tr>
+        <w:tc>
+          <w:p>
+            <w:pPr>
+              <w:pStyle w:val="Normal"/>
+            </w:pPr>
+            <w:r>
+              <w:t>Pea</w:t>
+            </w:r>
+          </w:p>
+        </w:tc>
+        <w:tc>
+          <w:p>
+            <w:pPr>
+              <w:pStyle w:val="Normal"/>
+            </w:pPr>
+            <w:r>
+              <w:t>meg_live_post_molt</w:t>
+            </w:r>
+          </w:p>
+        </w:tc>
+        <w:tc>
+          <w:p>
+            <w:pPr>
+              <w:pStyle w:val="Normal"/>
+            </w:pPr>
+            <w:r>
+              <w:t>16</w:t>
+            </w:r>
+          </w:p>
+        </w:tc>
+      </w:tr>
+      <w:tr>
+        <w:tc>
+          <w:p>
+            <w:pPr>
+              <w:pStyle w:val="Normal"/>
+            </w:pPr>
+            <w:r>
+              <w:t>Pea</w:t>
+            </w:r>
+          </w:p>
+        </w:tc>
+        <w:tc>
+          <w:p>
+            <w:pPr>
+              <w:pStyle w:val="Normal"/>
+            </w:pPr>
+            <w:r>
+              <w:t>zoea_live_post_molt</w:t>
+            </w:r>
+          </w:p>
+        </w:tc>
+        <w:tc>
+          <w:p>
+            <w:pPr>
+              <w:pStyle w:val="Normal"/>
+            </w:pPr>
+            <w:r>
+              <w:t>24</w:t>
+            </w:r>
+          </w:p>
+        </w:tc>
+      </w:tr>
+      <w:tr>
+        <w:tc>
+          <w:p>
+            <w:pPr>
+              <w:pStyle w:val="Normal"/>
+            </w:pPr>
+            <w:r>
+              <w:t>NA</w:t>
+            </w:r>
+          </w:p>
+        </w:tc>
+        <w:tc>
+          <w:p>
+            <w:pPr>
+              <w:pStyle w:val="Normal"/>
+            </w:pPr>
+            <w:r>
+              <w:t>discard_molt</w:t>
+            </w:r>
+          </w:p>
+        </w:tc>
+        <w:tc>
+          <w:p>
+            <w:pPr>
+              <w:pStyle w:val="Normal"/>
+            </w:pPr>
+            <w:r>
+              <w:t>1</w:t>
+            </w:r>
+          </w:p>
+        </w:tc>
+      </w:tr>
+      <w:tr>
+        <w:tc>
+          <w:p>
+            <w:pPr>
+              <w:pStyle w:val="Normal"/>
+            </w:pPr>
+            <w:r>
+              <w:t>NA</w:t>
+            </w:r>
+          </w:p>
+        </w:tc>
+        <w:tc>
+          <w:p>
+            <w:pPr>
+              <w:pStyle w:val="Normal"/>
+            </w:pPr>
+            <w:r>
+              <w:t>meg_live_post_molt</w:t>
+            </w:r>
+          </w:p>
+        </w:tc>
+        <w:tc>
+          <w:p>
+            <w:pPr>
+              <w:pStyle w:val="Normal"/>
+            </w:pPr>
+            <w:r>
+              <w:t>1</w:t>
+            </w:r>
+          </w:p>
+        </w:tc>
+      </w:tr>
+    </w:tbl>
+    <w:tbl>
+      <w:tblPr>
+        <w:tblStyle w:val="Table"/>
+        <w:tblLayout w:type="autofit"/>
+        <w:jc w:val="center"/>
+        <w:tblLook w:firstRow="1" w:lastRow="0" w:firstColumn="0" w:lastColumn="0" w:noHBand="0" w:noVBand="1"/>
+      </w:tblPr>
+      <w:tr>
         <w:trPr>
-          <w:jc w:val="center"/>
+          <w:tblHeader/>
         </w:trPr>
         <w:tc>
-          <w:tcPr>
-            <w:tcW w:w="0" w:type="auto"/>
-          </w:tcPr>
-          <w:p>
+          <w:p>
+            <w:pPr>
+              <w:pStyle w:val="Normal"/>
+            </w:pPr>
+            <w:r>
+              <w:t>fate</w:t>
+            </w:r>
+          </w:p>
+        </w:tc>
+        <w:tc>
+          <w:p>
+            <w:pPr>
+              <w:pStyle w:val="Normal"/>
+            </w:pPr>
+            <w:r>
+              <w:t>juv_and_discard</w:t>
+            </w:r>
+          </w:p>
+        </w:tc>
+        <w:tc>
+          <w:p>
+            <w:pPr>
+              <w:pStyle w:val="Normal"/>
+            </w:pPr>
+            <w:r>
+              <w:t>juv_only</w:t>
+            </w:r>
+          </w:p>
+        </w:tc>
+        <w:tc>
+          <w:p>
+            <w:pPr>
+              <w:pStyle w:val="Normal"/>
+            </w:pPr>
+            <w:r>
+              <w:t>meg_end</w:t>
+            </w:r>
+          </w:p>
+        </w:tc>
+        <w:tc>
+          <w:p>
+            <w:pPr>
+              <w:pStyle w:val="Normal"/>
+            </w:pPr>
+            <w:r>
+              <w:t>nothing</w:t>
+            </w:r>
+          </w:p>
+        </w:tc>
+        <w:tc>
+          <w:p>
+            <w:pPr>
+              <w:pStyle w:val="Normal"/>
+            </w:pPr>
+            <w:r>
+              <w:t>Total</w:t>
+            </w:r>
+          </w:p>
+        </w:tc>
+      </w:tr>
+      <w:tr>
+        <w:tc>
+          <w:p>
+            <w:pPr>
+              <w:pStyle w:val="Normal"/>
+            </w:pPr>
+            <w:r>
+              <w:t>alive_unmolted</w:t>
+            </w:r>
+          </w:p>
+        </w:tc>
+        <w:tc>
+          <w:p>
+            <w:pPr>
+              <w:pStyle w:val="Normal"/>
+            </w:pPr>
+            <w:r>
+              <w:t>0</w:t>
+            </w:r>
+          </w:p>
+        </w:tc>
+        <w:tc>
+          <w:p>
+            <w:pPr>
+              <w:pStyle w:val="Normal"/>
+            </w:pPr>
+            <w:r>
+              <w:t>0</w:t>
+            </w:r>
+          </w:p>
+        </w:tc>
+        <w:tc>
+          <w:p>
+            <w:pPr>
+              <w:pStyle w:val="Normal"/>
+            </w:pPr>
+            <w:r>
+              <w:t>4</w:t>
+            </w:r>
+          </w:p>
+        </w:tc>
+        <w:tc>
+          <w:p>
+            <w:pPr>
+              <w:pStyle w:val="Normal"/>
+            </w:pPr>
+            <w:r>
+              <w:t>2</w:t>
+            </w:r>
+          </w:p>
+        </w:tc>
+        <w:tc>
+          <w:p>
+            <w:pPr>
+              <w:pStyle w:val="Normal"/>
+            </w:pPr>
+            <w:r>
+              <w:t>6</w:t>
+            </w:r>
+          </w:p>
+        </w:tc>
+      </w:tr>
+      <w:tr>
+        <w:tc>
+          <w:p>
+            <w:pPr>
+              <w:pStyle w:val="Normal"/>
+            </w:pPr>
+            <w:r>
+              <w:t>dead</w:t>
+            </w:r>
+          </w:p>
+        </w:tc>
+        <w:tc>
+          <w:p>
+            <w:pPr>
+              <w:pStyle w:val="Normal"/>
+            </w:pPr>
+            <w:r>
+              <w:t>0</w:t>
+            </w:r>
+          </w:p>
+        </w:tc>
+        <w:tc>
+          <w:p>
+            <w:pPr>
+              <w:pStyle w:val="Normal"/>
+            </w:pPr>
+            <w:r>
+              <w:t>0</w:t>
+            </w:r>
+          </w:p>
+        </w:tc>
+        <w:tc>
+          <w:p>
+            <w:pPr>
+              <w:pStyle w:val="Normal"/>
+            </w:pPr>
+            <w:r>
+              <w:t>0</w:t>
+            </w:r>
+          </w:p>
+        </w:tc>
+        <w:tc>
+          <w:p>
+            <w:pPr>
+              <w:pStyle w:val="Normal"/>
+            </w:pPr>
+            <w:r>
+              <w:t>4</w:t>
+            </w:r>
+          </w:p>
+        </w:tc>
+        <w:tc>
+          <w:p>
+            <w:pPr>
+              <w:pStyle w:val="Normal"/>
+            </w:pPr>
+            <w:r>
+              <w:t>4</w:t>
+            </w:r>
+          </w:p>
+        </w:tc>
+      </w:tr>
+      <w:tr>
+        <w:tc>
+          <w:p>
+            <w:pPr>
+              <w:pStyle w:val="Normal"/>
+            </w:pPr>
+            <w:r>
+              <w:t>molted</w:t>
+            </w:r>
+          </w:p>
+        </w:tc>
+        <w:tc>
+          <w:p>
+            <w:pPr>
+              <w:pStyle w:val="Normal"/>
+            </w:pPr>
+            <w:r>
+              <w:t>16</w:t>
+            </w:r>
+          </w:p>
+        </w:tc>
+        <w:tc>
+          <w:p>
+            <w:pPr>
+              <w:pStyle w:val="Normal"/>
+            </w:pPr>
+            <w:r>
+              <w:t>8</w:t>
+            </w:r>
+          </w:p>
+        </w:tc>
+        <w:tc>
+          <w:p>
+            <w:pPr>
+              <w:pStyle w:val="Normal"/>
+            </w:pPr>
+            <w:r>
+              <w:t>0</w:t>
+            </w:r>
+          </w:p>
+        </w:tc>
+        <w:tc>
+          <w:p>
+            <w:pPr>
+              <w:pStyle w:val="Normal"/>
+            </w:pPr>
+            <w:r>
+              <w:t>0</w:t>
+            </w:r>
+          </w:p>
+        </w:tc>
+        <w:tc>
+          <w:p>
+            <w:pPr>
+              <w:pStyle w:val="Normal"/>
+            </w:pPr>
+            <w:r>
+              <w:t>24</w:t>
+            </w:r>
+          </w:p>
+        </w:tc>
+      </w:tr>
+      <w:tr>
+        <w:tc>
+          <w:p>
+            <w:pPr>
+              <w:pStyle w:val="Normal"/>
+            </w:pPr>
+            <w:r>
+              <w:t>removed</w:t>
+            </w:r>
+          </w:p>
+        </w:tc>
+        <w:tc>
+          <w:p>
+            <w:pPr>
+              <w:pStyle w:val="Normal"/>
+            </w:pPr>
+            <w:r>
+              <w:t>0</w:t>
+            </w:r>
+          </w:p>
+        </w:tc>
+        <w:tc>
+          <w:p>
+            <w:pPr>
+              <w:pStyle w:val="Normal"/>
+            </w:pPr>
+            <w:r>
+              <w:t>0</w:t>
+            </w:r>
+          </w:p>
+        </w:tc>
+        <w:tc>
+          <w:p>
+            <w:pPr>
+              <w:pStyle w:val="Normal"/>
+            </w:pPr>
+            <w:r>
+              <w:t>0</w:t>
+            </w:r>
+          </w:p>
+        </w:tc>
+        <w:tc>
+          <w:p>
+            <w:pPr>
+              <w:pStyle w:val="Normal"/>
+            </w:pPr>
+            <w:r>
+              <w:t>2</w:t>
+            </w:r>
+          </w:p>
+        </w:tc>
+        <w:tc>
+          <w:p>
+            <w:pPr>
+              <w:pStyle w:val="Normal"/>
+            </w:pPr>
+            <w:r>
+              <w:t>2</w:t>
+            </w:r>
+          </w:p>
+        </w:tc>
+      </w:tr>
+      <w:tr>
+        <w:tc>
+          <w:p>
+            <w:pPr>
+              <w:pStyle w:val="Normal"/>
+            </w:pPr>
+            <w:r>
+              <w:t>Total</w:t>
+            </w:r>
+          </w:p>
+        </w:tc>
+        <w:tc>
+          <w:p>
+            <w:pPr>
+              <w:pStyle w:val="Normal"/>
+            </w:pPr>
+            <w:r>
+              <w:t>16</w:t>
+            </w:r>
+          </w:p>
+        </w:tc>
+        <w:tc>
+          <w:p>
+            <w:pPr>
+              <w:pStyle w:val="Normal"/>
+            </w:pPr>
+            <w:r>
+              <w:t>8</w:t>
+            </w:r>
+          </w:p>
+        </w:tc>
+        <w:tc>
+          <w:p>
+            <w:pPr>
+              <w:pStyle w:val="Normal"/>
+            </w:pPr>
+            <w:r>
+              <w:t>4</w:t>
+            </w:r>
+          </w:p>
+        </w:tc>
+        <w:tc>
+          <w:p>
+            <w:pPr>
+              <w:pStyle w:val="Normal"/>
+            </w:pPr>
+            <w:r>
+              <w:t>8</w:t>
+            </w:r>
+          </w:p>
+        </w:tc>
+        <w:tc>
+          <w:p>
+            <w:pPr>
+              <w:pStyle w:val="Normal"/>
+            </w:pPr>
+            <w:r>
+              <w:t>36</w:t>
+            </w:r>
+          </w:p>
+        </w:tc>
+      </w:tr>
+    </w:tbl>
+    <w:tbl>
+      <w:tblPr>
+        <w:tblStyle w:val="Table"/>
+        <w:tblLayout w:type="autofit"/>
+        <w:jc w:val="center"/>
+        <w:tblLook w:firstRow="1" w:lastRow="0" w:firstColumn="0" w:lastColumn="0" w:noHBand="0" w:noVBand="1"/>
+      </w:tblPr>
+      <w:tr>
+        <w:trPr>
+          <w:tblHeader/>
+        </w:trPr>
+        <w:tc>
+          <w:p>
+            <w:pPr>
+              <w:pStyle w:val="Normal"/>
+            </w:pPr>
+            <w:r>
+              <w:t>molted</w:t>
+            </w:r>
+          </w:p>
+        </w:tc>
+        <w:tc>
+          <w:p>
+            <w:pPr>
+              <w:pStyle w:val="Normal"/>
+            </w:pPr>
+            <w:r>
+              <w:t>n</w:t>
+            </w:r>
+          </w:p>
+        </w:tc>
+        <w:tc>
+          <w:p>
+            <w:pPr>
+              <w:pStyle w:val="Normal"/>
+            </w:pPr>
+            <w:r>
+              <w:t>percent</w:t>
+            </w:r>
+          </w:p>
+        </w:tc>
+      </w:tr>
+      <w:tr>
+        <w:tc>
+          <w:p>
+            <w:pPr>
+              <w:pStyle w:val="Normal"/>
+            </w:pPr>
+            <w:r>
+              <w:t>0</w:t>
+            </w:r>
+          </w:p>
+        </w:tc>
+        <w:tc>
+          <w:p>
+            <w:pPr>
+              <w:pStyle w:val="Normal"/>
+            </w:pPr>
+            <w:r>
+              <w:t>9</w:t>
+            </w:r>
+          </w:p>
+        </w:tc>
+        <w:tc>
+          <w:p>
+            <w:pPr>
+              <w:pStyle w:val="Normal"/>
+            </w:pPr>
+            <w:r>
+              <w:t>0.1956522</w:t>
+            </w:r>
+          </w:p>
+        </w:tc>
+      </w:tr>
+      <w:tr>
+        <w:tc>
+          <w:p>
+            <w:pPr>
+              <w:pStyle w:val="Normal"/>
+            </w:pPr>
+            <w:r>
+              <w:t>1</w:t>
+            </w:r>
+          </w:p>
+        </w:tc>
+        <w:tc>
+          <w:p>
+            <w:pPr>
+              <w:pStyle w:val="Normal"/>
+            </w:pPr>
+            <w:r>
+              <w:t>37</w:t>
+            </w:r>
+          </w:p>
+        </w:tc>
+        <w:tc>
+          <w:p>
+            <w:pPr>
+              <w:pStyle w:val="Normal"/>
+            </w:pPr>
+            <w:r>
+              <w:t>0.8043478</w:t>
+            </w:r>
+          </w:p>
+        </w:tc>
+      </w:tr>
+      <w:tr>
+        <w:tc>
+          <w:p>
+            <w:pPr>
+              <w:pStyle w:val="Normal"/>
+            </w:pPr>
+            <w:r>
+              <w:t>Total</w:t>
+            </w:r>
+          </w:p>
+        </w:tc>
+        <w:tc>
+          <w:p>
+            <w:pPr>
+              <w:pStyle w:val="Normal"/>
+            </w:pPr>
+            <w:r>
+              <w:t>46</w:t>
+            </w:r>
+          </w:p>
+        </w:tc>
+        <w:tc>
+          <w:p>
+            <w:pPr>
+              <w:pStyle w:val="Normal"/>
+            </w:pPr>
+            <w:r>
+              <w:t>1.0000000</w:t>
+            </w:r>
+          </w:p>
+        </w:tc>
+      </w:tr>
+    </w:tbl>
+    <w:tbl>
+      <w:tblPr>
+        <w:tblStyle w:val="Table"/>
+        <w:tblLayout w:type="autofit"/>
+        <w:jc w:val="center"/>
+        <w:tblLook w:firstRow="1" w:lastRow="0" w:firstColumn="0" w:lastColumn="0" w:noHBand="0" w:noVBand="1"/>
+      </w:tblPr>
+      <w:tr>
+        <w:trPr>
+          <w:tblHeader/>
+        </w:trPr>
+        <w:tc>
+          <w:p>
+            <w:pPr>
+              <w:pStyle w:val="Normal"/>
+            </w:pPr>
+            <w:r>
+              <w:t>lifeStage</w:t>
+            </w:r>
+          </w:p>
+        </w:tc>
+        <w:tc>
+          <w:p>
+            <w:pPr>
+              <w:pStyle w:val="Normal"/>
+            </w:pPr>
+            <w:r>
+              <w:t>n</w:t>
+            </w:r>
+          </w:p>
+        </w:tc>
+        <w:tc>
+          <w:p>
+            <w:pPr>
+              <w:pStyle w:val="Normal"/>
+            </w:pPr>
+            <w:r>
+              <w:t>percent</w:t>
+            </w:r>
+          </w:p>
+        </w:tc>
+      </w:tr>
+      <w:tr>
+        <w:tc>
+          <w:p>
+            <w:pPr>
+              <w:pStyle w:val="Normal"/>
+            </w:pPr>
+            <w:r>
+              <w:t>J1_instar</w:t>
+            </w:r>
+          </w:p>
+        </w:tc>
+        <w:tc>
+          <w:p>
+            <w:pPr>
+              <w:pStyle w:val="Normal"/>
+            </w:pPr>
+            <w:r>
+              <w:t>34</w:t>
+            </w:r>
+          </w:p>
+        </w:tc>
+        <w:tc>
+          <w:p>
+            <w:pPr>
+              <w:pStyle w:val="Normal"/>
+            </w:pPr>
+            <w:r>
+              <w:t>0.51515152</w:t>
+            </w:r>
+          </w:p>
+        </w:tc>
+      </w:tr>
+      <w:tr>
+        <w:tc>
+          <w:p>
+            <w:pPr>
+              <w:pStyle w:val="Normal"/>
+            </w:pPr>
+            <w:r>
+              <w:t>megalopae</w:t>
+            </w:r>
+          </w:p>
+        </w:tc>
+        <w:tc>
+          <w:p>
+            <w:pPr>
+              <w:pStyle w:val="Normal"/>
+            </w:pPr>
+            <w:r>
+              <w:t>4</w:t>
+            </w:r>
+          </w:p>
+        </w:tc>
+        <w:tc>
+          <w:p>
+            <w:pPr>
+              <w:pStyle w:val="Normal"/>
+            </w:pPr>
+            <w:r>
+              <w:t>0.06060606</w:t>
+            </w:r>
+          </w:p>
+        </w:tc>
+      </w:tr>
+      <w:tr>
+        <w:tc>
+          <w:p>
+            <w:pPr>
+              <w:pStyle w:val="Normal"/>
+            </w:pPr>
+            <w:r>
+              <w:t>megMOLT</w:t>
+            </w:r>
+          </w:p>
+        </w:tc>
+        <w:tc>
+          <w:p>
+            <w:pPr>
+              <w:pStyle w:val="Normal"/>
+            </w:pPr>
+            <w:r>
+              <w:t>28</w:t>
+            </w:r>
+          </w:p>
+        </w:tc>
+        <w:tc>
+          <w:p>
+            <w:pPr>
+              <w:pStyle w:val="Normal"/>
+            </w:pPr>
+            <w:r>
+              <w:t>0.42424242</w:t>
+            </w:r>
+          </w:p>
+        </w:tc>
+      </w:tr>
+      <w:tr>
+        <w:tc>
+          <w:p>
+            <w:pPr>
+              <w:pStyle w:val="Normal"/>
+            </w:pPr>
+            <w:r>
+              <w:t>Total</w:t>
+            </w:r>
+          </w:p>
+        </w:tc>
+        <w:tc>
+          <w:p>
+            <w:pPr>
+              <w:pStyle w:val="Normal"/>
+            </w:pPr>
+            <w:r>
+              <w:t>66</w:t>
+            </w:r>
+          </w:p>
+        </w:tc>
+        <w:tc>
+          <w:p>
+            <w:pPr>
+              <w:pStyle w:val="Normal"/>
+            </w:pPr>
+            <w:r>
+              <w:t>1.00000000</w:t>
+            </w:r>
+          </w:p>
+        </w:tc>
+      </w:tr>
+    </w:tbl>
+    <w:tbl>
+      <w:tblPr>
+        <w:tblStyle w:val="Table"/>
+        <w:tblLayout w:type="autofit"/>
+        <w:jc w:val="center"/>
+        <w:tblLook w:firstRow="1" w:lastRow="0" w:firstColumn="0" w:lastColumn="0" w:noHBand="0" w:noVBand="1"/>
+      </w:tblPr>
+      <w:tr>
+        <w:trPr>
+          <w:tblHeader/>
+        </w:trPr>
+        <w:tc>
+          <w:p>
+            <w:pPr>
+              <w:pStyle w:val="Normal"/>
+            </w:pPr>
+            <w:r>
+              <w:t>fate</w:t>
+            </w:r>
+          </w:p>
+        </w:tc>
+        <w:tc>
+          <w:p>
+            <w:pPr>
+              <w:pStyle w:val="Normal"/>
+            </w:pPr>
+            <w:r>
+              <w:t>both_juv_and_discard_etoh</w:t>
+            </w:r>
+          </w:p>
+        </w:tc>
+        <w:tc>
+          <w:p>
+            <w:pPr>
+              <w:pStyle w:val="Normal"/>
+            </w:pPr>
+            <w:r>
+              <w:t>both_juv_and_discard_frozen</w:t>
+            </w:r>
+          </w:p>
+        </w:tc>
+        <w:tc>
+          <w:p>
+            <w:pPr>
+              <w:pStyle w:val="Normal"/>
+            </w:pPr>
+            <w:r>
+              <w:t>juv_only_etoh</w:t>
+            </w:r>
+          </w:p>
+        </w:tc>
+        <w:tc>
+          <w:p>
+            <w:pPr>
+              <w:pStyle w:val="Normal"/>
+            </w:pPr>
+            <w:r>
+              <w:t>meg_end</w:t>
+            </w:r>
+          </w:p>
+        </w:tc>
+        <w:tc>
+          <w:p>
+            <w:pPr>
+              <w:pStyle w:val="Normal"/>
+            </w:pPr>
+            <w:r>
+              <w:t>nothing</w:t>
+            </w:r>
+          </w:p>
+        </w:tc>
+        <w:tc>
+          <w:p>
+            <w:pPr>
+              <w:pStyle w:val="Normal"/>
+            </w:pPr>
+            <w:r>
+              <w:t>Total</w:t>
+            </w:r>
+          </w:p>
+        </w:tc>
+      </w:tr>
+      <w:tr>
+        <w:tc>
+          <w:p>
+            <w:pPr>
+              <w:pStyle w:val="Normal"/>
+            </w:pPr>
+            <w:r>
+              <w:t>alive_unmolted</w:t>
+            </w:r>
+          </w:p>
+        </w:tc>
+        <w:tc>
+          <w:p>
+            <w:pPr>
+              <w:pStyle w:val="Normal"/>
+            </w:pPr>
+            <w:r>
+              <w:t>0</w:t>
+            </w:r>
+          </w:p>
+        </w:tc>
+        <w:tc>
+          <w:p>
+            <w:pPr>
+              <w:pStyle w:val="Normal"/>
+            </w:pPr>
+            <w:r>
+              <w:t>0</w:t>
+            </w:r>
+          </w:p>
+        </w:tc>
+        <w:tc>
+          <w:p>
+            <w:pPr>
+              <w:pStyle w:val="Normal"/>
+            </w:pPr>
+            <w:r>
+              <w:t>0</w:t>
+            </w:r>
+          </w:p>
+        </w:tc>
+        <w:tc>
+          <w:p>
+            <w:pPr>
+              <w:pStyle w:val="Normal"/>
+            </w:pPr>
+            <w:r>
+              <w:t>6</w:t>
+            </w:r>
+          </w:p>
+        </w:tc>
+        <w:tc>
+          <w:p>
+            <w:pPr>
+              <w:pStyle w:val="Normal"/>
+            </w:pPr>
+            <w:r>
+              <w:t>0</w:t>
+            </w:r>
+          </w:p>
+        </w:tc>
+        <w:tc>
+          <w:p>
+            <w:pPr>
+              <w:pStyle w:val="Normal"/>
+            </w:pPr>
+            <w:r>
+              <w:t>6</w:t>
+            </w:r>
+          </w:p>
+        </w:tc>
+      </w:tr>
+      <w:tr>
+        <w:tc>
+          <w:p>
+            <w:pPr>
+              <w:pStyle w:val="Normal"/>
+            </w:pPr>
+            <w:r>
+              <w:t>dead</w:t>
+            </w:r>
+          </w:p>
+        </w:tc>
+        <w:tc>
+          <w:p>
+            <w:pPr>
+              <w:pStyle w:val="Normal"/>
+            </w:pPr>
+            <w:r>
+              <w:t>0</w:t>
+            </w:r>
+          </w:p>
+        </w:tc>
+        <w:tc>
+          <w:p>
+            <w:pPr>
+              <w:pStyle w:val="Normal"/>
+            </w:pPr>
+            <w:r>
+              <w:t>0</w:t>
+            </w:r>
+          </w:p>
+        </w:tc>
+        <w:tc>
+          <w:p>
+            <w:pPr>
+              <w:pStyle w:val="Normal"/>
+            </w:pPr>
+            <w:r>
+              <w:t>0</w:t>
+            </w:r>
+          </w:p>
+        </w:tc>
+        <w:tc>
+          <w:p>
+            <w:pPr>
+              <w:pStyle w:val="Normal"/>
+            </w:pPr>
+            <w:r>
+              <w:t>0</w:t>
+            </w:r>
+          </w:p>
+        </w:tc>
+        <w:tc>
+          <w:p>
+            <w:pPr>
+              <w:pStyle w:val="Normal"/>
+            </w:pPr>
+            <w:r>
+              <w:t>4</w:t>
+            </w:r>
+          </w:p>
+        </w:tc>
+        <w:tc>
+          <w:p>
+            <w:pPr>
+              <w:pStyle w:val="Normal"/>
+            </w:pPr>
+            <w:r>
+              <w:t>4</w:t>
+            </w:r>
+          </w:p>
+        </w:tc>
+      </w:tr>
+      <w:tr>
+        <w:tc>
+          <w:p>
+            <w:pPr>
+              <w:pStyle w:val="Normal"/>
+            </w:pPr>
+            <w:r>
+              <w:t>j1_etoh</w:t>
+            </w:r>
+          </w:p>
+        </w:tc>
+        <w:tc>
+          <w:p>
+            <w:pPr>
+              <w:pStyle w:val="Normal"/>
+            </w:pPr>
+            <w:r>
+              <w:t>20</w:t>
+            </w:r>
+          </w:p>
+        </w:tc>
+        <w:tc>
+          <w:p>
+            <w:pPr>
+              <w:pStyle w:val="Normal"/>
+            </w:pPr>
+            <w:r>
+              <w:t>0</w:t>
+            </w:r>
+          </w:p>
+        </w:tc>
+        <w:tc>
+          <w:p>
+            <w:pPr>
+              <w:pStyle w:val="Normal"/>
+            </w:pPr>
+            <w:r>
+              <w:t>7</w:t>
+            </w:r>
+          </w:p>
+        </w:tc>
+        <w:tc>
+          <w:p>
+            <w:pPr>
+              <w:pStyle w:val="Normal"/>
+            </w:pPr>
+            <w:r>
+              <w:t>0</w:t>
+            </w:r>
+          </w:p>
+        </w:tc>
+        <w:tc>
+          <w:p>
+            <w:pPr>
+              <w:pStyle w:val="Normal"/>
+            </w:pPr>
+            <w:r>
+              <w:t>0</w:t>
+            </w:r>
+          </w:p>
+        </w:tc>
+        <w:tc>
+          <w:p>
+            <w:pPr>
+              <w:pStyle w:val="Normal"/>
+            </w:pPr>
+            <w:r>
+              <w:t>27</w:t>
+            </w:r>
+          </w:p>
+        </w:tc>
+      </w:tr>
+      <w:tr>
+        <w:tc>
+          <w:p>
+            <w:pPr>
+              <w:pStyle w:val="Normal"/>
+            </w:pPr>
+            <w:r>
+              <w:t>j1_frozen</w:t>
+            </w:r>
+          </w:p>
+        </w:tc>
+        <w:tc>
+          <w:p>
+            <w:pPr>
+              <w:pStyle w:val="Normal"/>
+            </w:pPr>
+            <w:r>
+              <w:t>0</w:t>
+            </w:r>
+          </w:p>
+        </w:tc>
+        <w:tc>
+          <w:p>
+            <w:pPr>
+              <w:pStyle w:val="Normal"/>
+            </w:pPr>
+            <w:r>
+              <w:t>23</w:t>
+            </w:r>
+          </w:p>
+        </w:tc>
+        <w:tc>
+          <w:p>
+            <w:pPr>
+              <w:pStyle w:val="Normal"/>
+            </w:pPr>
+            <w:r>
+              <w:t>0</w:t>
+            </w:r>
+          </w:p>
+        </w:tc>
+        <w:tc>
+          <w:p>
+            <w:pPr>
+              <w:pStyle w:val="Normal"/>
+            </w:pPr>
+            <w:r>
+              <w:t>0</w:t>
+            </w:r>
+          </w:p>
+        </w:tc>
+        <w:tc>
+          <w:p>
+            <w:pPr>
+              <w:pStyle w:val="Normal"/>
+            </w:pPr>
+            <w:r>
+              <w:t>0</w:t>
+            </w:r>
+          </w:p>
+        </w:tc>
+        <w:tc>
+          <w:p>
+            <w:pPr>
+              <w:pStyle w:val="Normal"/>
+            </w:pPr>
+            <w:r>
+              <w:t>23</w:t>
+            </w:r>
+          </w:p>
+        </w:tc>
+      </w:tr>
+      <w:tr>
+        <w:tc>
+          <w:p>
+            <w:pPr>
+              <w:pStyle w:val="Normal"/>
+            </w:pPr>
+            <w:r>
+              <w:t>Total</w:t>
+            </w:r>
+          </w:p>
+        </w:tc>
+        <w:tc>
+          <w:p>
+            <w:pPr>
+              <w:pStyle w:val="Normal"/>
+            </w:pPr>
+            <w:r>
+              <w:t>20</w:t>
+            </w:r>
+          </w:p>
+        </w:tc>
+        <w:tc>
+          <w:p>
+            <w:pPr>
+              <w:pStyle w:val="Normal"/>
+            </w:pPr>
+            <w:r>
+              <w:t>23</w:t>
+            </w:r>
+          </w:p>
+        </w:tc>
+        <w:tc>
+          <w:p>
+            <w:pPr>
+              <w:pStyle w:val="Normal"/>
+            </w:pPr>
+            <w:r>
+              <w:t>7</w:t>
+            </w:r>
+          </w:p>
+        </w:tc>
+        <w:tc>
+          <w:p>
+            <w:pPr>
+              <w:pStyle w:val="Normal"/>
+            </w:pPr>
+            <w:r>
+              <w:t>6</w:t>
+            </w:r>
+          </w:p>
+        </w:tc>
+        <w:tc>
+          <w:p>
+            <w:pPr>
+              <w:pStyle w:val="Normal"/>
+            </w:pPr>
+            <w:r>
+              <w:t>4</w:t>
+            </w:r>
+          </w:p>
+        </w:tc>
+        <w:tc>
+          <w:p>
+            <w:pPr>
+              <w:pStyle w:val="Normal"/>
+            </w:pPr>
+            <w:r>
+              <w:t>60</w:t>
+            </w:r>
+          </w:p>
+        </w:tc>
+      </w:tr>
+    </w:tbl>
+    <w:tbl>
+      <w:tblPr>
+        <w:tblStyle w:val="Table"/>
+        <w:tblLayout w:type="autofit"/>
+        <w:jc w:val="center"/>
+        <w:tblLook w:firstRow="1" w:lastRow="0" w:firstColumn="0" w:lastColumn="0" w:noHBand="0" w:noVBand="1"/>
+      </w:tblPr>
+      <w:tr>
+        <w:trPr>
+          <w:tblHeader/>
+        </w:trPr>
+        <w:tc>
+          <w:p>
+            <w:pPr>
+              <w:pStyle w:val="Normal"/>
+            </w:pPr>
+            <w:r>
+              <w:t>preservationMaterial</w:t>
+            </w:r>
+          </w:p>
+        </w:tc>
+        <w:tc>
+          <w:p>
+            <w:pPr>
+              <w:pStyle w:val="Normal"/>
+            </w:pPr>
+            <w:r>
+              <w:t>cryovial</w:t>
+            </w:r>
+          </w:p>
+        </w:tc>
+        <w:tc>
+          <w:p>
+            <w:pPr>
+              <w:pStyle w:val="Normal"/>
+            </w:pPr>
+            <w:r>
+              <w:t>poptop</w:t>
+            </w:r>
+          </w:p>
+        </w:tc>
+        <w:tc>
+          <w:p>
+            <w:pPr>
+              <w:pStyle w:val="Normal"/>
+            </w:pPr>
+            <w:r>
+              <w:t>Total</w:t>
+            </w:r>
+          </w:p>
+        </w:tc>
+      </w:tr>
+      <w:tr>
+        <w:tc>
+          <w:p>
+            <w:pPr>
+              <w:pStyle w:val="Normal"/>
+            </w:pPr>
+            <w:r>
+              <w:t>moltMegalopae</w:t>
+            </w:r>
+          </w:p>
+        </w:tc>
+        <w:tc>
+          <w:p>
+            <w:pPr>
+              <w:pStyle w:val="Normal"/>
+            </w:pPr>
+            <w:r>
+              <w:t>23</w:t>
+            </w:r>
+          </w:p>
+        </w:tc>
+        <w:tc>
+          <w:p>
+            <w:pPr>
+              <w:pStyle w:val="Normal"/>
+            </w:pPr>
+            <w:r>
+              <w:t>18</w:t>
+            </w:r>
+          </w:p>
+        </w:tc>
+        <w:tc>
+          <w:p>
+            <w:pPr>
+              <w:pStyle w:val="Normal"/>
+            </w:pPr>
+            <w:r>
+              <w:t>41</w:t>
+            </w:r>
+          </w:p>
+        </w:tc>
+      </w:tr>
+      <w:tr>
+        <w:tc>
+          <w:p>
+            <w:pPr>
+              <w:pStyle w:val="Normal"/>
+            </w:pPr>
+            <w:r>
+              <w:t>wholeINSTAR</w:t>
+            </w:r>
+          </w:p>
+        </w:tc>
+        <w:tc>
+          <w:p>
+            <w:pPr>
+              <w:pStyle w:val="Normal"/>
+            </w:pPr>
+            <w:r>
+              <w:t>22</w:t>
+            </w:r>
+          </w:p>
+        </w:tc>
+        <w:tc>
+          <w:p>
+            <w:pPr>
+              <w:pStyle w:val="Normal"/>
+            </w:pPr>
+            <w:r>
+              <w:t>28</w:t>
+            </w:r>
+          </w:p>
+        </w:tc>
+        <w:tc>
+          <w:p>
+            <w:pPr>
+              <w:pStyle w:val="Normal"/>
+            </w:pPr>
+            <w:r>
+              <w:t>50</w:t>
+            </w:r>
+          </w:p>
+        </w:tc>
+      </w:tr>
+      <w:tr>
+        <w:tc>
+          <w:p>
+            <w:pPr>
+              <w:pStyle w:val="Normal"/>
+            </w:pPr>
+            <w:r>
+              <w:t>wholeMegalopae</w:t>
+            </w:r>
+          </w:p>
+        </w:tc>
+        <w:tc>
+          <w:p>
+            <w:pPr>
+              <w:pStyle w:val="Normal"/>
+            </w:pPr>
+            <w:r>
+              <w:t>14</w:t>
+            </w:r>
+          </w:p>
+        </w:tc>
+        <w:tc>
+          <w:p>
+            <w:pPr>
+              <w:pStyle w:val="Normal"/>
+            </w:pPr>
+            <w:r>
+              <w:t>14</w:t>
+            </w:r>
+          </w:p>
+        </w:tc>
+        <w:tc>
+          <w:p>
+            <w:pPr>
+              <w:pStyle w:val="Normal"/>
+            </w:pPr>
+            <w:r>
+              <w:t>28</w:t>
+            </w:r>
+          </w:p>
+        </w:tc>
+      </w:tr>
+      <w:tr>
+        <w:tc>
+          <w:p>
+            <w:pPr>
+              <w:pStyle w:val="Normal"/>
+            </w:pPr>
+            <w:r>
+              <w:t>Total</w:t>
+            </w:r>
+          </w:p>
+        </w:tc>
+        <w:tc>
+          <w:p>
+            <w:pPr>
+              <w:pStyle w:val="Normal"/>
+            </w:pPr>
+            <w:r>
+              <w:t>59</w:t>
+            </w:r>
+          </w:p>
+        </w:tc>
+        <w:tc>
+          <w:p>
+            <w:pPr>
+              <w:pStyle w:val="Normal"/>
+            </w:pPr>
+            <w:r>
+              <w:t>60</w:t>
+            </w:r>
+          </w:p>
+        </w:tc>
+        <w:tc>
+          <w:p>
+            <w:pPr>
+              <w:pStyle w:val="Normal"/>
+            </w:pPr>
+            <w:r>
+              <w:t>119</w:t>
+            </w:r>
+          </w:p>
+        </w:tc>
+      </w:tr>
+    </w:tbl>
+    <w:tbl>
+      <w:tblPr>
+        <w:tblStyle w:val="Table"/>
+        <w:tblLayout w:type="autofit"/>
+        <w:jc w:val="center"/>
+        <w:tblLook w:firstRow="1" w:lastRow="0" w:firstColumn="0" w:lastColumn="0" w:noHBand="0" w:noVBand="1"/>
+      </w:tblPr>
+      <w:tr>
+        <w:trPr>
+          <w:tblHeader/>
+        </w:trPr>
+        <w:tc>
+          <w:p>
+            <w:pPr>
+              <w:pStyle w:val="Normal"/>
+            </w:pPr>
+            <w:r>
+              <w:t>crabType</w:t>
+            </w:r>
+          </w:p>
+        </w:tc>
+        <w:tc>
+          <w:p>
+            <w:pPr>
+              <w:pStyle w:val="Normal"/>
+            </w:pPr>
+            <w:r>
+              <w:t>preserve_stage</w:t>
+            </w:r>
+          </w:p>
+        </w:tc>
+        <w:tc>
+          <w:p>
+            <w:pPr>
+              <w:pStyle w:val="Normal"/>
+            </w:pPr>
+            <w:r>
+              <w:t>total</w:t>
+            </w:r>
+          </w:p>
+        </w:tc>
+      </w:tr>
+      <w:tr>
+        <w:tc>
+          <w:p>
+            <w:pPr>
+              <w:pStyle w:val="Normal"/>
+            </w:pPr>
             <w:r>
               <w:t>Dungeness</w:t>
             </w:r>
           </w:p>
         </w:tc>
         <w:tc>
-          <w:tcPr>
-            <w:tcW w:w="0" w:type="auto"/>
-          </w:tcPr>
-          <w:p>
-            <w:r>
-              <w:t>zoea_start</w:t>
-            </w:r>
-          </w:p>
-        </w:tc>
-        <w:tc>
-          <w:tcPr>
-            <w:tcW w:w="0" w:type="auto"/>
-          </w:tcPr>
-          <w:p>
-            <w:r>
-              <w:t>26</w:t>
-            </w:r>
-          </w:p>
-        </w:tc>
-      </w:tr>
+          <w:p>
+            <w:pPr>
+              <w:pStyle w:val="Normal"/>
+            </w:pPr>
+            <w:r>
+              <w:t>discard_molt</w:t>
+            </w:r>
+          </w:p>
+        </w:tc>
+        <w:tc>
+          <w:p>
+            <w:pPr>
+              <w:pStyle w:val="Normal"/>
+            </w:pPr>
+            <w:r>
+              <w:t>1</w:t>
+            </w:r>
+          </w:p>
+        </w:tc>
+      </w:tr>
+      <w:tr>
+        <w:tc>
+          <w:p>
+            <w:pPr>
+              <w:pStyle w:val="Normal"/>
+            </w:pPr>
+            <w:r>
+              <w:t>Dungeness</w:t>
+            </w:r>
+          </w:p>
+        </w:tc>
+        <w:tc>
+          <w:p>
+            <w:pPr>
+              <w:pStyle w:val="Normal"/>
+            </w:pPr>
+            <w:r>
+              <w:t>meg_live_post_molt</w:t>
+            </w:r>
+          </w:p>
+        </w:tc>
+        <w:tc>
+          <w:p>
+            <w:pPr>
+              <w:pStyle w:val="Normal"/>
+            </w:pPr>
+            <w:r>
+              <w:t>1</w:t>
+            </w:r>
+          </w:p>
+        </w:tc>
+      </w:tr>
+      <w:tr>
+        <w:tc>
+          <w:p>
+            <w:pPr>
+              <w:pStyle w:val="Normal"/>
+            </w:pPr>
+            <w:r>
+              <w:t>Dungeness</w:t>
+            </w:r>
+          </w:p>
+        </w:tc>
+        <w:tc>
+          <w:p>
+            <w:pPr>
+              <w:pStyle w:val="Normal"/>
+            </w:pPr>
+            <w:r>
+              <w:t>zoea_live_post_molt</w:t>
+            </w:r>
+          </w:p>
+        </w:tc>
+        <w:tc>
+          <w:p>
+            <w:pPr>
+              <w:pStyle w:val="Normal"/>
+            </w:pPr>
+            <w:r>
+              <w:t>34</w:t>
+            </w:r>
+          </w:p>
+        </w:tc>
+      </w:tr>
+      <w:tr>
+        <w:tc>
+          <w:p>
+            <w:pPr>
+              <w:pStyle w:val="Normal"/>
+            </w:pPr>
+            <w:r>
+              <w:t>Pea</w:t>
+            </w:r>
+          </w:p>
+        </w:tc>
+        <w:tc>
+          <w:p>
+            <w:pPr>
+              <w:pStyle w:val="Normal"/>
+            </w:pPr>
+            <w:r>
+              <w:t>discard_molt</w:t>
+            </w:r>
+          </w:p>
+        </w:tc>
+        <w:tc>
+          <w:p>
+            <w:pPr>
+              <w:pStyle w:val="Normal"/>
+            </w:pPr>
+            <w:r>
+              <w:t>18</w:t>
+            </w:r>
+          </w:p>
+        </w:tc>
+      </w:tr>
+      <w:tr>
+        <w:tc>
+          <w:p>
+            <w:pPr>
+              <w:pStyle w:val="Normal"/>
+            </w:pPr>
+            <w:r>
+              <w:t>Pea</w:t>
+            </w:r>
+          </w:p>
+        </w:tc>
+        <w:tc>
+          <w:p>
+            <w:pPr>
+              <w:pStyle w:val="Normal"/>
+            </w:pPr>
+            <w:r>
+              <w:t>meg_live_post_molt</w:t>
+            </w:r>
+          </w:p>
+        </w:tc>
+        <w:tc>
+          <w:p>
+            <w:pPr>
+              <w:pStyle w:val="Normal"/>
+            </w:pPr>
+            <w:r>
+              <w:t>16</w:t>
+            </w:r>
+          </w:p>
+        </w:tc>
+      </w:tr>
+      <w:tr>
+        <w:tc>
+          <w:p>
+            <w:pPr>
+              <w:pStyle w:val="Normal"/>
+            </w:pPr>
+            <w:r>
+              <w:t>Pea</w:t>
+            </w:r>
+          </w:p>
+        </w:tc>
+        <w:tc>
+          <w:p>
+            <w:pPr>
+              <w:pStyle w:val="Normal"/>
+            </w:pPr>
+            <w:r>
+              <w:t>zoea_live_post_molt</w:t>
+            </w:r>
+          </w:p>
+        </w:tc>
+        <w:tc>
+          <w:p>
+            <w:pPr>
+              <w:pStyle w:val="Normal"/>
+            </w:pPr>
+            <w:r>
+              <w:t>24</w:t>
+            </w:r>
+          </w:p>
+        </w:tc>
+      </w:tr>
+      <w:tr>
+        <w:tc>
+          <w:p>
+            <w:pPr>
+              <w:pStyle w:val="Normal"/>
+            </w:pPr>
+            <w:r>
+              <w:t>NA</w:t>
+            </w:r>
+          </w:p>
+        </w:tc>
+        <w:tc>
+          <w:p>
+            <w:pPr>
+              <w:pStyle w:val="Normal"/>
+            </w:pPr>
+            <w:r>
+              <w:t>discard_molt</w:t>
+            </w:r>
+          </w:p>
+        </w:tc>
+        <w:tc>
+          <w:p>
+            <w:pPr>
+              <w:pStyle w:val="Normal"/>
+            </w:pPr>
+            <w:r>
+              <w:t>1</w:t>
+            </w:r>
+          </w:p>
+        </w:tc>
+      </w:tr>
+      <w:tr>
+        <w:tc>
+          <w:p>
+            <w:pPr>
+              <w:pStyle w:val="Normal"/>
+            </w:pPr>
+            <w:r>
+              <w:t>NA</w:t>
+            </w:r>
+          </w:p>
+        </w:tc>
+        <w:tc>
+          <w:p>
+            <w:pPr>
+              <w:pStyle w:val="Normal"/>
+            </w:pPr>
+            <w:r>
+              <w:t>meg_live_post_molt</w:t>
+            </w:r>
+          </w:p>
+        </w:tc>
+        <w:tc>
+          <w:p>
+            <w:pPr>
+              <w:pStyle w:val="Normal"/>
+            </w:pPr>
+            <w:r>
+              <w:t>1</w:t>
+            </w:r>
+          </w:p>
+        </w:tc>
+      </w:tr>
+    </w:tbl>
+    <w:tbl>
+      <w:tblPr>
+        <w:tblStyle w:val="Table"/>
+        <w:tblLayout w:type="autofit"/>
+        <w:jc w:val="center"/>
+        <w:tblLook w:firstRow="1" w:lastRow="0" w:firstColumn="0" w:lastColumn="0" w:noHBand="0" w:noVBand="1"/>
+      </w:tblPr>
       <w:tr>
         <w:trPr>
-          <w:jc w:val="center"/>
+          <w:tblHeader/>
         </w:trPr>
         <w:tc>
-          <w:tcPr>
-            <w:tcW w:w="0" w:type="auto"/>
-          </w:tcPr>
-          <w:p>
-            <w:r>
-              <w:t>Dungeness</w:t>
-            </w:r>
-          </w:p>
-        </w:tc>
-        <w:tc>
-          <w:tcPr>
-            <w:tcW w:w="0" w:type="auto"/>
-          </w:tcPr>
-          <w:p>
-            <w:r>
-              <w:t>zoea_end</w:t>
-            </w:r>
-          </w:p>
-        </w:tc>
-        <w:tc>
-          <w:tcPr>
-            <w:tcW w:w="0" w:type="auto"/>
-          </w:tcPr>
-          <w:p>
-            <w:r>
-              <w:t>8</w:t>
-            </w:r>
-          </w:p>
-        </w:tc>
-      </w:tr>
+          <w:p>
+            <w:pPr>
+              <w:pStyle w:val="Normal"/>
+            </w:pPr>
+            <w:r>
+              <w:t>lifeStage</w:t>
+            </w:r>
+          </w:p>
+        </w:tc>
+        <w:tc>
+          <w:p>
+            <w:pPr>
+              <w:pStyle w:val="Normal"/>
+            </w:pPr>
+            <w:r>
+              <w:t>n</w:t>
+            </w:r>
+          </w:p>
+        </w:tc>
+        <w:tc>
+          <w:p>
+            <w:pPr>
+              <w:pStyle w:val="Normal"/>
+            </w:pPr>
+            <w:r>
+              <w:t>percent</w:t>
+            </w:r>
+          </w:p>
+        </w:tc>
+      </w:tr>
+      <w:tr>
+        <w:tc>
+          <w:p>
+            <w:pPr>
+              <w:pStyle w:val="Normal"/>
+            </w:pPr>
+            <w:r>
+              <w:t>J1_instar</w:t>
+            </w:r>
+          </w:p>
+        </w:tc>
+        <w:tc>
+          <w:p>
+            <w:pPr>
+              <w:pStyle w:val="Normal"/>
+            </w:pPr>
+            <w:r>
+              <w:t>34</w:t>
+            </w:r>
+          </w:p>
+        </w:tc>
+        <w:tc>
+          <w:p>
+            <w:pPr>
+              <w:pStyle w:val="Normal"/>
+            </w:pPr>
+            <w:r>
+              <w:t>0.51515152</w:t>
+            </w:r>
+          </w:p>
+        </w:tc>
+      </w:tr>
+      <w:tr>
+        <w:tc>
+          <w:p>
+            <w:pPr>
+              <w:pStyle w:val="Normal"/>
+            </w:pPr>
+            <w:r>
+              <w:t>megalopae</w:t>
+            </w:r>
+          </w:p>
+        </w:tc>
+        <w:tc>
+          <w:p>
+            <w:pPr>
+              <w:pStyle w:val="Normal"/>
+            </w:pPr>
+            <w:r>
+              <w:t>4</w:t>
+            </w:r>
+          </w:p>
+        </w:tc>
+        <w:tc>
+          <w:p>
+            <w:pPr>
+              <w:pStyle w:val="Normal"/>
+            </w:pPr>
+            <w:r>
+              <w:t>0.06060606</w:t>
+            </w:r>
+          </w:p>
+        </w:tc>
+      </w:tr>
+      <w:tr>
+        <w:tc>
+          <w:p>
+            <w:pPr>
+              <w:pStyle w:val="Normal"/>
+            </w:pPr>
+            <w:r>
+              <w:t>megMOLT</w:t>
+            </w:r>
+          </w:p>
+        </w:tc>
+        <w:tc>
+          <w:p>
+            <w:pPr>
+              <w:pStyle w:val="Normal"/>
+            </w:pPr>
+            <w:r>
+              <w:t>28</w:t>
+            </w:r>
+          </w:p>
+        </w:tc>
+        <w:tc>
+          <w:p>
+            <w:pPr>
+              <w:pStyle w:val="Normal"/>
+            </w:pPr>
+            <w:r>
+              <w:t>0.42424242</w:t>
+            </w:r>
+          </w:p>
+        </w:tc>
+      </w:tr>
+      <w:tr>
+        <w:tc>
+          <w:p>
+            <w:pPr>
+              <w:pStyle w:val="Normal"/>
+            </w:pPr>
+            <w:r>
+              <w:t>Total</w:t>
+            </w:r>
+          </w:p>
+        </w:tc>
+        <w:tc>
+          <w:p>
+            <w:pPr>
+              <w:pStyle w:val="Normal"/>
+            </w:pPr>
+            <w:r>
+              <w:t>66</w:t>
+            </w:r>
+          </w:p>
+        </w:tc>
+        <w:tc>
+          <w:p>
+            <w:pPr>
+              <w:pStyle w:val="Normal"/>
+            </w:pPr>
+            <w:r>
+              <w:t>1.00000000</w:t>
+            </w:r>
+          </w:p>
+        </w:tc>
+      </w:tr>
+    </w:tbl>
+    <w:tbl>
+      <w:tblPr>
+        <w:tblStyle w:val="Table"/>
+        <w:tblLayout w:type="autofit"/>
+        <w:jc w:val="center"/>
+        <w:tblLook w:firstRow="1" w:lastRow="0" w:firstColumn="0" w:lastColumn="0" w:noHBand="0" w:noVBand="1"/>
+      </w:tblPr>
       <w:tr>
         <w:trPr>
-          <w:jc w:val="center"/>
+          <w:tblHeader/>
         </w:trPr>
         <w:tc>
-          <w:tcPr>
-            <w:tcW w:w="0" w:type="auto"/>
-          </w:tcPr>
-          <w:p>
-            <w:r>
-              <w:t>Pea</w:t>
-            </w:r>
-          </w:p>
-        </w:tc>
-        <w:tc>
-          <w:tcPr>
-            <w:tcW w:w="0" w:type="auto"/>
-          </w:tcPr>
-          <w:p>
-            <w:r>
-              <w:t>zoea_start</w:t>
-            </w:r>
-          </w:p>
-        </w:tc>
-        <w:tc>
-          <w:tcPr>
-            <w:tcW w:w="0" w:type="auto"/>
-          </w:tcPr>
-          <w:p>
-            <w:r>
-              <w:t>200</w:t>
-            </w:r>
-          </w:p>
-        </w:tc>
-      </w:tr>
-      <w:tr>
-        <w:trPr>
-          <w:jc w:val="center"/>
-        </w:trPr>
-        <w:tc>
-          <w:tcPr>
-            <w:tcW w:w="0" w:type="auto"/>
-          </w:tcPr>
-          <w:p>
-            <w:r>
-              <w:t>Pea</w:t>
-            </w:r>
-          </w:p>
-        </w:tc>
-        <w:tc>
-          <w:tcPr>
-            <w:tcW w:w="0" w:type="auto"/>
-          </w:tcPr>
-          <w:p>
-            <w:r>
-              <w:t>discard_molt</w:t>
-            </w:r>
-          </w:p>
-        </w:tc>
-        <w:tc>
-          <w:tcPr>
-            <w:tcW w:w="0" w:type="auto"/>
-          </w:tcPr>
-          <w:p>
-            <w:r>
-              <w:t>20</w:t>
-            </w:r>
-          </w:p>
-        </w:tc>
-      </w:tr>
-      <w:tr>
-        <w:trPr>
-          <w:jc w:val="center"/>
-        </w:trPr>
-        <w:tc>
-          <w:tcPr>
-            <w:tcW w:w="0" w:type="auto"/>
-          </w:tcPr>
-          <w:p>
-            <w:r>
-              <w:t>Pea</w:t>
-            </w:r>
-          </w:p>
-        </w:tc>
-        <w:tc>
-          <w:tcPr>
-            <w:tcW w:w="0" w:type="auto"/>
-          </w:tcPr>
-          <w:p>
-            <w:r>
-              <w:t>zoea_end</w:t>
-            </w:r>
-          </w:p>
-        </w:tc>
-        <w:tc>
-          <w:tcPr>
-            <w:tcW w:w="0" w:type="auto"/>
-          </w:tcPr>
-          <w:p>
-            <w:r>
-              <w:t>24</w:t>
-            </w:r>
-          </w:p>
-        </w:tc>
-      </w:tr>
-      <w:tr>
-        <w:trPr>
-          <w:jc w:val="center"/>
-        </w:trPr>
-        <w:tc>
-          <w:tcPr>
-            <w:tcW w:w="0" w:type="auto"/>
-          </w:tcPr>
-          <w:p>
-            <w:r>
-              <w:t>Pea</w:t>
-            </w:r>
-          </w:p>
-        </w:tc>
-        <w:tc>
-          <w:tcPr>
-            <w:tcW w:w="0" w:type="auto"/>
-          </w:tcPr>
-          <w:p>
-            <w:r>
-              <w:t>meg_live_post_molt</w:t>
-            </w:r>
-          </w:p>
-        </w:tc>
-        <w:tc>
-          <w:tcPr>
-            <w:tcW w:w="0" w:type="auto"/>
-          </w:tcPr>
-          <w:p>
-            <w:r>
-              <w:t>2</w:t>
-            </w:r>
-          </w:p>
-        </w:tc>
-      </w:tr>
-      <w:tr>
-        <w:trPr>
-          <w:jc w:val="center"/>
-        </w:trPr>
-        <w:tc>
-          <w:tcPr>
-            <w:tcW w:w="0" w:type="auto"/>
-          </w:tcPr>
-          <w:p>
-            <w:commentRangeStart w:id="10"/>
-            <w:r>
-              <w:t>Pea</w:t>
-            </w:r>
-          </w:p>
-        </w:tc>
-        <w:tc>
-          <w:tcPr>
-            <w:tcW w:w="0" w:type="auto"/>
-          </w:tcPr>
-          <w:p>
-            <w:r>
-              <w:t>zoea_live_post_molt</w:t>
-            </w:r>
-          </w:p>
-        </w:tc>
-        <w:tc>
-          <w:tcPr>
-            <w:tcW w:w="0" w:type="auto"/>
-          </w:tcPr>
-          <w:p>
-            <w:r>
-              <w:t>16</w:t>
-            </w:r>
-            <w:commentRangeEnd w:id="10"/>
-            <w:r>
-              <w:rPr>
-                <w:rStyle w:val="CommentReference"/>
-              </w:rPr>
-              <w:commentReference w:id="10"/>
+          <w:p>
+            <w:pPr>
+              <w:pStyle w:val="Normal"/>
+            </w:pPr>
+            <w:r>
+              <w:t>preservationMaterial</w:t>
+            </w:r>
+          </w:p>
+        </w:tc>
+        <w:tc>
+          <w:p>
+            <w:pPr>
+              <w:pStyle w:val="Normal"/>
+            </w:pPr>
+            <w:r>
+              <w:t>cryovial</w:t>
+            </w:r>
+          </w:p>
+        </w:tc>
+        <w:tc>
+          <w:p>
+            <w:pPr>
+              <w:pStyle w:val="Normal"/>
+            </w:pPr>
+            <w:r>
+              <w:t>poptop</w:t>
+            </w:r>
+          </w:p>
+        </w:tc>
+        <w:tc>
+          <w:p>
+            <w:pPr>
+              <w:pStyle w:val="Normal"/>
+            </w:pPr>
+            <w:r>
+              <w:t>Total</w:t>
+            </w:r>
+          </w:p>
+        </w:tc>
+      </w:tr>
+      <w:tr>
+        <w:tc>
+          <w:p>
+            <w:pPr>
+              <w:pStyle w:val="Normal"/>
+            </w:pPr>
+            <w:r>
+              <w:t>moltMegalopae</w:t>
+            </w:r>
+          </w:p>
+        </w:tc>
+        <w:tc>
+          <w:p>
+            <w:pPr>
+              <w:pStyle w:val="Normal"/>
+            </w:pPr>
+            <w:r>
+              <w:t>23</w:t>
+            </w:r>
+          </w:p>
+        </w:tc>
+        <w:tc>
+          <w:p>
+            <w:pPr>
+              <w:pStyle w:val="Normal"/>
+            </w:pPr>
+            <w:r>
+              <w:t>18</w:t>
+            </w:r>
+          </w:p>
+        </w:tc>
+        <w:tc>
+          <w:p>
+            <w:pPr>
+              <w:pStyle w:val="Normal"/>
+            </w:pPr>
+            <w:r>
+              <w:t>41</w:t>
+            </w:r>
+          </w:p>
+        </w:tc>
+      </w:tr>
+      <w:tr>
+        <w:tc>
+          <w:p>
+            <w:pPr>
+              <w:pStyle w:val="Normal"/>
+            </w:pPr>
+            <w:r>
+              <w:t>wholeINSTAR</w:t>
+            </w:r>
+          </w:p>
+        </w:tc>
+        <w:tc>
+          <w:p>
+            <w:pPr>
+              <w:pStyle w:val="Normal"/>
+            </w:pPr>
+            <w:r>
+              <w:t>22</w:t>
+            </w:r>
+          </w:p>
+        </w:tc>
+        <w:tc>
+          <w:p>
+            <w:pPr>
+              <w:pStyle w:val="Normal"/>
+            </w:pPr>
+            <w:r>
+              <w:t>28</w:t>
+            </w:r>
+          </w:p>
+        </w:tc>
+        <w:tc>
+          <w:p>
+            <w:pPr>
+              <w:pStyle w:val="Normal"/>
+            </w:pPr>
+            <w:r>
+              <w:t>50</w:t>
+            </w:r>
+          </w:p>
+        </w:tc>
+      </w:tr>
+      <w:tr>
+        <w:tc>
+          <w:p>
+            <w:pPr>
+              <w:pStyle w:val="Normal"/>
+            </w:pPr>
+            <w:r>
+              <w:t>wholeMegalopae</w:t>
+            </w:r>
+          </w:p>
+        </w:tc>
+        <w:tc>
+          <w:p>
+            <w:pPr>
+              <w:pStyle w:val="Normal"/>
+            </w:pPr>
+            <w:r>
+              <w:t>14</w:t>
+            </w:r>
+          </w:p>
+        </w:tc>
+        <w:tc>
+          <w:p>
+            <w:pPr>
+              <w:pStyle w:val="Normal"/>
+            </w:pPr>
+            <w:r>
+              <w:t>14</w:t>
+            </w:r>
+          </w:p>
+        </w:tc>
+        <w:tc>
+          <w:p>
+            <w:pPr>
+              <w:pStyle w:val="Normal"/>
+            </w:pPr>
+            <w:r>
+              <w:t>28</w:t>
+            </w:r>
+          </w:p>
+        </w:tc>
+      </w:tr>
+      <w:tr>
+        <w:tc>
+          <w:p>
+            <w:pPr>
+              <w:pStyle w:val="Normal"/>
+            </w:pPr>
+            <w:r>
+              <w:t>Total</w:t>
+            </w:r>
+          </w:p>
+        </w:tc>
+        <w:tc>
+          <w:p>
+            <w:pPr>
+              <w:pStyle w:val="Normal"/>
+            </w:pPr>
+            <w:r>
+              <w:t>59</w:t>
+            </w:r>
+          </w:p>
+        </w:tc>
+        <w:tc>
+          <w:p>
+            <w:pPr>
+              <w:pStyle w:val="Normal"/>
+            </w:pPr>
+            <w:r>
+              <w:t>60</w:t>
+            </w:r>
+          </w:p>
+        </w:tc>
+        <w:tc>
+          <w:p>
+            <w:pPr>
+              <w:pStyle w:val="Normal"/>
+            </w:pPr>
+            <w:r>
+              <w:t>119</w:t>
             </w:r>
           </w:p>
         </w:tc>
       </w:tr>
     </w:tbl>
-    <w:p/>
-    <w:sectPr>
+    <w:sectPr xmlns:w="http://schemas.openxmlformats.org/wordprocessingml/2006/main">
+      <w:pgMar w:header="720" w:bottom="1800" w:top="1800" w:right="720" w:left="720" w:footer="720" w:gutter="720"/>
+      <w:pgSz w:h="16848" w:w="11952" w:orient="portrait"/>
       <w:type w:val="continuous"/>
-      <w:pgSz w:w="11952" w:h="16848"/>
-      <w:pgMar w:top="1800" w:right="720" w:bottom="1800" w:left="720" w:header="720" w:footer="720" w:gutter="720"/>
-      <w:cols w:space="720"/>
+      <w:cols/>
     </w:sectPr>
   </w:body>
 </w:document>
 </file>
 
 <file path=word/comments.xml><?xml version="1.0" encoding="utf-8"?>
-<w:comments xmlns:wpc="http://schemas.microsoft.com/office/word/2010/wordprocessingCanvas" xmlns:cx="http://schemas.microsoft.com/office/drawing/2014/chartex" xmlns:cx1="http://schemas.microsoft.com/office/drawing/2015/9/8/chartex" xmlns:mc="http://schemas.openxmlformats.org/markup-compatibility/2006" xmlns:o="urn:schemas-microsoft-com:office:office" xmlns:r="http://schemas.openxmlformats.org/officeDocument/2006/relationships" xmlns:m="http://schemas.openxmlformats.org/officeDocument/2006/math" xmlns:v="urn:schemas-microsoft-com:vml" xmlns:wp14="http://schemas.microsoft.com/office/word/2010/wordprocessingDrawing" xmlns:wp="http://schemas.openxmlformats.org/drawingml/2006/wordprocessingDrawing" xmlns:w10="urn:schemas-microsoft-com:office:word" xmlns:w="http://schemas.openxmlformats.org/wordprocessingml/2006/main" xmlns:w14="http://schemas.microsoft.com/office/word/2010/wordml" xmlns:w15="http://schemas.microsoft.com/office/word/2012/wordml" xmlns:w16se="http://schemas.microsoft.com/office/word/2015/wordml/symex" xmlns:wpg="http://schemas.microsoft.com/office/word/2010/wordprocessingGroup" xmlns:wpi="http://schemas.microsoft.com/office/word/2010/wordprocessingInk" xmlns:wne="http://schemas.microsoft.com/office/word/2006/wordml" xmlns:wps="http://schemas.microsoft.com/office/word/2010/wordprocessingShape" mc:Ignorable="w14 w15 w16se wp14">
-  <w:comment w:id="0" w:author="Danielle.Perez" w:date="2021-11-10T08:26:00Z" w:initials="D">
-    <w:p>
-      <w:pPr>
-        <w:pStyle w:val="CommentText"/>
-      </w:pPr>
-      <w:r>
-        <w:rPr>
-          <w:rStyle w:val="CommentReference"/>
-        </w:rPr>
-        <w:annotationRef/>
-      </w:r>
-      <w:r>
-        <w:t>I'm pretty sure all those marked as "instar" would have molted from zoea to megalopae. It's possible that some of the ones preserved on 6/21 molted from one zoea phase to the next, but I tried to take notes on that when it happened.</w:t>
-      </w:r>
-    </w:p>
-  </w:comment>
-  <w:comment w:id="1" w:author="Paul McElhany" w:date="2021-11-10T12:27:00Z" w:initials="PM">
-    <w:p>
-      <w:pPr>
-        <w:pStyle w:val="CommentText"/>
-      </w:pPr>
-      <w:r>
-        <w:rPr>
-          <w:rStyle w:val="CommentReference"/>
-        </w:rPr>
-        <w:annotationRef/>
-      </w:r>
-      <w:r>
-        <w:t>How can we tell? Why are some “Instar” and 2 marked “megalope”?</w:t>
-      </w:r>
-    </w:p>
-  </w:comment>
-  <w:comment w:id="2" w:author="Danielle.Perez" w:date="2021-11-10T16:36:00Z" w:initials="D">
-    <w:p>
-      <w:pPr>
-        <w:pStyle w:val="CommentText"/>
-      </w:pPr>
-      <w:r>
-        <w:rPr>
-          <w:rStyle w:val="CommentReference"/>
-        </w:rPr>
-        <w:annotationRef/>
-      </w:r>
-      <w:r>
-        <w:t xml:space="preserve">That I’m not sure of. I just have a note on 6/21 saying that was the first time one had molted from one zoea stage to another, and therefore couldn’t preserve the crab (because I wasn’t sure which of the three in the well had molted). Before then, all the zoea preserved had molted from zoea to megalopae. But why the preservation sheet says “instar,” I’m still unclear on. </w:t>
-      </w:r>
-    </w:p>
-  </w:comment>
-  <w:comment w:id="3" w:author="Danielle.Perez" w:date="2021-11-10T09:02:00Z" w:initials="D">
-    <w:p>
-      <w:pPr>
-        <w:pStyle w:val="CommentText"/>
-      </w:pPr>
-      <w:r>
-        <w:rPr>
-          <w:rStyle w:val="CommentReference"/>
-        </w:rPr>
-        <w:annotationRef/>
-      </w:r>
-      <w:r>
-        <w:t xml:space="preserve">I’m not sure about this mismatch. I may have to manually go through the vials to try and figure it out. </w:t>
-      </w:r>
-    </w:p>
-  </w:comment>
-  <w:comment w:id="5" w:author="Danielle.Perez" w:date="2021-11-10T08:57:00Z" w:initials="D">
-    <w:p>
-      <w:pPr>
-        <w:pStyle w:val="CommentText"/>
-      </w:pPr>
-      <w:r>
-        <w:rPr>
-          <w:rStyle w:val="CommentReference"/>
-        </w:rPr>
-        <w:annotationRef/>
-      </w:r>
-      <w:r>
-        <w:t>According to the data sheet, I count 4 Dungeness that molted and were preserved after molt.</w:t>
-      </w:r>
-      <w:r>
-        <w:t>?</w:t>
-      </w:r>
-    </w:p>
-  </w:comment>
-  <w:comment w:id="6" w:author="Paul McElhany" w:date="2021-11-10T12:30:00Z" w:initials="PM">
-    <w:p>
-      <w:pPr>
-        <w:pStyle w:val="CommentText"/>
-      </w:pPr>
-      <w:r>
-        <w:rPr>
-          <w:rStyle w:val="CommentReference"/>
-        </w:rPr>
-        <w:annotationRef/>
-      </w:r>
-      <w:r>
-        <w:t>On the crab care data sheet, I see only 2 megalopae marked as molted. Where do you see 4?</w:t>
-      </w:r>
-    </w:p>
-    <w:p>
-      <w:pPr>
-        <w:rPr>
-          <w:rFonts w:ascii="Times New Roman" w:eastAsia="Times New Roman" w:hAnsi="Times New Roman" w:cs="Times New Roman"/>
-        </w:rPr>
-      </w:pPr>
-    </w:p>
-    <w:p>
-      <w:pPr>
-        <w:pStyle w:val="CommentText"/>
-      </w:pPr>
-    </w:p>
-  </w:comment>
-  <w:comment w:id="7" w:author="Danielle.Perez" w:date="2021-11-10T16:40:00Z" w:initials="D">
-    <w:p>
-      <w:pPr>
-        <w:pStyle w:val="CommentText"/>
-      </w:pPr>
-      <w:r>
-        <w:rPr>
-          <w:rStyle w:val="CommentReference"/>
-        </w:rPr>
-        <w:annotationRef/>
-      </w:r>
-      <w:r>
-        <w:t>Ah, I think you’re right. There was a plate that was part Dungeness part Pea and I attributed pea crab molting to Dungeness. I agree, only 2!</w:t>
-      </w:r>
-      <w:bookmarkStart w:id="8" w:name="_GoBack"/>
-      <w:bookmarkEnd w:id="8"/>
-    </w:p>
-  </w:comment>
-  <w:comment w:id="10" w:author="Danielle.Perez" w:date="2021-11-10T08:48:00Z" w:initials="D">
-    <w:p>
-      <w:pPr>
-        <w:pStyle w:val="CommentText"/>
-      </w:pPr>
-      <w:r>
-        <w:rPr>
-          <w:rStyle w:val="CommentReference"/>
-        </w:rPr>
-        <w:annotationRef/>
-      </w:r>
-      <w:r>
-        <w:t xml:space="preserve">I think the meg_live_post_molt and zoea_live_post_molt numbers should be reversed. I only noted twice when a crab looked like it molted from one zoea stage to the next. When this happened I would preserve the molt but not the crab, since I wouldn’t know which of the three crabs in the well molted.  Every other time it was pretty obvious when they molted from zoea to megalopae, so I preserved both the molt and the mega at the same time. </w:t>
-      </w:r>
-    </w:p>
-  </w:comment>
-</w:comments>
+<w:comments xmlns:w="http://schemas.openxmlformats.org/wordprocessingml/2006/main" xmlns:m="http://schemas.openxmlformats.org/officeDocument/2006/math" xmlns:r="http://schemas.openxmlformats.org/officeDocument/2006/relationships" xmlns:o="urn:schemas-microsoft-com:office:office" xmlns:v="urn:schemas-microsoft-com:vml" xmlns:w10="urn:schemas-microsoft-com:office:word" xmlns:a="http://schemas.openxmlformats.org/drawingml/2006/main" xmlns:pic="http://schemas.openxmlformats.org/drawingml/2006/picture" xmlns:wp="http://schemas.openxmlformats.org/drawingml/2006/wordprocessingDrawing"/>
 </file>
 
-<file path=word/commentsExtended.xml><?xml version="1.0" encoding="utf-8"?>
-<w15:commentsEx xmlns:wpc="http://schemas.microsoft.com/office/word/2010/wordprocessingCanvas" xmlns:cx="http://schemas.microsoft.com/office/drawing/2014/chartex" xmlns:cx1="http://schemas.microsoft.com/office/drawing/2015/9/8/chartex" xmlns:mc="http://schemas.openxmlformats.org/markup-compatibility/2006" xmlns:o="urn:schemas-microsoft-com:office:office" xmlns:r="http://schemas.openxmlformats.org/officeDocument/2006/relationships" xmlns:m="http://schemas.openxmlformats.org/officeDocument/2006/math" xmlns:v="urn:schemas-microsoft-com:vml" xmlns:wp14="http://schemas.microsoft.com/office/word/2010/wordprocessingDrawing" xmlns:wp="http://schemas.openxmlformats.org/drawingml/2006/wordprocessingDrawing" xmlns:w10="urn:schemas-microsoft-com:office:word" xmlns:w="http://schemas.openxmlformats.org/wordprocessingml/2006/main" xmlns:w14="http://schemas.microsoft.com/office/word/2010/wordml" xmlns:w15="http://schemas.microsoft.com/office/word/2012/wordml" xmlns:w16se="http://schemas.microsoft.com/office/word/2015/wordml/symex" xmlns:wpg="http://schemas.microsoft.com/office/word/2010/wordprocessingGroup" xmlns:wpi="http://schemas.microsoft.com/office/word/2010/wordprocessingInk" xmlns:wne="http://schemas.microsoft.com/office/word/2006/wordml" xmlns:wps="http://schemas.microsoft.com/office/word/2010/wordprocessingShape" mc:Ignorable="w14 w15 w16se wp14">
-  <w15:commentEx w15:paraId="28E13C6D" w15:done="0"/>
-  <w15:commentEx w15:paraId="2AE17658" w15:paraIdParent="28E13C6D" w15:done="0"/>
-  <w15:commentEx w15:paraId="2D491515" w15:paraIdParent="28E13C6D" w15:done="0"/>
-  <w15:commentEx w15:paraId="173FE3F5" w15:done="0"/>
-  <w15:commentEx w15:paraId="404F52E4" w15:done="0"/>
-  <w15:commentEx w15:paraId="1CD83A1F" w15:paraIdParent="404F52E4" w15:done="0"/>
-  <w15:commentEx w15:paraId="173C55C9" w15:paraIdParent="404F52E4" w15:done="0"/>
-  <w15:commentEx w15:paraId="5D032184" w15:done="0"/>
-</w15:commentsEx>
-</file>
-
-<file path=word/commentsExtensible.xml><?xml version="1.0" encoding="utf-8"?>
-<w16cex:commentsExtensible xmlns:wpc="http://schemas.microsoft.com/office/word/2010/wordprocessingCanvas" xmlns:cx="http://schemas.microsoft.com/office/drawing/2014/chartex" xmlns:cx1="http://schemas.microsoft.com/office/drawing/2015/9/8/chartex" xmlns:cx2="http://schemas.microsoft.com/office/drawing/2015/10/21/chartex" xmlns:cx3="http://schemas.microsoft.com/office/drawing/2016/5/9/chartex" xmlns:cx4="http://schemas.microsoft.com/office/drawing/2016/5/10/chartex" xmlns:cx5="http://schemas.microsoft.com/office/drawing/2016/5/11/chartex" xmlns:cx6="http://schemas.microsoft.com/office/drawing/2016/5/12/chartex" xmlns:cx7="http://schemas.microsoft.com/office/drawing/2016/5/13/chartex" xmlns:cx8="http://schemas.microsoft.com/office/drawing/2016/5/14/chartex" xmlns:mc="http://schemas.openxmlformats.org/markup-compatibility/2006" xmlns:aink="http://schemas.microsoft.com/office/drawing/2016/ink" xmlns:am3d="http://schemas.microsoft.com/office/drawing/2017/model3d" xmlns:o="urn:schemas-microsoft-com:office:office" xmlns:r="http://schemas.openxmlformats.org/officeDocument/2006/relationships" xmlns:m="http://schemas.openxmlformats.org/officeDocument/2006/math" xmlns:v="urn:schemas-microsoft-com:vml" xmlns:wp14="http://schemas.microsoft.com/office/word/2010/wordprocessingDrawing" xmlns:wp="http://schemas.openxmlformats.org/drawingml/2006/wordprocessingDrawing" xmlns:w10="urn:schemas-microsoft-com:office:word" xmlns:w="http://schemas.openxmlformats.org/wordprocessingml/2006/main" xmlns:w14="http://schemas.microsoft.com/office/word/2010/wordml" xmlns:w15="http://schemas.microsoft.com/office/word/2012/wordml" xmlns:w16cex="http://schemas.microsoft.com/office/word/2018/wordml/cex" xmlns:w16cid="http://schemas.microsoft.com/office/word/2016/wordml/cid" xmlns:w16="http://schemas.microsoft.com/office/word/2018/wordml" xmlns:w16sdtdh="http://schemas.microsoft.com/office/word/2020/wordml/sdtdatahash" xmlns:w16se="http://schemas.microsoft.com/office/word/2015/wordml/symex" xmlns:wpg="http://schemas.microsoft.com/office/word/2010/wordprocessingGroup" xmlns:wpi="http://schemas.microsoft.com/office/word/2010/wordprocessingInk" xmlns:wne="http://schemas.microsoft.com/office/word/2006/wordml" xmlns:wps="http://schemas.microsoft.com/office/word/2010/wordprocessingShape" mc:Ignorable="w14 w15 w16se w16cid w16 w16cex w16sdtdh wp14">
-  <w16cex:commentExtensible w16cex:durableId="25363704" w16cex:dateUtc="2021-11-10T16:26:00Z"/>
-  <w16cex:commentExtensible w16cex:durableId="25363936" w16cex:dateUtc="2021-11-10T20:27:00Z"/>
-  <w16cex:commentExtensible w16cex:durableId="25363705" w16cex:dateUtc="2021-11-10T17:02:00Z"/>
-  <w16cex:commentExtensible w16cex:durableId="25363706" w16cex:dateUtc="2021-11-10T16:57:00Z"/>
-  <w16cex:commentExtensible w16cex:durableId="253639D5" w16cex:dateUtc="2021-11-10T20:30:00Z"/>
-  <w16cex:commentExtensible w16cex:durableId="25363707" w16cex:dateUtc="2021-11-10T16:48:00Z"/>
-</w16cex:commentsExtensible>
-</file>
-
-<file path=word/commentsIds.xml><?xml version="1.0" encoding="utf-8"?>
-<w16cid:commentsIds xmlns:wpc="http://schemas.microsoft.com/office/word/2010/wordprocessingCanvas" xmlns:cx="http://schemas.microsoft.com/office/drawing/2014/chartex" xmlns:cx1="http://schemas.microsoft.com/office/drawing/2015/9/8/chartex" xmlns:cx2="http://schemas.microsoft.com/office/drawing/2015/10/21/chartex" xmlns:cx3="http://schemas.microsoft.com/office/drawing/2016/5/9/chartex" xmlns:cx4="http://schemas.microsoft.com/office/drawing/2016/5/10/chartex" xmlns:cx5="http://schemas.microsoft.com/office/drawing/2016/5/11/chartex" xmlns:cx6="http://schemas.microsoft.com/office/drawing/2016/5/12/chartex" xmlns:cx7="http://schemas.microsoft.com/office/drawing/2016/5/13/chartex" xmlns:cx8="http://schemas.microsoft.com/office/drawing/2016/5/14/chartex" xmlns:mc="http://schemas.openxmlformats.org/markup-compatibility/2006" xmlns:aink="http://schemas.microsoft.com/office/drawing/2016/ink" xmlns:am3d="http://schemas.microsoft.com/office/drawing/2017/model3d" xmlns:o="urn:schemas-microsoft-com:office:office" xmlns:r="http://schemas.openxmlformats.org/officeDocument/2006/relationships" xmlns:m="http://schemas.openxmlformats.org/officeDocument/2006/math" xmlns:v="urn:schemas-microsoft-com:vml" xmlns:wp14="http://schemas.microsoft.com/office/word/2010/wordprocessingDrawing" xmlns:wp="http://schemas.openxmlformats.org/drawingml/2006/wordprocessingDrawing" xmlns:w10="urn:schemas-microsoft-com:office:word" xmlns:w="http://schemas.openxmlformats.org/wordprocessingml/2006/main" xmlns:w14="http://schemas.microsoft.com/office/word/2010/wordml" xmlns:w15="http://schemas.microsoft.com/office/word/2012/wordml" xmlns:w16cex="http://schemas.microsoft.com/office/word/2018/wordml/cex" xmlns:w16cid="http://schemas.microsoft.com/office/word/2016/wordml/cid" xmlns:w16="http://schemas.microsoft.com/office/word/2018/wordml" xmlns:w16sdtdh="http://schemas.microsoft.com/office/word/2020/wordml/sdtdatahash" xmlns:w16se="http://schemas.microsoft.com/office/word/2015/wordml/symex" xmlns:wpg="http://schemas.microsoft.com/office/word/2010/wordprocessingGroup" xmlns:wpi="http://schemas.microsoft.com/office/word/2010/wordprocessingInk" xmlns:wne="http://schemas.microsoft.com/office/word/2006/wordml" xmlns:wps="http://schemas.microsoft.com/office/word/2010/wordprocessingShape" mc:Ignorable="w14 w15 w16se w16cid w16 w16cex w16sdtdh wp14">
-  <w16cid:commentId w16cid:paraId="28E13C6D" w16cid:durableId="25363704"/>
-  <w16cid:commentId w16cid:paraId="2AE17658" w16cid:durableId="25363936"/>
-  <w16cid:commentId w16cid:paraId="173FE3F5" w16cid:durableId="25363705"/>
-  <w16cid:commentId w16cid:paraId="404F52E4" w16cid:durableId="25363706"/>
-  <w16cid:commentId w16cid:paraId="1CD83A1F" w16cid:durableId="253639D5"/>
-  <w16cid:commentId w16cid:paraId="5D032184" w16cid:durableId="25363707"/>
-</w16cid:commentsIds>
-</file>
-
-<file path=word/endnotes.xml><?xml version="1.0" encoding="utf-8"?>
-<w:endnotes xmlns:wpc="http://schemas.microsoft.com/office/word/2010/wordprocessingCanvas" xmlns:cx="http://schemas.microsoft.com/office/drawing/2014/chartex" xmlns:cx1="http://schemas.microsoft.com/office/drawing/2015/9/8/chartex" xmlns:mc="http://schemas.openxmlformats.org/markup-compatibility/2006" xmlns:o="urn:schemas-microsoft-com:office:office" xmlns:r="http://schemas.openxmlformats.org/officeDocument/2006/relationships" xmlns:m="http://schemas.openxmlformats.org/officeDocument/2006/math" xmlns:v="urn:schemas-microsoft-com:vml" xmlns:wp14="http://schemas.microsoft.com/office/word/2010/wordprocessingDrawing" xmlns:wp="http://schemas.openxmlformats.org/drawingml/2006/wordprocessingDrawing" xmlns:w10="urn:schemas-microsoft-com:office:word" xmlns:w="http://schemas.openxmlformats.org/wordprocessingml/2006/main" xmlns:w14="http://schemas.microsoft.com/office/word/2010/wordml" xmlns:w15="http://schemas.microsoft.com/office/word/2012/wordml" xmlns:w16se="http://schemas.microsoft.com/office/word/2015/wordml/symex" xmlns:wpg="http://schemas.microsoft.com/office/word/2010/wordprocessingGroup" xmlns:wpi="http://schemas.microsoft.com/office/word/2010/wordprocessingInk" xmlns:wne="http://schemas.microsoft.com/office/word/2006/wordml" xmlns:wps="http://schemas.microsoft.com/office/word/2010/wordprocessingShape" mc:Ignorable="w14 w15 w16se wp14">
-  <w:endnote w:type="separator" w:id="-1">
+<file path=word/footnotes.xml><?xml version="1.0" encoding="utf-8"?>
+<w:footnotes xmlns:w="http://schemas.openxmlformats.org/wordprocessingml/2006/main" xmlns:m="http://schemas.openxmlformats.org/officeDocument/2006/math" xmlns:r="http://schemas.openxmlformats.org/officeDocument/2006/relationships" xmlns:o="urn:schemas-microsoft-com:office:office" xmlns:v="urn:schemas-microsoft-com:vml" xmlns:w10="urn:schemas-microsoft-com:office:word" xmlns:a="http://schemas.openxmlformats.org/drawingml/2006/main" xmlns:pic="http://schemas.openxmlformats.org/drawingml/2006/picture" xmlns:wp="http://schemas.openxmlformats.org/drawingml/2006/wordprocessingDrawing">
+  <w:footnote w:type="continuationSeparator" w:id="0">
     <w:p>
-      <w:pPr>
-        <w:spacing w:after="0"/>
-      </w:pPr>
-      <w:r>
-        <w:separator/>
-      </w:r>
-    </w:p>
-  </w:endnote>
-  <w:endnote w:type="continuationSeparator" w:id="0">
-    <w:p>
-      <w:pPr>
-        <w:spacing w:after="0"/>
-      </w:pPr>
       <w:r>
         <w:continuationSeparator/>
       </w:r>
     </w:p>
-  </w:endnote>
-</w:endnotes>
-</file>
-
-<file path=word/footnotes.xml><?xml version="1.0" encoding="utf-8"?>
-<w:footnotes xmlns:wpc="http://schemas.microsoft.com/office/word/2010/wordprocessingCanvas" xmlns:cx="http://schemas.microsoft.com/office/drawing/2014/chartex" xmlns:cx1="http://schemas.microsoft.com/office/drawing/2015/9/8/chartex" xmlns:mc="http://schemas.openxmlformats.org/markup-compatibility/2006" xmlns:o="urn:schemas-microsoft-com:office:office" xmlns:r="http://schemas.openxmlformats.org/officeDocument/2006/relationships" xmlns:m="http://schemas.openxmlformats.org/officeDocument/2006/math" xmlns:v="urn:schemas-microsoft-com:vml" xmlns:wp14="http://schemas.microsoft.com/office/word/2010/wordprocessingDrawing" xmlns:wp="http://schemas.openxmlformats.org/drawingml/2006/wordprocessingDrawing" xmlns:w10="urn:schemas-microsoft-com:office:word" xmlns:w="http://schemas.openxmlformats.org/wordprocessingml/2006/main" xmlns:w14="http://schemas.microsoft.com/office/word/2010/wordml" xmlns:w15="http://schemas.microsoft.com/office/word/2012/wordml" xmlns:w16se="http://schemas.microsoft.com/office/word/2015/wordml/symex" xmlns:wpg="http://schemas.microsoft.com/office/word/2010/wordprocessingGroup" xmlns:wpi="http://schemas.microsoft.com/office/word/2010/wordprocessingInk" xmlns:wne="http://schemas.microsoft.com/office/word/2006/wordml" xmlns:wps="http://schemas.microsoft.com/office/word/2010/wordprocessingShape" mc:Ignorable="w14 w15 w16se wp14">
+  </w:footnote>
   <w:footnote w:type="separator" w:id="-1">
     <w:p>
       <w:r>
@@ -1018,18 +2802,11 @@
       </w:r>
     </w:p>
   </w:footnote>
-  <w:footnote w:type="continuationSeparator" w:id="0">
-    <w:p>
-      <w:r>
-        <w:continuationSeparator/>
-      </w:r>
-    </w:p>
-  </w:footnote>
 </w:footnotes>
 </file>
 
 <file path=word/numbering.xml><?xml version="1.0" encoding="utf-8"?>
-<w:numbering xmlns:wpc="http://schemas.microsoft.com/office/word/2010/wordprocessingCanvas" xmlns:cx="http://schemas.microsoft.com/office/drawing/2014/chartex" xmlns:cx1="http://schemas.microsoft.com/office/drawing/2015/9/8/chartex" xmlns:mc="http://schemas.openxmlformats.org/markup-compatibility/2006" xmlns:o="urn:schemas-microsoft-com:office:office" xmlns:r="http://schemas.openxmlformats.org/officeDocument/2006/relationships" xmlns:m="http://schemas.openxmlformats.org/officeDocument/2006/math" xmlns:v="urn:schemas-microsoft-com:vml" xmlns:wp14="http://schemas.microsoft.com/office/word/2010/wordprocessingDrawing" xmlns:wp="http://schemas.openxmlformats.org/drawingml/2006/wordprocessingDrawing" xmlns:w10="urn:schemas-microsoft-com:office:word" xmlns:w="http://schemas.openxmlformats.org/wordprocessingml/2006/main" xmlns:w14="http://schemas.microsoft.com/office/word/2010/wordml" xmlns:w15="http://schemas.microsoft.com/office/word/2012/wordml" xmlns:w16se="http://schemas.microsoft.com/office/word/2015/wordml/symex" xmlns:wpg="http://schemas.microsoft.com/office/word/2010/wordprocessingGroup" xmlns:wpi="http://schemas.microsoft.com/office/word/2010/wordprocessingInk" xmlns:wne="http://schemas.microsoft.com/office/word/2006/wordml" xmlns:wps="http://schemas.microsoft.com/office/word/2010/wordprocessingShape" mc:Ignorable="w14 w15 w16se wp14">
+<w:numbering xmlns:wpc="http://schemas.microsoft.com/office/word/2010/wordprocessingCanvas" xmlns:cx="http://schemas.microsoft.com/office/drawing/2014/chartex" xmlns:cx1="http://schemas.microsoft.com/office/drawing/2015/9/8/chartex" xmlns:cx2="http://schemas.microsoft.com/office/drawing/2015/10/21/chartex" xmlns:cx3="http://schemas.microsoft.com/office/drawing/2016/5/9/chartex" xmlns:cx4="http://schemas.microsoft.com/office/drawing/2016/5/10/chartex" xmlns:cx5="http://schemas.microsoft.com/office/drawing/2016/5/11/chartex" xmlns:cx6="http://schemas.microsoft.com/office/drawing/2016/5/12/chartex" xmlns:cx7="http://schemas.microsoft.com/office/drawing/2016/5/13/chartex" xmlns:cx8="http://schemas.microsoft.com/office/drawing/2016/5/14/chartex" xmlns:mc="http://schemas.openxmlformats.org/markup-compatibility/2006" xmlns:aink="http://schemas.microsoft.com/office/drawing/2016/ink" xmlns:am3d="http://schemas.microsoft.com/office/drawing/2017/model3d" xmlns:o="urn:schemas-microsoft-com:office:office" xmlns:r="http://schemas.openxmlformats.org/officeDocument/2006/relationships" xmlns:m="http://schemas.openxmlformats.org/officeDocument/2006/math" xmlns:v="urn:schemas-microsoft-com:vml" xmlns:wp14="http://schemas.microsoft.com/office/word/2010/wordprocessingDrawing" xmlns:wp="http://schemas.openxmlformats.org/drawingml/2006/wordprocessingDrawing" xmlns:w10="urn:schemas-microsoft-com:office:word" xmlns:w="http://schemas.openxmlformats.org/wordprocessingml/2006/main" xmlns:w14="http://schemas.microsoft.com/office/word/2010/wordml" xmlns:w15="http://schemas.microsoft.com/office/word/2012/wordml" xmlns:w16cex="http://schemas.microsoft.com/office/word/2018/wordml/cex" xmlns:w16cid="http://schemas.microsoft.com/office/word/2016/wordml/cid" xmlns:w16="http://schemas.microsoft.com/office/word/2018/wordml" xmlns:w16sdtdh="http://schemas.microsoft.com/office/word/2020/wordml/sdtdatahash" xmlns:w16se="http://schemas.microsoft.com/office/word/2015/wordml/symex" xmlns:wpg="http://schemas.microsoft.com/office/word/2010/wordprocessingGroup" xmlns:wpi="http://schemas.microsoft.com/office/word/2010/wordprocessingInk" xmlns:wne="http://schemas.microsoft.com/office/word/2006/wordml" xmlns:wps="http://schemas.microsoft.com/office/word/2010/wordprocessingShape" mc:Ignorable="w14 w15 w16se w16cid w16 w16cex w16sdtdh wp14">
   <w:abstractNum w:abstractNumId="0" w15:restartNumberingAfterBreak="0">
     <w:nsid w:val="FFFFFF7C"/>
     <w:multiLevelType w:val="singleLevel"/>
@@ -1292,92 +3069,79 @@
       </w:pPr>
     </w:lvl>
   </w:abstractNum>
-  <w:abstractNum w:abstractNumId="11" w15:restartNumberingAfterBreak="0">
-    <w:nsid w:val="59A41ED3"/>
-    <w:multiLevelType w:val="hybridMultilevel"/>
-    <w:tmpl w:val="566E4BC4"/>
-    <w:lvl w:ilvl="0" w:tplc="0409000F">
-      <w:start w:val="1"/>
-      <w:numFmt w:val="decimal"/>
-      <w:lvlText w:val="%1."/>
+  <w:abstractNum w:abstractNumId="990">
+    <w:nsid w:val="2c1ae401"/>
+    <w:multiLevelType w:val="multilevel"/>
+    <w:lvl w:ilvl="0">
+      <w:numFmt w:val="bullet"/>
+      <w:lvlText w:val=" "/>
       <w:lvlJc w:val="left"/>
       <w:pPr>
-        <w:ind w:left="720" w:hanging="360"/>
+        <w:ind w:left="720" w:hanging="480"/>
       </w:pPr>
-      <w:rPr>
-        <w:rFonts w:hint="default"/>
-      </w:rPr>
     </w:lvl>
-    <w:lvl w:ilvl="1" w:tplc="04090019" w:tentative="1">
-      <w:start w:val="1"/>
-      <w:numFmt w:val="lowerLetter"/>
-      <w:lvlText w:val="%2."/>
+    <w:lvl w:ilvl="1">
+      <w:numFmt w:val="bullet"/>
+      <w:lvlText w:val=" "/>
       <w:lvlJc w:val="left"/>
       <w:pPr>
-        <w:ind w:left="1440" w:hanging="360"/>
+        <w:ind w:left="1440" w:hanging="480"/>
       </w:pPr>
     </w:lvl>
-    <w:lvl w:ilvl="2" w:tplc="0409001B" w:tentative="1">
-      <w:start w:val="1"/>
-      <w:numFmt w:val="lowerRoman"/>
-      <w:lvlText w:val="%3."/>
-      <w:lvlJc w:val="right"/>
+    <w:lvl w:ilvl="2">
+      <w:numFmt w:val="bullet"/>
+      <w:lvlText w:val=" "/>
+      <w:lvlJc w:val="left"/>
       <w:pPr>
-        <w:ind w:left="2160" w:hanging="180"/>
+        <w:ind w:left="2160" w:hanging="480"/>
       </w:pPr>
     </w:lvl>
-    <w:lvl w:ilvl="3" w:tplc="0409000F" w:tentative="1">
-      <w:start w:val="1"/>
-      <w:numFmt w:val="decimal"/>
-      <w:lvlText w:val="%4."/>
+    <w:lvl w:ilvl="3">
+      <w:numFmt w:val="bullet"/>
+      <w:lvlText w:val=" "/>
       <w:lvlJc w:val="left"/>
       <w:pPr>
-        <w:ind w:left="2880" w:hanging="360"/>
+        <w:ind w:left="2880" w:hanging="480"/>
       </w:pPr>
     </w:lvl>
-    <w:lvl w:ilvl="4" w:tplc="04090019" w:tentative="1">
-      <w:start w:val="1"/>
-      <w:numFmt w:val="lowerLetter"/>
-      <w:lvlText w:val="%5."/>
+    <w:lvl w:ilvl="4">
+      <w:numFmt w:val="bullet"/>
+      <w:lvlText w:val=" "/>
       <w:lvlJc w:val="left"/>
       <w:pPr>
-        <w:ind w:left="3600" w:hanging="360"/>
+        <w:ind w:left="3600" w:hanging="480"/>
       </w:pPr>
     </w:lvl>
-    <w:lvl w:ilvl="5" w:tplc="0409001B" w:tentative="1">
-      <w:start w:val="1"/>
-      <w:numFmt w:val="lowerRoman"/>
-      <w:lvlText w:val="%6."/>
-      <w:lvlJc w:val="right"/>
+    <w:lvl w:ilvl="5">
+      <w:numFmt w:val="bullet"/>
+      <w:lvlText w:val=" "/>
+      <w:lvlJc w:val="left"/>
       <w:pPr>
-        <w:ind w:left="4320" w:hanging="180"/>
+        <w:ind w:left="4320" w:hanging="480"/>
       </w:pPr>
     </w:lvl>
-    <w:lvl w:ilvl="6" w:tplc="0409000F" w:tentative="1">
-      <w:start w:val="1"/>
-      <w:numFmt w:val="decimal"/>
-      <w:lvlText w:val="%7."/>
+    <w:lvl w:ilvl="6">
+      <w:numFmt w:val="bullet"/>
+      <w:lvlText w:val=" "/>
       <w:lvlJc w:val="left"/>
       <w:pPr>
-        <w:ind w:left="5040" w:hanging="360"/>
+        <w:ind w:left="5040" w:hanging="480"/>
       </w:pPr>
     </w:lvl>
-    <w:lvl w:ilvl="7" w:tplc="04090019" w:tentative="1">
-      <w:start w:val="1"/>
-      <w:numFmt w:val="lowerLetter"/>
-      <w:lvlText w:val="%8."/>
+    <w:lvl w:ilvl="7">
+      <w:numFmt w:val="bullet"/>
+      <w:lvlText w:val=" "/>
       <w:lvlJc w:val="left"/>
       <w:pPr>
-        <w:ind w:left="5760" w:hanging="360"/>
+        <w:ind w:left="5760" w:hanging="480"/>
       </w:pPr>
     </w:lvl>
-    <w:lvl w:ilvl="8" w:tplc="0409001B" w:tentative="1">
-      <w:start w:val="1"/>
-      <w:numFmt w:val="lowerRoman"/>
-      <w:lvlText w:val="%9."/>
-      <w:lvlJc w:val="right"/>
+    <w:lvl w:ilvl="8">
+      <w:numFmt w:val="bullet"/>
+      <w:lvlText w:val=" "/>
+      <w:lvlJc w:val="left"/>
       <w:pPr>
-        <w:ind w:left="6480" w:hanging="180"/>
+        <w:ind w:left="6480" w:hanging="480"/>
       </w:pPr>
     </w:lvl>
   </w:abstractNum>
@@ -1414,28 +3178,14 @@
   <w:num w:numId="11">
     <w:abstractNumId w:val="9"/>
   </w:num>
-  <w:num w:numId="12">
-    <w:abstractNumId w:val="10"/>
-  </w:num>
-  <w:num w:numId="13">
-    <w:abstractNumId w:val="11"/>
+  <w:num w:numId="1000">
+    <w:abstractNumId w:val="990"/>
   </w:num>
 </w:numbering>
 </file>
 
-<file path=word/people.xml><?xml version="1.0" encoding="utf-8"?>
-<w15:people xmlns:wpc="http://schemas.microsoft.com/office/word/2010/wordprocessingCanvas" xmlns:cx="http://schemas.microsoft.com/office/drawing/2014/chartex" xmlns:cx1="http://schemas.microsoft.com/office/drawing/2015/9/8/chartex" xmlns:mc="http://schemas.openxmlformats.org/markup-compatibility/2006" xmlns:o="urn:schemas-microsoft-com:office:office" xmlns:r="http://schemas.openxmlformats.org/officeDocument/2006/relationships" xmlns:m="http://schemas.openxmlformats.org/officeDocument/2006/math" xmlns:v="urn:schemas-microsoft-com:vml" xmlns:wp14="http://schemas.microsoft.com/office/word/2010/wordprocessingDrawing" xmlns:wp="http://schemas.openxmlformats.org/drawingml/2006/wordprocessingDrawing" xmlns:w10="urn:schemas-microsoft-com:office:word" xmlns:w="http://schemas.openxmlformats.org/wordprocessingml/2006/main" xmlns:w14="http://schemas.microsoft.com/office/word/2010/wordml" xmlns:w15="http://schemas.microsoft.com/office/word/2012/wordml" xmlns:w16se="http://schemas.microsoft.com/office/word/2015/wordml/symex" xmlns:wpg="http://schemas.microsoft.com/office/word/2010/wordprocessingGroup" xmlns:wpi="http://schemas.microsoft.com/office/word/2010/wordprocessingInk" xmlns:wne="http://schemas.microsoft.com/office/word/2006/wordml" xmlns:wps="http://schemas.microsoft.com/office/word/2010/wordprocessingShape" mc:Ignorable="w14 w15 w16se wp14">
-  <w15:person w15:author="Danielle.Perez">
-    <w15:presenceInfo w15:providerId="None" w15:userId="Danielle.Perez"/>
-  </w15:person>
-  <w15:person w15:author="Paul McElhany">
-    <w15:presenceInfo w15:providerId="None" w15:userId="Paul McElhany"/>
-  </w15:person>
-</w15:people>
-</file>
-
 <file path=word/styles.xml><?xml version="1.0" encoding="utf-8"?>
-<w:styles xmlns:mc="http://schemas.openxmlformats.org/markup-compatibility/2006" xmlns:r="http://schemas.openxmlformats.org/officeDocument/2006/relationships" xmlns:w="http://schemas.openxmlformats.org/wordprocessingml/2006/main" xmlns:w14="http://schemas.microsoft.com/office/word/2010/wordml" xmlns:w15="http://schemas.microsoft.com/office/word/2012/wordml" xmlns:w16se="http://schemas.microsoft.com/office/word/2015/wordml/symex" mc:Ignorable="w14 w15 w16se">
+<w:styles xmlns:mc="http://schemas.openxmlformats.org/markup-compatibility/2006" xmlns:r="http://schemas.openxmlformats.org/officeDocument/2006/relationships" xmlns:w="http://schemas.openxmlformats.org/wordprocessingml/2006/main" xmlns:w14="http://schemas.microsoft.com/office/word/2010/wordml" xmlns:w15="http://schemas.microsoft.com/office/word/2012/wordml" xmlns:w16cex="http://schemas.microsoft.com/office/word/2018/wordml/cex" xmlns:w16cid="http://schemas.microsoft.com/office/word/2016/wordml/cid" xmlns:w16="http://schemas.microsoft.com/office/word/2018/wordml" xmlns:w16sdtdh="http://schemas.microsoft.com/office/word/2020/wordml/sdtdatahash" xmlns:w16se="http://schemas.microsoft.com/office/word/2015/wordml/symex" mc:Ignorable="w14 w15 w16se w16cid w16 w16cex w16sdtdh">
   <w:docDefaults>
     <w:rPrDefault>
       <w:rPr>
@@ -1451,7 +3201,7 @@
       </w:pPr>
     </w:pPrDefault>
   </w:docDefaults>
-  <w:latentStyles w:defLockedState="0" w:defUIPriority="0" w:defSemiHidden="0" w:defUnhideWhenUsed="0" w:defQFormat="0" w:count="371">
+  <w:latentStyles w:defLockedState="0" w:defUIPriority="0" w:defSemiHidden="0" w:defUnhideWhenUsed="0" w:defQFormat="0" w:count="376">
     <w:lsdException w:name="heading 5" w:semiHidden="1" w:unhideWhenUsed="1"/>
     <w:lsdException w:name="index 2" w:semiHidden="1" w:unhideWhenUsed="1"/>
     <w:lsdException w:name="index 3" w:semiHidden="1" w:unhideWhenUsed="1"/>
@@ -1783,6 +3533,11 @@
     <w:lsdException w:name="List Table 5 Dark Accent 6" w:uiPriority="50"/>
     <w:lsdException w:name="List Table 6 Colorful Accent 6" w:uiPriority="51"/>
     <w:lsdException w:name="List Table 7 Colorful Accent 6" w:uiPriority="52"/>
+    <w:lsdException w:name="Mention" w:semiHidden="1" w:uiPriority="99" w:unhideWhenUsed="1"/>
+    <w:lsdException w:name="Smart Hyperlink" w:semiHidden="1" w:uiPriority="99" w:unhideWhenUsed="1"/>
+    <w:lsdException w:name="Hashtag" w:semiHidden="1" w:uiPriority="99" w:unhideWhenUsed="1"/>
+    <w:lsdException w:name="Unresolved Mention" w:semiHidden="1" w:uiPriority="99" w:unhideWhenUsed="1"/>
+    <w:lsdException w:name="Smart Link" w:semiHidden="1" w:uiPriority="99" w:unhideWhenUsed="1"/>
   </w:latentStyles>
   <w:style w:type="paragraph" w:default="1" w:styleId="Normal">
     <w:name w:val="Normal"/>
@@ -2652,94 +4407,6 @@
         <w:shd w:val="clear" w:color="auto" w:fill="F2F2F2" w:themeFill="background1" w:themeFillShade="F2"/>
       </w:tcPr>
     </w:tblStylePr>
-  </w:style>
-  <w:style w:type="character" w:styleId="CommentReference">
-    <w:name w:val="annotation reference"/>
-    <w:basedOn w:val="DefaultParagraphFont"/>
-    <w:semiHidden/>
-    <w:unhideWhenUsed/>
-    <w:rsid w:val="00E0111F"/>
-    <w:rPr>
-      <w:sz w:val="16"/>
-      <w:szCs w:val="16"/>
-    </w:rPr>
-  </w:style>
-  <w:style w:type="paragraph" w:styleId="CommentText">
-    <w:name w:val="annotation text"/>
-    <w:basedOn w:val="Normal"/>
-    <w:link w:val="CommentTextChar"/>
-    <w:semiHidden/>
-    <w:unhideWhenUsed/>
-    <w:rsid w:val="00E0111F"/>
-    <w:rPr>
-      <w:sz w:val="20"/>
-      <w:szCs w:val="20"/>
-    </w:rPr>
-  </w:style>
-  <w:style w:type="character" w:customStyle="1" w:styleId="CommentTextChar">
-    <w:name w:val="Comment Text Char"/>
-    <w:basedOn w:val="DefaultParagraphFont"/>
-    <w:link w:val="CommentText"/>
-    <w:semiHidden/>
-    <w:rsid w:val="00E0111F"/>
-    <w:rPr>
-      <w:sz w:val="20"/>
-      <w:szCs w:val="20"/>
-    </w:rPr>
-  </w:style>
-  <w:style w:type="paragraph" w:styleId="CommentSubject">
-    <w:name w:val="annotation subject"/>
-    <w:basedOn w:val="CommentText"/>
-    <w:next w:val="CommentText"/>
-    <w:link w:val="CommentSubjectChar"/>
-    <w:semiHidden/>
-    <w:unhideWhenUsed/>
-    <w:rsid w:val="00E0111F"/>
-    <w:rPr>
-      <w:b/>
-      <w:bCs/>
-    </w:rPr>
-  </w:style>
-  <w:style w:type="character" w:customStyle="1" w:styleId="CommentSubjectChar">
-    <w:name w:val="Comment Subject Char"/>
-    <w:basedOn w:val="CommentTextChar"/>
-    <w:link w:val="CommentSubject"/>
-    <w:semiHidden/>
-    <w:rsid w:val="00E0111F"/>
-    <w:rPr>
-      <w:b/>
-      <w:bCs/>
-      <w:sz w:val="20"/>
-      <w:szCs w:val="20"/>
-    </w:rPr>
-  </w:style>
-  <w:style w:type="paragraph" w:styleId="BalloonText">
-    <w:name w:val="Balloon Text"/>
-    <w:basedOn w:val="Normal"/>
-    <w:link w:val="BalloonTextChar"/>
-    <w:semiHidden/>
-    <w:unhideWhenUsed/>
-    <w:rsid w:val="00E0111F"/>
-    <w:pPr>
-      <w:spacing w:after="0"/>
-    </w:pPr>
-    <w:rPr>
-      <w:rFonts w:ascii="Segoe UI" w:hAnsi="Segoe UI" w:cs="Segoe UI"/>
-      <w:sz w:val="18"/>
-      <w:szCs w:val="18"/>
-    </w:rPr>
-  </w:style>
-  <w:style w:type="character" w:customStyle="1" w:styleId="BalloonTextChar">
-    <w:name w:val="Balloon Text Char"/>
-    <w:basedOn w:val="DefaultParagraphFont"/>
-    <w:link w:val="BalloonText"/>
-    <w:semiHidden/>
-    <w:rsid w:val="00E0111F"/>
-    <w:rPr>
-      <w:rFonts w:ascii="Segoe UI" w:hAnsi="Segoe UI" w:cs="Segoe UI"/>
-      <w:sz w:val="18"/>
-      <w:szCs w:val="18"/>
-    </w:rPr>
   </w:style>
 </w:styles>
 </file>

</xml_diff>

<commit_message>
cleaned up reading rosario preservation file
</commit_message>
<xml_diff>
--- a/output_word/crab_wild_molts_exo_2021.docx
+++ b/output_word/crab_wild_molts_exo_2021.docx
@@ -168,36 +168,25 @@
         <w:pStyle w:val="TableCaption"/>
       </w:pPr>
       <w:r>
-        <w:rPr>
-          <w:rFonts/>
-          <w:b w:val="true"/>
-        </w:rPr>
+        <w:rPr/>
         <w:t xml:space="preserve">Table </w:t>
       </w:r>
-      <w:bookmarkStart w:id="b785041c-8553-419a-89b9-996571ed908a" w:name="fate-summary"/>
+      <w:bookmarkStart w:id="2a2c6a55-2e44-4283-ac88-63c9f308f5a1" w:name="fate-summary"/>
       <w:r xmlns:w="http://schemas.openxmlformats.org/wordprocessingml/2006/main" xmlns:wp="http://schemas.openxmlformats.org/drawingml/2006/wordprocessingDrawing" xmlns:r="http://schemas.openxmlformats.org/officeDocument/2006/relationships" xmlns:w14="http://schemas.microsoft.com/office/word/2010/wordml">
-        <w:rPr>
-          <w:rFonts/>
-          <w:b w:val="true"/>
-        </w:rPr>
+        <w:rPr/>
         <w:fldChar w:fldCharType="begin" w:dirty="true"/>
       </w:r>
       <w:r xmlns:w="http://schemas.openxmlformats.org/wordprocessingml/2006/main" xmlns:wp="http://schemas.openxmlformats.org/drawingml/2006/wordprocessingDrawing" xmlns:r="http://schemas.openxmlformats.org/officeDocument/2006/relationships" xmlns:w14="http://schemas.microsoft.com/office/word/2010/wordml">
-        <w:rPr>
-          <w:rFonts/>
-          <w:b w:val="true"/>
-        </w:rPr>
+        <w:rPr/>
         <w:instrText xml:space="preserve" w:dirty="true">SEQ tab \* Arabic</w:instrText>
       </w:r>
       <w:r xmlns:w="http://schemas.openxmlformats.org/wordprocessingml/2006/main" xmlns:wp="http://schemas.openxmlformats.org/drawingml/2006/wordprocessingDrawing" xmlns:r="http://schemas.openxmlformats.org/officeDocument/2006/relationships" xmlns:w14="http://schemas.microsoft.com/office/word/2010/wordml">
-        <w:rPr>
-          <w:rFonts/>
-          <w:b w:val="true"/>
-        </w:rPr>
+        <w:rPr/>
         <w:fldChar w:fldCharType="end" w:dirty="true"/>
       </w:r>
-      <w:bookmarkEnd w:id="b785041c-8553-419a-89b9-996571ed908a"/>
+      <w:bookmarkEnd w:id="2a2c6a55-2e44-4283-ac88-63c9f308f5a1"/>
       <w:r>
+        <w:rPr/>
         <w:t xml:space="preserve">: </w:t>
       </w:r>
       <w:r>
@@ -251,16 +240,6 @@
               <w:pStyle w:val="Normal"/>
             </w:pPr>
             <w:r>
-              <w:t>molt</w:t>
-            </w:r>
-          </w:p>
-        </w:tc>
-        <w:tc>
-          <w:p>
-            <w:pPr>
-              <w:pStyle w:val="Normal"/>
-            </w:pPr>
-            <w:r>
               <w:t>Total</w:t>
             </w:r>
           </w:p>
@@ -283,7 +262,7 @@
               <w:pStyle w:val="Normal"/>
             </w:pPr>
             <w:r>
-              <w:t>8</w:t>
+              <w:t>10</w:t>
             </w:r>
           </w:p>
         </w:tc>
@@ -303,6 +282,38 @@
               <w:pStyle w:val="Normal"/>
             </w:pPr>
             <w:r>
+              <w:t>30</w:t>
+            </w:r>
+          </w:p>
+        </w:tc>
+      </w:tr>
+      <w:tr>
+        <w:tc>
+          <w:p>
+            <w:pPr>
+              <w:pStyle w:val="Normal"/>
+            </w:pPr>
+            <w:r>
+              <w:t>Pea</w:t>
+            </w:r>
+          </w:p>
+        </w:tc>
+        <w:tc>
+          <w:p>
+            <w:pPr>
+              <w:pStyle w:val="Normal"/>
+            </w:pPr>
+            <w:r>
+              <w:t>40</w:t>
+            </w:r>
+          </w:p>
+        </w:tc>
+        <w:tc>
+          <w:p>
+            <w:pPr>
+              <w:pStyle w:val="Normal"/>
+            </w:pPr>
+            <w:r>
               <w:t>2</w:t>
             </w:r>
           </w:p>
@@ -313,19 +324,29 @@
               <w:pStyle w:val="Normal"/>
             </w:pPr>
             <w:r>
-              <w:t>30</w:t>
-            </w:r>
-          </w:p>
-        </w:tc>
-      </w:tr>
-      <w:tr>
-        <w:tc>
-          <w:p>
-            <w:pPr>
-              <w:pStyle w:val="Normal"/>
-            </w:pPr>
-            <w:r>
-              <w:t>Pea</w:t>
+              <w:t>42</w:t>
+            </w:r>
+          </w:p>
+        </w:tc>
+      </w:tr>
+      <w:tr>
+        <w:tc>
+          <w:p>
+            <w:pPr>
+              <w:pStyle w:val="Normal"/>
+            </w:pPr>
+            <w:r>
+              <w:t>Total</w:t>
+            </w:r>
+          </w:p>
+        </w:tc>
+        <w:tc>
+          <w:p>
+            <w:pPr>
+              <w:pStyle w:val="Normal"/>
+            </w:pPr>
+            <w:r>
+              <w:t>50</w:t>
             </w:r>
           </w:p>
         </w:tc>
@@ -336,78 +357,6 @@
             </w:pPr>
             <w:r>
               <w:t>22</w:t>
-            </w:r>
-          </w:p>
-        </w:tc>
-        <w:tc>
-          <w:p>
-            <w:pPr>
-              <w:pStyle w:val="Normal"/>
-            </w:pPr>
-            <w:r>
-              <w:t>2</w:t>
-            </w:r>
-          </w:p>
-        </w:tc>
-        <w:tc>
-          <w:p>
-            <w:pPr>
-              <w:pStyle w:val="Normal"/>
-            </w:pPr>
-            <w:r>
-              <w:t>18</w:t>
-            </w:r>
-          </w:p>
-        </w:tc>
-        <w:tc>
-          <w:p>
-            <w:pPr>
-              <w:pStyle w:val="Normal"/>
-            </w:pPr>
-            <w:r>
-              <w:t>42</w:t>
-            </w:r>
-          </w:p>
-        </w:tc>
-      </w:tr>
-      <w:tr>
-        <w:tc>
-          <w:p>
-            <w:pPr>
-              <w:pStyle w:val="Normal"/>
-            </w:pPr>
-            <w:r>
-              <w:t>Total</w:t>
-            </w:r>
-          </w:p>
-        </w:tc>
-        <w:tc>
-          <w:p>
-            <w:pPr>
-              <w:pStyle w:val="Normal"/>
-            </w:pPr>
-            <w:r>
-              <w:t>30</w:t>
-            </w:r>
-          </w:p>
-        </w:tc>
-        <w:tc>
-          <w:p>
-            <w:pPr>
-              <w:pStyle w:val="Normal"/>
-            </w:pPr>
-            <w:r>
-              <w:t>22</w:t>
-            </w:r>
-          </w:p>
-        </w:tc>
-        <w:tc>
-          <w:p>
-            <w:pPr>
-              <w:pStyle w:val="Normal"/>
-            </w:pPr>
-            <w:r>
-              <w:t>20</w:t>
             </w:r>
           </w:p>
         </w:tc>
@@ -428,36 +377,25 @@
         <w:pStyle w:val="TableCaption"/>
       </w:pPr>
       <w:r>
-        <w:rPr>
-          <w:rFonts/>
-          <w:b w:val="true"/>
-        </w:rPr>
+        <w:rPr/>
         <w:t xml:space="preserve">Table </w:t>
       </w:r>
-      <w:bookmarkStart w:id="90fec749-40fe-4fc2-89e1-6c0de7e0acce" w:name="preserve-summary"/>
+      <w:bookmarkStart w:id="a98ca8de-8b99-4186-b9c2-8575e1dbcd57" w:name="preserve-summary"/>
       <w:r xmlns:w="http://schemas.openxmlformats.org/wordprocessingml/2006/main" xmlns:wp="http://schemas.openxmlformats.org/drawingml/2006/wordprocessingDrawing" xmlns:r="http://schemas.openxmlformats.org/officeDocument/2006/relationships" xmlns:w14="http://schemas.microsoft.com/office/word/2010/wordml">
-        <w:rPr>
-          <w:rFonts/>
-          <w:b w:val="true"/>
-        </w:rPr>
+        <w:rPr/>
         <w:fldChar w:fldCharType="begin" w:dirty="true"/>
       </w:r>
       <w:r xmlns:w="http://schemas.openxmlformats.org/wordprocessingml/2006/main" xmlns:wp="http://schemas.openxmlformats.org/drawingml/2006/wordprocessingDrawing" xmlns:r="http://schemas.openxmlformats.org/officeDocument/2006/relationships" xmlns:w14="http://schemas.microsoft.com/office/word/2010/wordml">
-        <w:rPr>
-          <w:rFonts/>
-          <w:b w:val="true"/>
-        </w:rPr>
+        <w:rPr/>
         <w:instrText xml:space="preserve" w:dirty="true">SEQ tab \* Arabic</w:instrText>
       </w:r>
       <w:r xmlns:w="http://schemas.openxmlformats.org/wordprocessingml/2006/main" xmlns:wp="http://schemas.openxmlformats.org/drawingml/2006/wordprocessingDrawing" xmlns:r="http://schemas.openxmlformats.org/officeDocument/2006/relationships" xmlns:w14="http://schemas.microsoft.com/office/word/2010/wordml">
-        <w:rPr>
-          <w:rFonts/>
-          <w:b w:val="true"/>
-        </w:rPr>
+        <w:rPr/>
         <w:fldChar w:fldCharType="end" w:dirty="true"/>
       </w:r>
-      <w:bookmarkEnd w:id="90fec749-40fe-4fc2-89e1-6c0de7e0acce"/>
+      <w:bookmarkEnd w:id="a98ca8de-8b99-4186-b9c2-8575e1dbcd57"/>
       <w:r>
+        <w:rPr/>
         <w:t xml:space="preserve">: </w:t>
       </w:r>
       <w:r>
@@ -790,6 +728,26 @@
               <w:pStyle w:val="Normal"/>
             </w:pPr>
             <w:r>
+              <w:t>juv_and_discard</w:t>
+            </w:r>
+          </w:p>
+        </w:tc>
+        <w:tc>
+          <w:p>
+            <w:pPr>
+              <w:pStyle w:val="Normal"/>
+            </w:pPr>
+            <w:r>
+              <w:t>juv_only</w:t>
+            </w:r>
+          </w:p>
+        </w:tc>
+        <w:tc>
+          <w:p>
+            <w:pPr>
+              <w:pStyle w:val="Normal"/>
+            </w:pPr>
+            <w:r>
               <w:t>meg_end</w:t>
             </w:r>
           </w:p>
@@ -832,6 +790,26 @@
               <w:pStyle w:val="Normal"/>
             </w:pPr>
             <w:r>
+              <w:t>0</w:t>
+            </w:r>
+          </w:p>
+        </w:tc>
+        <w:tc>
+          <w:p>
+            <w:pPr>
+              <w:pStyle w:val="Normal"/>
+            </w:pPr>
+            <w:r>
+              <w:t>0</w:t>
+            </w:r>
+          </w:p>
+        </w:tc>
+        <w:tc>
+          <w:p>
+            <w:pPr>
+              <w:pStyle w:val="Normal"/>
+            </w:pPr>
+            <w:r>
               <w:t>4</w:t>
             </w:r>
           </w:p>
@@ -842,17 +820,17 @@
               <w:pStyle w:val="Normal"/>
             </w:pPr>
             <w:r>
-              <w:t>29</w:t>
-            </w:r>
-          </w:p>
-        </w:tc>
-        <w:tc>
-          <w:p>
-            <w:pPr>
-              <w:pStyle w:val="Normal"/>
-            </w:pPr>
-            <w:r>
-              <w:t>33</w:t>
+              <w:t>2</w:t>
+            </w:r>
+          </w:p>
+        </w:tc>
+        <w:tc>
+          <w:p>
+            <w:pPr>
+              <w:pStyle w:val="Normal"/>
+            </w:pPr>
+            <w:r>
+              <w:t>6</w:t>
             </w:r>
           </w:p>
         </w:tc>
@@ -884,17 +862,99 @@
               <w:pStyle w:val="Normal"/>
             </w:pPr>
             <w:r>
-              <w:t>1</w:t>
-            </w:r>
-          </w:p>
-        </w:tc>
-        <w:tc>
-          <w:p>
-            <w:pPr>
-              <w:pStyle w:val="Normal"/>
-            </w:pPr>
-            <w:r>
-              <w:t>1</w:t>
+              <w:t>0</w:t>
+            </w:r>
+          </w:p>
+        </w:tc>
+        <w:tc>
+          <w:p>
+            <w:pPr>
+              <w:pStyle w:val="Normal"/>
+            </w:pPr>
+            <w:r>
+              <w:t>0</w:t>
+            </w:r>
+          </w:p>
+        </w:tc>
+        <w:tc>
+          <w:p>
+            <w:pPr>
+              <w:pStyle w:val="Normal"/>
+            </w:pPr>
+            <w:r>
+              <w:t>4</w:t>
+            </w:r>
+          </w:p>
+        </w:tc>
+        <w:tc>
+          <w:p>
+            <w:pPr>
+              <w:pStyle w:val="Normal"/>
+            </w:pPr>
+            <w:r>
+              <w:t>4</w:t>
+            </w:r>
+          </w:p>
+        </w:tc>
+      </w:tr>
+      <w:tr>
+        <w:tc>
+          <w:p>
+            <w:pPr>
+              <w:pStyle w:val="Normal"/>
+            </w:pPr>
+            <w:r>
+              <w:t>molted</w:t>
+            </w:r>
+          </w:p>
+        </w:tc>
+        <w:tc>
+          <w:p>
+            <w:pPr>
+              <w:pStyle w:val="Normal"/>
+            </w:pPr>
+            <w:r>
+              <w:t>16</w:t>
+            </w:r>
+          </w:p>
+        </w:tc>
+        <w:tc>
+          <w:p>
+            <w:pPr>
+              <w:pStyle w:val="Normal"/>
+            </w:pPr>
+            <w:r>
+              <w:t>8</w:t>
+            </w:r>
+          </w:p>
+        </w:tc>
+        <w:tc>
+          <w:p>
+            <w:pPr>
+              <w:pStyle w:val="Normal"/>
+            </w:pPr>
+            <w:r>
+              <w:t>0</w:t>
+            </w:r>
+          </w:p>
+        </w:tc>
+        <w:tc>
+          <w:p>
+            <w:pPr>
+              <w:pStyle w:val="Normal"/>
+            </w:pPr>
+            <w:r>
+              <w:t>0</w:t>
+            </w:r>
+          </w:p>
+        </w:tc>
+        <w:tc>
+          <w:p>
+            <w:pPr>
+              <w:pStyle w:val="Normal"/>
+            </w:pPr>
+            <w:r>
+              <w:t>24</w:t>
             </w:r>
           </w:p>
         </w:tc>
@@ -926,6 +986,26 @@
               <w:pStyle w:val="Normal"/>
             </w:pPr>
             <w:r>
+              <w:t>0</w:t>
+            </w:r>
+          </w:p>
+        </w:tc>
+        <w:tc>
+          <w:p>
+            <w:pPr>
+              <w:pStyle w:val="Normal"/>
+            </w:pPr>
+            <w:r>
+              <w:t>0</w:t>
+            </w:r>
+          </w:p>
+        </w:tc>
+        <w:tc>
+          <w:p>
+            <w:pPr>
+              <w:pStyle w:val="Normal"/>
+            </w:pPr>
+            <w:r>
               <w:t>2</w:t>
             </w:r>
           </w:p>
@@ -958,6 +1038,26 @@
               <w:pStyle w:val="Normal"/>
             </w:pPr>
             <w:r>
+              <w:t>16</w:t>
+            </w:r>
+          </w:p>
+        </w:tc>
+        <w:tc>
+          <w:p>
+            <w:pPr>
+              <w:pStyle w:val="Normal"/>
+            </w:pPr>
+            <w:r>
+              <w:t>8</w:t>
+            </w:r>
+          </w:p>
+        </w:tc>
+        <w:tc>
+          <w:p>
+            <w:pPr>
+              <w:pStyle w:val="Normal"/>
+            </w:pPr>
+            <w:r>
               <w:t>4</w:t>
             </w:r>
           </w:p>
@@ -968,7 +1068,7 @@
               <w:pStyle w:val="Normal"/>
             </w:pPr>
             <w:r>
-              <w:t>32</w:t>
+              <w:t>8</w:t>
             </w:r>
           </w:p>
         </w:tc>
@@ -1754,59 +1854,145 @@
               <w:pStyle w:val="Normal"/>
             </w:pPr>
             <w:r>
-              <w:t>preservationMaterial</w:t>
-            </w:r>
-          </w:p>
-        </w:tc>
-        <w:tc>
-          <w:p>
-            <w:pPr>
-              <w:pStyle w:val="Normal"/>
-            </w:pPr>
-            <w:r>
-              <w:t>cryovial</w:t>
-            </w:r>
-          </w:p>
-        </w:tc>
-        <w:tc>
-          <w:p>
-            <w:pPr>
-              <w:pStyle w:val="Normal"/>
-            </w:pPr>
-            <w:r>
-              <w:t>poptop</w:t>
-            </w:r>
-          </w:p>
-        </w:tc>
-        <w:tc>
-          <w:p>
-            <w:pPr>
-              <w:pStyle w:val="Normal"/>
-            </w:pPr>
-            <w:r>
-              <w:t>Total</w:t>
-            </w:r>
-          </w:p>
-        </w:tc>
-      </w:tr>
-      <w:tr>
-        <w:tc>
-          <w:p>
-            <w:pPr>
-              <w:pStyle w:val="Normal"/>
-            </w:pPr>
-            <w:r>
-              <w:t>moltMegalopae</w:t>
-            </w:r>
-          </w:p>
-        </w:tc>
-        <w:tc>
-          <w:p>
-            <w:pPr>
-              <w:pStyle w:val="Normal"/>
-            </w:pPr>
-            <w:r>
-              <w:t>23</w:t>
+              <w:t>crabType</w:t>
+            </w:r>
+          </w:p>
+        </w:tc>
+        <w:tc>
+          <w:p>
+            <w:pPr>
+              <w:pStyle w:val="Normal"/>
+            </w:pPr>
+            <w:r>
+              <w:t>preserve_stage</w:t>
+            </w:r>
+          </w:p>
+        </w:tc>
+        <w:tc>
+          <w:p>
+            <w:pPr>
+              <w:pStyle w:val="Normal"/>
+            </w:pPr>
+            <w:r>
+              <w:t>total</w:t>
+            </w:r>
+          </w:p>
+        </w:tc>
+      </w:tr>
+      <w:tr>
+        <w:tc>
+          <w:p>
+            <w:pPr>
+              <w:pStyle w:val="Normal"/>
+            </w:pPr>
+            <w:r>
+              <w:t>Dungeness</w:t>
+            </w:r>
+          </w:p>
+        </w:tc>
+        <w:tc>
+          <w:p>
+            <w:pPr>
+              <w:pStyle w:val="Normal"/>
+            </w:pPr>
+            <w:r>
+              <w:t>discard_molt</w:t>
+            </w:r>
+          </w:p>
+        </w:tc>
+        <w:tc>
+          <w:p>
+            <w:pPr>
+              <w:pStyle w:val="Normal"/>
+            </w:pPr>
+            <w:r>
+              <w:t>1</w:t>
+            </w:r>
+          </w:p>
+        </w:tc>
+      </w:tr>
+      <w:tr>
+        <w:tc>
+          <w:p>
+            <w:pPr>
+              <w:pStyle w:val="Normal"/>
+            </w:pPr>
+            <w:r>
+              <w:t>Dungeness</w:t>
+            </w:r>
+          </w:p>
+        </w:tc>
+        <w:tc>
+          <w:p>
+            <w:pPr>
+              <w:pStyle w:val="Normal"/>
+            </w:pPr>
+            <w:r>
+              <w:t>meg_live_post_molt</w:t>
+            </w:r>
+          </w:p>
+        </w:tc>
+        <w:tc>
+          <w:p>
+            <w:pPr>
+              <w:pStyle w:val="Normal"/>
+            </w:pPr>
+            <w:r>
+              <w:t>1</w:t>
+            </w:r>
+          </w:p>
+        </w:tc>
+      </w:tr>
+      <w:tr>
+        <w:tc>
+          <w:p>
+            <w:pPr>
+              <w:pStyle w:val="Normal"/>
+            </w:pPr>
+            <w:r>
+              <w:t>Dungeness</w:t>
+            </w:r>
+          </w:p>
+        </w:tc>
+        <w:tc>
+          <w:p>
+            <w:pPr>
+              <w:pStyle w:val="Normal"/>
+            </w:pPr>
+            <w:r>
+              <w:t>zoea_live_post_molt</w:t>
+            </w:r>
+          </w:p>
+        </w:tc>
+        <w:tc>
+          <w:p>
+            <w:pPr>
+              <w:pStyle w:val="Normal"/>
+            </w:pPr>
+            <w:r>
+              <w:t>34</w:t>
+            </w:r>
+          </w:p>
+        </w:tc>
+      </w:tr>
+      <w:tr>
+        <w:tc>
+          <w:p>
+            <w:pPr>
+              <w:pStyle w:val="Normal"/>
+            </w:pPr>
+            <w:r>
+              <w:t>Pea</w:t>
+            </w:r>
+          </w:p>
+        </w:tc>
+        <w:tc>
+          <w:p>
+            <w:pPr>
+              <w:pStyle w:val="Normal"/>
+            </w:pPr>
+            <w:r>
+              <w:t>discard_molt</w:t>
             </w:r>
           </w:p>
         </w:tc>
@@ -1820,139 +2006,131 @@
             </w:r>
           </w:p>
         </w:tc>
-        <w:tc>
-          <w:p>
-            <w:pPr>
-              <w:pStyle w:val="Normal"/>
-            </w:pPr>
-            <w:r>
-              <w:t>41</w:t>
-            </w:r>
-          </w:p>
-        </w:tc>
-      </w:tr>
-      <w:tr>
-        <w:tc>
-          <w:p>
-            <w:pPr>
-              <w:pStyle w:val="Normal"/>
-            </w:pPr>
-            <w:r>
-              <w:t>wholeINSTAR</w:t>
-            </w:r>
-          </w:p>
-        </w:tc>
-        <w:tc>
-          <w:p>
-            <w:pPr>
-              <w:pStyle w:val="Normal"/>
-            </w:pPr>
-            <w:r>
-              <w:t>22</w:t>
-            </w:r>
-          </w:p>
-        </w:tc>
-        <w:tc>
-          <w:p>
-            <w:pPr>
-              <w:pStyle w:val="Normal"/>
-            </w:pPr>
-            <w:r>
-              <w:t>28</w:t>
-            </w:r>
-          </w:p>
-        </w:tc>
-        <w:tc>
-          <w:p>
-            <w:pPr>
-              <w:pStyle w:val="Normal"/>
-            </w:pPr>
-            <w:r>
-              <w:t>50</w:t>
-            </w:r>
-          </w:p>
-        </w:tc>
-      </w:tr>
-      <w:tr>
-        <w:tc>
-          <w:p>
-            <w:pPr>
-              <w:pStyle w:val="Normal"/>
-            </w:pPr>
-            <w:r>
-              <w:t>wholeMegalopae</w:t>
-            </w:r>
-          </w:p>
-        </w:tc>
-        <w:tc>
-          <w:p>
-            <w:pPr>
-              <w:pStyle w:val="Normal"/>
-            </w:pPr>
-            <w:r>
-              <w:t>14</w:t>
-            </w:r>
-          </w:p>
-        </w:tc>
-        <w:tc>
-          <w:p>
-            <w:pPr>
-              <w:pStyle w:val="Normal"/>
-            </w:pPr>
-            <w:r>
-              <w:t>14</w:t>
-            </w:r>
-          </w:p>
-        </w:tc>
-        <w:tc>
-          <w:p>
-            <w:pPr>
-              <w:pStyle w:val="Normal"/>
-            </w:pPr>
-            <w:r>
-              <w:t>28</w:t>
-            </w:r>
-          </w:p>
-        </w:tc>
-      </w:tr>
-      <w:tr>
-        <w:tc>
-          <w:p>
-            <w:pPr>
-              <w:pStyle w:val="Normal"/>
-            </w:pPr>
-            <w:r>
-              <w:t>Total</w:t>
-            </w:r>
-          </w:p>
-        </w:tc>
-        <w:tc>
-          <w:p>
-            <w:pPr>
-              <w:pStyle w:val="Normal"/>
-            </w:pPr>
-            <w:r>
-              <w:t>59</w:t>
-            </w:r>
-          </w:p>
-        </w:tc>
-        <w:tc>
-          <w:p>
-            <w:pPr>
-              <w:pStyle w:val="Normal"/>
-            </w:pPr>
-            <w:r>
-              <w:t>60</w:t>
-            </w:r>
-          </w:p>
-        </w:tc>
-        <w:tc>
-          <w:p>
-            <w:pPr>
-              <w:pStyle w:val="Normal"/>
-            </w:pPr>
-            <w:r>
-              <w:t>119</w:t>
+      </w:tr>
+      <w:tr>
+        <w:tc>
+          <w:p>
+            <w:pPr>
+              <w:pStyle w:val="Normal"/>
+            </w:pPr>
+            <w:r>
+              <w:t>Pea</w:t>
+            </w:r>
+          </w:p>
+        </w:tc>
+        <w:tc>
+          <w:p>
+            <w:pPr>
+              <w:pStyle w:val="Normal"/>
+            </w:pPr>
+            <w:r>
+              <w:t>meg_live_post_molt</w:t>
+            </w:r>
+          </w:p>
+        </w:tc>
+        <w:tc>
+          <w:p>
+            <w:pPr>
+              <w:pStyle w:val="Normal"/>
+            </w:pPr>
+            <w:r>
+              <w:t>16</w:t>
+            </w:r>
+          </w:p>
+        </w:tc>
+      </w:tr>
+      <w:tr>
+        <w:tc>
+          <w:p>
+            <w:pPr>
+              <w:pStyle w:val="Normal"/>
+            </w:pPr>
+            <w:r>
+              <w:t>Pea</w:t>
+            </w:r>
+          </w:p>
+        </w:tc>
+        <w:tc>
+          <w:p>
+            <w:pPr>
+              <w:pStyle w:val="Normal"/>
+            </w:pPr>
+            <w:r>
+              <w:t>zoea_live_post_molt</w:t>
+            </w:r>
+          </w:p>
+        </w:tc>
+        <w:tc>
+          <w:p>
+            <w:pPr>
+              <w:pStyle w:val="Normal"/>
+            </w:pPr>
+            <w:r>
+              <w:t>24</w:t>
+            </w:r>
+          </w:p>
+        </w:tc>
+      </w:tr>
+      <w:tr>
+        <w:tc>
+          <w:p>
+            <w:pPr>
+              <w:pStyle w:val="Normal"/>
+            </w:pPr>
+            <w:r>
+              <w:t>NA</w:t>
+            </w:r>
+          </w:p>
+        </w:tc>
+        <w:tc>
+          <w:p>
+            <w:pPr>
+              <w:pStyle w:val="Normal"/>
+            </w:pPr>
+            <w:r>
+              <w:t>discard_molt</w:t>
+            </w:r>
+          </w:p>
+        </w:tc>
+        <w:tc>
+          <w:p>
+            <w:pPr>
+              <w:pStyle w:val="Normal"/>
+            </w:pPr>
+            <w:r>
+              <w:t>1</w:t>
+            </w:r>
+          </w:p>
+        </w:tc>
+      </w:tr>
+      <w:tr>
+        <w:tc>
+          <w:p>
+            <w:pPr>
+              <w:pStyle w:val="Normal"/>
+            </w:pPr>
+            <w:r>
+              <w:t>NA</w:t>
+            </w:r>
+          </w:p>
+        </w:tc>
+        <w:tc>
+          <w:p>
+            <w:pPr>
+              <w:pStyle w:val="Normal"/>
+            </w:pPr>
+            <w:r>
+              <w:t>meg_live_post_molt</w:t>
+            </w:r>
+          </w:p>
+        </w:tc>
+        <w:tc>
+          <w:p>
+            <w:pPr>
+              <w:pStyle w:val="Normal"/>
+            </w:pPr>
+            <w:r>
+              <w:t>1</w:t>
             </w:r>
           </w:p>
         </w:tc>
@@ -1975,113 +2153,39 @@
               <w:pStyle w:val="Normal"/>
             </w:pPr>
             <w:r>
-              <w:t>crabType</w:t>
-            </w:r>
-          </w:p>
-        </w:tc>
-        <w:tc>
-          <w:p>
-            <w:pPr>
-              <w:pStyle w:val="Normal"/>
-            </w:pPr>
-            <w:r>
-              <w:t>preserve_stage</w:t>
-            </w:r>
-          </w:p>
-        </w:tc>
-        <w:tc>
-          <w:p>
-            <w:pPr>
-              <w:pStyle w:val="Normal"/>
-            </w:pPr>
-            <w:r>
-              <w:t>total</w:t>
-            </w:r>
-          </w:p>
-        </w:tc>
-      </w:tr>
-      <w:tr>
-        <w:tc>
-          <w:p>
-            <w:pPr>
-              <w:pStyle w:val="Normal"/>
-            </w:pPr>
-            <w:r>
-              <w:t>Dungeness</w:t>
-            </w:r>
-          </w:p>
-        </w:tc>
-        <w:tc>
-          <w:p>
-            <w:pPr>
-              <w:pStyle w:val="Normal"/>
-            </w:pPr>
-            <w:r>
-              <w:t>discard_molt</w:t>
-            </w:r>
-          </w:p>
-        </w:tc>
-        <w:tc>
-          <w:p>
-            <w:pPr>
-              <w:pStyle w:val="Normal"/>
-            </w:pPr>
-            <w:r>
-              <w:t>1</w:t>
-            </w:r>
-          </w:p>
-        </w:tc>
-      </w:tr>
-      <w:tr>
-        <w:tc>
-          <w:p>
-            <w:pPr>
-              <w:pStyle w:val="Normal"/>
-            </w:pPr>
-            <w:r>
-              <w:t>Dungeness</w:t>
-            </w:r>
-          </w:p>
-        </w:tc>
-        <w:tc>
-          <w:p>
-            <w:pPr>
-              <w:pStyle w:val="Normal"/>
-            </w:pPr>
-            <w:r>
-              <w:t>meg_live_post_molt</w:t>
-            </w:r>
-          </w:p>
-        </w:tc>
-        <w:tc>
-          <w:p>
-            <w:pPr>
-              <w:pStyle w:val="Normal"/>
-            </w:pPr>
-            <w:r>
-              <w:t>1</w:t>
-            </w:r>
-          </w:p>
-        </w:tc>
-      </w:tr>
-      <w:tr>
-        <w:tc>
-          <w:p>
-            <w:pPr>
-              <w:pStyle w:val="Normal"/>
-            </w:pPr>
-            <w:r>
-              <w:t>Dungeness</w:t>
-            </w:r>
-          </w:p>
-        </w:tc>
-        <w:tc>
-          <w:p>
-            <w:pPr>
-              <w:pStyle w:val="Normal"/>
-            </w:pPr>
-            <w:r>
-              <w:t>zoea_live_post_molt</w:t>
+              <w:t>lifeStage</w:t>
+            </w:r>
+          </w:p>
+        </w:tc>
+        <w:tc>
+          <w:p>
+            <w:pPr>
+              <w:pStyle w:val="Normal"/>
+            </w:pPr>
+            <w:r>
+              <w:t>n</w:t>
+            </w:r>
+          </w:p>
+        </w:tc>
+        <w:tc>
+          <w:p>
+            <w:pPr>
+              <w:pStyle w:val="Normal"/>
+            </w:pPr>
+            <w:r>
+              <w:t>percent</w:t>
+            </w:r>
+          </w:p>
+        </w:tc>
+      </w:tr>
+      <w:tr>
+        <w:tc>
+          <w:p>
+            <w:pPr>
+              <w:pStyle w:val="Normal"/>
+            </w:pPr>
+            <w:r>
+              <w:t>J1_instar</w:t>
             </w:r>
           </w:p>
         </w:tc>
@@ -2095,163 +2199,109 @@
             </w:r>
           </w:p>
         </w:tc>
-      </w:tr>
-      <w:tr>
-        <w:tc>
-          <w:p>
-            <w:pPr>
-              <w:pStyle w:val="Normal"/>
-            </w:pPr>
-            <w:r>
-              <w:t>Pea</w:t>
-            </w:r>
-          </w:p>
-        </w:tc>
-        <w:tc>
-          <w:p>
-            <w:pPr>
-              <w:pStyle w:val="Normal"/>
-            </w:pPr>
-            <w:r>
-              <w:t>discard_molt</w:t>
-            </w:r>
-          </w:p>
-        </w:tc>
-        <w:tc>
-          <w:p>
-            <w:pPr>
-              <w:pStyle w:val="Normal"/>
-            </w:pPr>
-            <w:r>
-              <w:t>18</w:t>
-            </w:r>
-          </w:p>
-        </w:tc>
-      </w:tr>
-      <w:tr>
-        <w:tc>
-          <w:p>
-            <w:pPr>
-              <w:pStyle w:val="Normal"/>
-            </w:pPr>
-            <w:r>
-              <w:t>Pea</w:t>
-            </w:r>
-          </w:p>
-        </w:tc>
-        <w:tc>
-          <w:p>
-            <w:pPr>
-              <w:pStyle w:val="Normal"/>
-            </w:pPr>
-            <w:r>
-              <w:t>meg_live_post_molt</w:t>
-            </w:r>
-          </w:p>
-        </w:tc>
-        <w:tc>
-          <w:p>
-            <w:pPr>
-              <w:pStyle w:val="Normal"/>
-            </w:pPr>
-            <w:r>
-              <w:t>16</w:t>
-            </w:r>
-          </w:p>
-        </w:tc>
-      </w:tr>
-      <w:tr>
-        <w:tc>
-          <w:p>
-            <w:pPr>
-              <w:pStyle w:val="Normal"/>
-            </w:pPr>
-            <w:r>
-              <w:t>Pea</w:t>
-            </w:r>
-          </w:p>
-        </w:tc>
-        <w:tc>
-          <w:p>
-            <w:pPr>
-              <w:pStyle w:val="Normal"/>
-            </w:pPr>
-            <w:r>
-              <w:t>zoea_live_post_molt</w:t>
-            </w:r>
-          </w:p>
-        </w:tc>
-        <w:tc>
-          <w:p>
-            <w:pPr>
-              <w:pStyle w:val="Normal"/>
-            </w:pPr>
-            <w:r>
-              <w:t>24</w:t>
-            </w:r>
-          </w:p>
-        </w:tc>
-      </w:tr>
-      <w:tr>
-        <w:tc>
-          <w:p>
-            <w:pPr>
-              <w:pStyle w:val="Normal"/>
-            </w:pPr>
-            <w:r>
-              <w:t>NA</w:t>
-            </w:r>
-          </w:p>
-        </w:tc>
-        <w:tc>
-          <w:p>
-            <w:pPr>
-              <w:pStyle w:val="Normal"/>
-            </w:pPr>
-            <w:r>
-              <w:t>discard_molt</w:t>
-            </w:r>
-          </w:p>
-        </w:tc>
-        <w:tc>
-          <w:p>
-            <w:pPr>
-              <w:pStyle w:val="Normal"/>
-            </w:pPr>
-            <w:r>
-              <w:t>1</w:t>
-            </w:r>
-          </w:p>
-        </w:tc>
-      </w:tr>
-      <w:tr>
-        <w:tc>
-          <w:p>
-            <w:pPr>
-              <w:pStyle w:val="Normal"/>
-            </w:pPr>
-            <w:r>
-              <w:t>NA</w:t>
-            </w:r>
-          </w:p>
-        </w:tc>
-        <w:tc>
-          <w:p>
-            <w:pPr>
-              <w:pStyle w:val="Normal"/>
-            </w:pPr>
-            <w:r>
-              <w:t>meg_live_post_molt</w:t>
-            </w:r>
-          </w:p>
-        </w:tc>
-        <w:tc>
-          <w:p>
-            <w:pPr>
-              <w:pStyle w:val="Normal"/>
-            </w:pPr>
-            <w:r>
-              <w:t>1</w:t>
+        <w:tc>
+          <w:p>
+            <w:pPr>
+              <w:pStyle w:val="Normal"/>
+            </w:pPr>
+            <w:r>
+              <w:t>0.51515152</w:t>
+            </w:r>
+          </w:p>
+        </w:tc>
+      </w:tr>
+      <w:tr>
+        <w:tc>
+          <w:p>
+            <w:pPr>
+              <w:pStyle w:val="Normal"/>
+            </w:pPr>
+            <w:r>
+              <w:t>megalopae</w:t>
+            </w:r>
+          </w:p>
+        </w:tc>
+        <w:tc>
+          <w:p>
+            <w:pPr>
+              <w:pStyle w:val="Normal"/>
+            </w:pPr>
+            <w:r>
+              <w:t>4</w:t>
+            </w:r>
+          </w:p>
+        </w:tc>
+        <w:tc>
+          <w:p>
+            <w:pPr>
+              <w:pStyle w:val="Normal"/>
+            </w:pPr>
+            <w:r>
+              <w:t>0.06060606</w:t>
+            </w:r>
+          </w:p>
+        </w:tc>
+      </w:tr>
+      <w:tr>
+        <w:tc>
+          <w:p>
+            <w:pPr>
+              <w:pStyle w:val="Normal"/>
+            </w:pPr>
+            <w:r>
+              <w:t>megMOLT</w:t>
+            </w:r>
+          </w:p>
+        </w:tc>
+        <w:tc>
+          <w:p>
+            <w:pPr>
+              <w:pStyle w:val="Normal"/>
+            </w:pPr>
+            <w:r>
+              <w:t>28</w:t>
+            </w:r>
+          </w:p>
+        </w:tc>
+        <w:tc>
+          <w:p>
+            <w:pPr>
+              <w:pStyle w:val="Normal"/>
+            </w:pPr>
+            <w:r>
+              <w:t>0.42424242</w:t>
+            </w:r>
+          </w:p>
+        </w:tc>
+      </w:tr>
+      <w:tr>
+        <w:tc>
+          <w:p>
+            <w:pPr>
+              <w:pStyle w:val="Normal"/>
+            </w:pPr>
+            <w:r>
+              <w:t>Total</w:t>
+            </w:r>
+          </w:p>
+        </w:tc>
+        <w:tc>
+          <w:p>
+            <w:pPr>
+              <w:pStyle w:val="Normal"/>
+            </w:pPr>
+            <w:r>
+              <w:t>66</w:t>
+            </w:r>
+          </w:p>
+        </w:tc>
+        <w:tc>
+          <w:p>
+            <w:pPr>
+              <w:pStyle w:val="Normal"/>
+            </w:pPr>
+            <w:r>
+              <w:t>1.00000000</w:t>
             </w:r>
           </w:p>
         </w:tc>
@@ -2274,177 +2324,6 @@
               <w:pStyle w:val="Normal"/>
             </w:pPr>
             <w:r>
-              <w:t>lifeStage</w:t>
-            </w:r>
-          </w:p>
-        </w:tc>
-        <w:tc>
-          <w:p>
-            <w:pPr>
-              <w:pStyle w:val="Normal"/>
-            </w:pPr>
-            <w:r>
-              <w:t>n</w:t>
-            </w:r>
-          </w:p>
-        </w:tc>
-        <w:tc>
-          <w:p>
-            <w:pPr>
-              <w:pStyle w:val="Normal"/>
-            </w:pPr>
-            <w:r>
-              <w:t>percent</w:t>
-            </w:r>
-          </w:p>
-        </w:tc>
-      </w:tr>
-      <w:tr>
-        <w:tc>
-          <w:p>
-            <w:pPr>
-              <w:pStyle w:val="Normal"/>
-            </w:pPr>
-            <w:r>
-              <w:t>J1_instar</w:t>
-            </w:r>
-          </w:p>
-        </w:tc>
-        <w:tc>
-          <w:p>
-            <w:pPr>
-              <w:pStyle w:val="Normal"/>
-            </w:pPr>
-            <w:r>
-              <w:t>34</w:t>
-            </w:r>
-          </w:p>
-        </w:tc>
-        <w:tc>
-          <w:p>
-            <w:pPr>
-              <w:pStyle w:val="Normal"/>
-            </w:pPr>
-            <w:r>
-              <w:t>0.51515152</w:t>
-            </w:r>
-          </w:p>
-        </w:tc>
-      </w:tr>
-      <w:tr>
-        <w:tc>
-          <w:p>
-            <w:pPr>
-              <w:pStyle w:val="Normal"/>
-            </w:pPr>
-            <w:r>
-              <w:t>megalopae</w:t>
-            </w:r>
-          </w:p>
-        </w:tc>
-        <w:tc>
-          <w:p>
-            <w:pPr>
-              <w:pStyle w:val="Normal"/>
-            </w:pPr>
-            <w:r>
-              <w:t>4</w:t>
-            </w:r>
-          </w:p>
-        </w:tc>
-        <w:tc>
-          <w:p>
-            <w:pPr>
-              <w:pStyle w:val="Normal"/>
-            </w:pPr>
-            <w:r>
-              <w:t>0.06060606</w:t>
-            </w:r>
-          </w:p>
-        </w:tc>
-      </w:tr>
-      <w:tr>
-        <w:tc>
-          <w:p>
-            <w:pPr>
-              <w:pStyle w:val="Normal"/>
-            </w:pPr>
-            <w:r>
-              <w:t>megMOLT</w:t>
-            </w:r>
-          </w:p>
-        </w:tc>
-        <w:tc>
-          <w:p>
-            <w:pPr>
-              <w:pStyle w:val="Normal"/>
-            </w:pPr>
-            <w:r>
-              <w:t>28</w:t>
-            </w:r>
-          </w:p>
-        </w:tc>
-        <w:tc>
-          <w:p>
-            <w:pPr>
-              <w:pStyle w:val="Normal"/>
-            </w:pPr>
-            <w:r>
-              <w:t>0.42424242</w:t>
-            </w:r>
-          </w:p>
-        </w:tc>
-      </w:tr>
-      <w:tr>
-        <w:tc>
-          <w:p>
-            <w:pPr>
-              <w:pStyle w:val="Normal"/>
-            </w:pPr>
-            <w:r>
-              <w:t>Total</w:t>
-            </w:r>
-          </w:p>
-        </w:tc>
-        <w:tc>
-          <w:p>
-            <w:pPr>
-              <w:pStyle w:val="Normal"/>
-            </w:pPr>
-            <w:r>
-              <w:t>66</w:t>
-            </w:r>
-          </w:p>
-        </w:tc>
-        <w:tc>
-          <w:p>
-            <w:pPr>
-              <w:pStyle w:val="Normal"/>
-            </w:pPr>
-            <w:r>
-              <w:t>1.00000000</w:t>
-            </w:r>
-          </w:p>
-        </w:tc>
-      </w:tr>
-    </w:tbl>
-    <w:tbl>
-      <w:tblPr>
-        <w:tblStyle w:val="Table"/>
-        <w:tblLayout w:type="autofit"/>
-        <w:jc w:val="center"/>
-        <w:tblLook w:firstRow="1" w:lastRow="0" w:firstColumn="0" w:lastColumn="0" w:noHBand="0" w:noVBand="1"/>
-      </w:tblPr>
-      <w:tr>
-        <w:trPr>
-          <w:tblHeader/>
-        </w:trPr>
-        <w:tc>
-          <w:p>
-            <w:pPr>
-              <w:pStyle w:val="Normal"/>
-            </w:pPr>
-            <w:r>
               <w:t>preservationMaterial</w:t>
             </w:r>
           </w:p>
@@ -2650,10 +2529,11 @@
       </w:tr>
     </w:tbl>
     <w:bookmarkEnd w:id="20"/>
-    <w:sectPr>
-      <w:pgSz w:w="12240" w:h="15840"/>
-      <w:pgMar w:top="1440" w:right="1440" w:bottom="1440" w:left="1440" w:header="720" w:footer="720" w:gutter="0"/>
-      <w:cols w:space="720"/>
+    <w:sectPr xmlns:w="http://schemas.openxmlformats.org/wordprocessingml/2006/main">
+      <w:pgMar w:header="720" w:bottom="1800" w:top="1800" w:right="720" w:left="720" w:footer="720" w:gutter="720"/>
+      <w:pgSz w:h="16848" w:w="11952" w:orient="portrait"/>
+      <w:type w:val="continuous"/>
+      <w:cols/>
     </w:sectPr>
   </w:body>
 </w:document>

</xml_diff>